<commit_message>
Chnages to document and animations
</commit_message>
<xml_diff>
--- a/Documentation/AAPproject.docx
+++ b/Documentation/AAPproject.docx
@@ -3046,7 +3046,7 @@
           <v:shape id="_x0000_i1025" type="#_x0000_t75" style="width:454.55pt;height:236.95pt" o:ole="">
             <v:imagedata r:id="rId14" o:title=""/>
           </v:shape>
-          <o:OLEObject Type="Embed" ProgID="Word.OpenDocumentText.12" ShapeID="_x0000_i1025" DrawAspect="Content" ObjectID="_1585236093" r:id="rId15"/>
+          <o:OLEObject Type="Embed" ProgID="Word.OpenDocumentText.12" ShapeID="_x0000_i1025" DrawAspect="Content" ObjectID="_1585241958" r:id="rId15"/>
         </w:object>
       </w:r>
     </w:p>
@@ -3352,7 +3352,7 @@
           <v:shape id="_x0000_i1026" type="#_x0000_t75" style="width:454.55pt;height:224.05pt" o:ole="">
             <v:imagedata r:id="rId17" o:title=""/>
           </v:shape>
-          <o:OLEObject Type="Embed" ProgID="Word.OpenDocumentText.12" ShapeID="_x0000_i1026" DrawAspect="Content" ObjectID="_1585236094" r:id="rId18"/>
+          <o:OLEObject Type="Embed" ProgID="Word.OpenDocumentText.12" ShapeID="_x0000_i1026" DrawAspect="Content" ObjectID="_1585241959" r:id="rId18"/>
         </w:object>
       </w:r>
     </w:p>
@@ -3489,7 +3489,7 @@
           <v:shape id="_x0000_i1027" type="#_x0000_t75" style="width:517.45pt;height:98.85pt" o:ole="">
             <v:imagedata r:id="rId19" o:title=""/>
           </v:shape>
-          <o:OLEObject Type="Embed" ProgID="Word.OpenDocumentText.12" ShapeID="_x0000_i1027" DrawAspect="Content" ObjectID="_1585236095" r:id="rId20"/>
+          <o:OLEObject Type="Embed" ProgID="Word.OpenDocumentText.12" ShapeID="_x0000_i1027" DrawAspect="Content" ObjectID="_1585241960" r:id="rId20"/>
         </w:object>
       </w:r>
     </w:p>
@@ -3574,7 +3574,7 @@
           <v:shape id="_x0000_i1028" type="#_x0000_t75" style="width:454.55pt;height:101.55pt" o:ole="">
             <v:imagedata r:id="rId21" o:title=""/>
           </v:shape>
-          <o:OLEObject Type="Embed" ProgID="Word.OpenDocumentText.12" ShapeID="_x0000_i1028" DrawAspect="Content" ObjectID="_1585236096" r:id="rId22"/>
+          <o:OLEObject Type="Embed" ProgID="Word.OpenDocumentText.12" ShapeID="_x0000_i1028" DrawAspect="Content" ObjectID="_1585241961" r:id="rId22"/>
         </w:object>
       </w:r>
     </w:p>
@@ -3651,7 +3651,7 @@
           <v:shape id="_x0000_i1029" type="#_x0000_t75" style="width:451.35pt;height:111.2pt" o:ole="">
             <v:imagedata r:id="rId23" o:title=""/>
           </v:shape>
-          <o:OLEObject Type="Embed" ProgID="Word.OpenDocumentText.12" ShapeID="_x0000_i1029" DrawAspect="Content" ObjectID="_1585236097" r:id="rId24"/>
+          <o:OLEObject Type="Embed" ProgID="Word.OpenDocumentText.12" ShapeID="_x0000_i1029" DrawAspect="Content" ObjectID="_1585241962" r:id="rId24"/>
         </w:object>
       </w:r>
     </w:p>
@@ -3769,7 +3769,7 @@
           <v:shape id="_x0000_i1030" type="#_x0000_t75" style="width:454.55pt;height:28.5pt" o:ole="">
             <v:imagedata r:id="rId25" o:title=""/>
           </v:shape>
-          <o:OLEObject Type="Embed" ProgID="Word.OpenDocumentText.12" ShapeID="_x0000_i1030" DrawAspect="Content" ObjectID="_1585236098" r:id="rId26"/>
+          <o:OLEObject Type="Embed" ProgID="Word.OpenDocumentText.12" ShapeID="_x0000_i1030" DrawAspect="Content" ObjectID="_1585241963" r:id="rId26"/>
         </w:object>
       </w:r>
     </w:p>
@@ -3808,7 +3808,7 @@
           <v:shape id="_x0000_i1031" type="#_x0000_t75" style="width:451.35pt;height:253.6pt" o:ole="">
             <v:imagedata r:id="rId27" o:title=""/>
           </v:shape>
-          <o:OLEObject Type="Embed" ProgID="Word.OpenDocumentText.12" ShapeID="_x0000_i1031" DrawAspect="Content" ObjectID="_1585236099" r:id="rId28"/>
+          <o:OLEObject Type="Embed" ProgID="Word.OpenDocumentText.12" ShapeID="_x0000_i1031" DrawAspect="Content" ObjectID="_1585241964" r:id="rId28"/>
         </w:object>
       </w:r>
     </w:p>
@@ -3948,7 +3948,7 @@
           <v:shape id="_x0000_i1078" type="#_x0000_t75" style="width:517.45pt;height:411.6pt" o:ole="">
             <v:imagedata r:id="rId29" o:title=""/>
           </v:shape>
-          <o:OLEObject Type="Embed" ProgID="Word.OpenDocumentText.12" ShapeID="_x0000_i1078" DrawAspect="Content" ObjectID="_1585236100" r:id="rId30"/>
+          <o:OLEObject Type="Embed" ProgID="Word.OpenDocumentText.12" ShapeID="_x0000_i1078" DrawAspect="Content" ObjectID="_1585241965" r:id="rId30"/>
         </w:object>
       </w:r>
     </w:p>
@@ -4021,15 +4021,172 @@
       </w:r>
     </w:p>
     <w:p>
+      <w:r>
+        <w:t>De bijhorende functies van de sliders in de interface roepen een funct</w:t>
+      </w:r>
+      <w:r>
+        <w:t>ie op met de posities van beide sliders. De functie “ChangeBoardRotation” maakt een transformatie aan die roteert rond 2 assen namelijk de x-as en de z-as. De transformatie wordt toegepast op het spelbord en de muren.</w:t>
+      </w:r>
+      <w:r>
+        <w:t xml:space="preserve"> Deze functie is zo geprogrammeerd dat de rotatie van een as niet reset tijdens het roteren op een andere as.</w:t>
+      </w:r>
+    </w:p>
+    <w:p/>
+    <w:bookmarkStart w:id="59" w:name="_MON_1585236581"/>
+    <w:bookmarkEnd w:id="59"/>
+    <w:p>
+      <w:pPr>
+        <w:keepNext/>
+      </w:pPr>
+      <w:r>
+        <w:object w:dxaOrig="9086" w:dyaOrig="3593">
+          <v:shape id="_x0000_i1084" type="#_x0000_t75" style="width:454.55pt;height:179.45pt" o:ole="">
+            <v:imagedata r:id="rId31" o:title=""/>
+          </v:shape>
+          <o:OLEObject Type="Embed" ProgID="Word.OpenDocumentText.12" ShapeID="_x0000_i1084" DrawAspect="Content" ObjectID="_1585241966" r:id="rId32"/>
+        </w:object>
+      </w:r>
+    </w:p>
+    <w:p>
+      <w:pPr>
+        <w:pStyle w:val="Caption"/>
+        <w:jc w:val="center"/>
+      </w:pPr>
+      <w:r>
+        <w:t xml:space="preserve">Codefragment </w:t>
+      </w:r>
+      <w:fldSimple w:instr=" STYLEREF 1 \s ">
+        <w:r>
+          <w:rPr>
+            <w:noProof/>
+          </w:rPr>
+          <w:t>2</w:t>
+        </w:r>
+      </w:fldSimple>
+      <w:r>
+        <w:noBreakHyphen/>
+      </w:r>
+      <w:fldSimple w:instr=" SEQ Codefragment \* ARABIC \s 1 ">
+        <w:r>
+          <w:rPr>
+            <w:noProof/>
+          </w:rPr>
+          <w:t>8</w:t>
+        </w:r>
+      </w:fldSimple>
+    </w:p>
+    <w:p>
+      <w:pPr>
+        <w:pBdr>
+          <w:top w:val="none" w:sz="0" w:space="0" w:color="auto"/>
+          <w:left w:val="none" w:sz="0" w:space="0" w:color="auto"/>
+          <w:bottom w:val="none" w:sz="0" w:space="0" w:color="auto"/>
+          <w:right w:val="none" w:sz="0" w:space="0" w:color="auto"/>
+          <w:between w:val="none" w:sz="0" w:space="0" w:color="auto"/>
+        </w:pBdr>
+        <w:spacing w:after="160" w:line="259" w:lineRule="auto"/>
+        <w:rPr>
+          <w:rFonts w:ascii="Open Sans ExtraBold" w:eastAsia="Open Sans ExtraBold" w:hAnsi="Open Sans ExtraBold" w:cs="Open Sans ExtraBold"/>
+          <w:color w:val="EF2323"/>
+          <w:sz w:val="36"/>
+          <w:szCs w:val="36"/>
+        </w:rPr>
+      </w:pPr>
+      <w:r>
+        <w:br w:type="page"/>
+      </w:r>
+    </w:p>
+    <w:p>
       <w:pPr>
         <w:pStyle w:val="Heading2"/>
       </w:pPr>
       <w:r>
+        <w:lastRenderedPageBreak/>
         <w:t>Simpele animatie van de bal</w:t>
       </w:r>
-      <w:bookmarkStart w:id="59" w:name="_GoBack"/>
-      <w:bookmarkEnd w:id="59"/>
-    </w:p>
+    </w:p>
+    <w:p>
+      <w:r>
+        <w:t>Animaties gebeuren aan de hand van storyboards. Een storyboard kan meerdere animaties bevatten. Een animatie is een verandering van een waarde over een gespatieerde tijd.</w:t>
+      </w:r>
+      <w:r>
+        <w:t xml:space="preserve"> Om de bal te laten rollen moeten er 2 waarden veranderen namelijk een hoek voor de rotatie en een afstand.</w:t>
+      </w:r>
+    </w:p>
+    <w:p>
+      <w:r>
+        <w:t>Het aantal graden dat de bal draait hangt af van de afstand die hij aflegt. Als de bal een volledige rotatie maakt van 360 graden dan zal er een afstand van 2*pi*radius afgelegd worden.</w:t>
+      </w:r>
+    </w:p>
+    <w:p/>
+    <w:bookmarkStart w:id="60" w:name="_MON_1585240040"/>
+    <w:bookmarkEnd w:id="60"/>
+    <w:p>
+      <w:pPr>
+        <w:keepNext/>
+      </w:pPr>
+      <w:r>
+        <w:object w:dxaOrig="9086" w:dyaOrig="9600">
+          <v:shape id="_x0000_i1104" type="#_x0000_t75" style="width:454.55pt;height:479.8pt" o:ole="">
+            <v:imagedata r:id="rId33" o:title=""/>
+          </v:shape>
+          <o:OLEObject Type="Embed" ProgID="Word.OpenDocumentText.12" ShapeID="_x0000_i1104" DrawAspect="Content" ObjectID="_1585241967" r:id="rId34"/>
+        </w:object>
+      </w:r>
+    </w:p>
+    <w:p>
+      <w:pPr>
+        <w:pStyle w:val="Caption"/>
+        <w:jc w:val="center"/>
+      </w:pPr>
+      <w:r>
+        <w:t xml:space="preserve">Codefragment </w:t>
+      </w:r>
+      <w:fldSimple w:instr=" STYLEREF 1 \s ">
+        <w:r>
+          <w:rPr>
+            <w:noProof/>
+          </w:rPr>
+          <w:t>2</w:t>
+        </w:r>
+      </w:fldSimple>
+      <w:r>
+        <w:noBreakHyphen/>
+      </w:r>
+      <w:fldSimple w:instr=" SEQ Codefragment \* ARABIC \s 1 ">
+        <w:r>
+          <w:rPr>
+            <w:noProof/>
+          </w:rPr>
+          <w:t>9</w:t>
+        </w:r>
+      </w:fldSimple>
+      <w:r>
+        <w:t>: Rotatie animatie</w:t>
+      </w:r>
+    </w:p>
+    <w:p>
+      <w:r>
+        <w:lastRenderedPageBreak/>
+        <w:t xml:space="preserve">Sinds dat de bal niet in het nulpunt ligt is het zeker nodig zijn middelpunt coördinaten in te stellen anders zal de rotatie gebeuren tegenover </w:t>
+      </w:r>
+      <w:r>
+        <w:t>de assen van de 3D scene en niet de assen van de bal zelf.</w:t>
+      </w:r>
+      <w:r>
+        <w:t xml:space="preserve"> Gedurende de translatie animatie updaten die coördinaten zelf. Hierdoor moeten ze niet constant meegegeven worden aan de </w:t>
+      </w:r>
+      <w:r>
+        <w:t>animatie voor de rotatie</w:t>
+      </w:r>
+      <w:bookmarkStart w:id="61" w:name="_GoBack"/>
+      <w:bookmarkEnd w:id="61"/>
+      <w:r>
+        <w:t>.</w:t>
+      </w:r>
+    </w:p>
+    <w:p/>
+    <w:p/>
     <w:p>
       <w:pPr>
         <w:pStyle w:val="Heading2"/>
@@ -4046,21 +4203,21 @@
           <w:numId w:val="1"/>
         </w:numPr>
       </w:pPr>
-      <w:bookmarkStart w:id="60" w:name="_Toc511489251"/>
+      <w:bookmarkStart w:id="62" w:name="_Toc511489251"/>
       <w:r>
         <w:lastRenderedPageBreak/>
         <w:t>Besluit</w:t>
       </w:r>
-      <w:bookmarkStart w:id="61" w:name="_a02u70s5le2h" w:colFirst="0" w:colLast="0"/>
-      <w:bookmarkEnd w:id="60"/>
-      <w:bookmarkEnd w:id="61"/>
+      <w:bookmarkStart w:id="63" w:name="_a02u70s5le2h" w:colFirst="0" w:colLast="0"/>
+      <w:bookmarkEnd w:id="62"/>
+      <w:bookmarkEnd w:id="63"/>
     </w:p>
     <w:p>
       <w:r>
         <w:br w:type="page"/>
       </w:r>
     </w:p>
-    <w:bookmarkStart w:id="62" w:name="_Toc511489252" w:displacedByCustomXml="next"/>
+    <w:bookmarkStart w:id="64" w:name="_Toc511489252" w:displacedByCustomXml="next"/>
     <w:sdt>
       <w:sdtPr>
         <w:rPr>
@@ -4087,7 +4244,7 @@
           <w:r>
             <w:t>Literatuurlijst</w:t>
           </w:r>
-          <w:bookmarkEnd w:id="62"/>
+          <w:bookmarkEnd w:id="64"/>
         </w:p>
         <w:sdt>
           <w:sdtPr>
@@ -4389,8 +4546,8 @@
     <w:p/>
     <w:p/>
     <w:sectPr>
-      <w:footerReference w:type="default" r:id="rId31"/>
-      <w:footerReference w:type="first" r:id="rId32"/>
+      <w:footerReference w:type="default" r:id="rId35"/>
+      <w:footerReference w:type="first" r:id="rId36"/>
       <w:pgSz w:w="12240" w:h="15840"/>
       <w:pgMar w:top="1440" w:right="1440" w:bottom="1440" w:left="1440" w:header="0" w:footer="708" w:gutter="0"/>
       <w:pgNumType w:start="6"/>
@@ -6255,7 +6412,7 @@
 </file>
 
 <file path=customXml/itemProps1.xml><?xml version="1.0" encoding="utf-8"?>
-<ds:datastoreItem xmlns:ds="http://schemas.openxmlformats.org/officeDocument/2006/customXml" ds:itemID="{CC930AE5-69F6-4D4E-AC9A-17BB889B8682}">
+<ds:datastoreItem xmlns:ds="http://schemas.openxmlformats.org/officeDocument/2006/customXml" ds:itemID="{E4DEA98B-5964-4381-A201-7E9E4C57D2D1}">
   <ds:schemaRefs>
     <ds:schemaRef ds:uri="http://schemas.openxmlformats.org/officeDocument/2006/bibliography"/>
   </ds:schemaRefs>

</xml_diff>

<commit_message>
Added recursive backtrack maze generation
</commit_message>
<xml_diff>
--- a/Documentation/AAPproject.docx
+++ b/Documentation/AAPproject.docx
@@ -3,8 +3,6 @@
 <w:document xmlns:wpc="http://schemas.microsoft.com/office/word/2010/wordprocessingCanvas" xmlns:cx="http://schemas.microsoft.com/office/drawing/2014/chartex" xmlns:cx1="http://schemas.microsoft.com/office/drawing/2015/9/8/chartex" xmlns:cx2="http://schemas.microsoft.com/office/drawing/2015/10/21/chartex" xmlns:cx3="http://schemas.microsoft.com/office/drawing/2016/5/9/chartex" xmlns:cx4="http://schemas.microsoft.com/office/drawing/2016/5/10/chartex" xmlns:cx5="http://schemas.microsoft.com/office/drawing/2016/5/11/chartex" xmlns:cx6="http://schemas.microsoft.com/office/drawing/2016/5/12/chartex" xmlns:cx7="http://schemas.microsoft.com/office/drawing/2016/5/13/chartex" xmlns:cx8="http://schemas.microsoft.com/office/drawing/2016/5/14/chartex" xmlns:mc="http://schemas.openxmlformats.org/markup-compatibility/2006" xmlns:aink="http://schemas.microsoft.com/office/drawing/2016/ink" xmlns:am3d="http://schemas.microsoft.com/office/drawing/2017/model3d" xmlns:o="urn:schemas-microsoft-com:office:office" xmlns:r="http://schemas.openxmlformats.org/officeDocument/2006/relationships" xmlns:m="http://schemas.openxmlformats.org/officeDocument/2006/math" xmlns:v="urn:schemas-microsoft-com:vml" xmlns:wp14="http://schemas.microsoft.com/office/word/2010/wordprocessingDrawing" xmlns:wp="http://schemas.openxmlformats.org/drawingml/2006/wordprocessingDrawing" xmlns:w10="urn:schemas-microsoft-com:office:word" xmlns:w="http://schemas.openxmlformats.org/wordprocessingml/2006/main" xmlns:w14="http://schemas.microsoft.com/office/word/2010/wordml" xmlns:w15="http://schemas.microsoft.com/office/word/2012/wordml" xmlns:w16cid="http://schemas.microsoft.com/office/word/2016/wordml/cid" xmlns:w16se="http://schemas.microsoft.com/office/word/2015/wordml/symex" xmlns:wpg="http://schemas.microsoft.com/office/word/2010/wordprocessingGroup" xmlns:wpi="http://schemas.microsoft.com/office/word/2010/wordprocessingInk" xmlns:wne="http://schemas.microsoft.com/office/word/2006/wordml" xmlns:wps="http://schemas.microsoft.com/office/word/2010/wordprocessingShape" mc:Ignorable="w14 w15 w16se w16cid wp14">
   <w:body>
     <w:p>
-      <w:bookmarkStart w:id="0" w:name="_GoBack"/>
-      <w:bookmarkEnd w:id="0"/>
       <w:r>
         <w:rPr>
           <w:noProof/>
@@ -65,48 +63,48 @@
         <w:pStyle w:val="Title"/>
         <w:jc w:val="left"/>
       </w:pPr>
-      <w:bookmarkStart w:id="1" w:name="_ba8po6nhgaox" w:colFirst="0" w:colLast="0"/>
-      <w:bookmarkEnd w:id="1"/>
+      <w:bookmarkStart w:id="0" w:name="_ba8po6nhgaox" w:colFirst="0" w:colLast="0"/>
+      <w:bookmarkEnd w:id="0"/>
     </w:p>
     <w:p>
       <w:pPr>
         <w:pStyle w:val="Title"/>
         <w:jc w:val="left"/>
       </w:pPr>
-      <w:bookmarkStart w:id="2" w:name="_5fn2gtiu82ou" w:colFirst="0" w:colLast="0"/>
-      <w:bookmarkEnd w:id="2"/>
+      <w:bookmarkStart w:id="1" w:name="_5fn2gtiu82ou" w:colFirst="0" w:colLast="0"/>
+      <w:bookmarkEnd w:id="1"/>
     </w:p>
     <w:p>
       <w:pPr>
         <w:pStyle w:val="Title"/>
         <w:jc w:val="left"/>
       </w:pPr>
-      <w:bookmarkStart w:id="3" w:name="_a3375i9d582b" w:colFirst="0" w:colLast="0"/>
-      <w:bookmarkEnd w:id="3"/>
+      <w:bookmarkStart w:id="2" w:name="_a3375i9d582b" w:colFirst="0" w:colLast="0"/>
+      <w:bookmarkEnd w:id="2"/>
     </w:p>
     <w:p>
       <w:pPr>
         <w:pStyle w:val="Title"/>
         <w:jc w:val="left"/>
       </w:pPr>
-      <w:bookmarkStart w:id="4" w:name="_8238aio5wsfe" w:colFirst="0" w:colLast="0"/>
-      <w:bookmarkEnd w:id="4"/>
+      <w:bookmarkStart w:id="3" w:name="_8238aio5wsfe" w:colFirst="0" w:colLast="0"/>
+      <w:bookmarkEnd w:id="3"/>
     </w:p>
     <w:p>
       <w:pPr>
         <w:pStyle w:val="Title"/>
         <w:jc w:val="left"/>
       </w:pPr>
-      <w:bookmarkStart w:id="5" w:name="_tfk5dpi5k7ou" w:colFirst="0" w:colLast="0"/>
-      <w:bookmarkEnd w:id="5"/>
+      <w:bookmarkStart w:id="4" w:name="_tfk5dpi5k7ou" w:colFirst="0" w:colLast="0"/>
+      <w:bookmarkEnd w:id="4"/>
     </w:p>
     <w:p>
       <w:pPr>
         <w:pStyle w:val="Title"/>
         <w:jc w:val="left"/>
       </w:pPr>
-      <w:bookmarkStart w:id="6" w:name="_71gcgx1nwqii" w:colFirst="0" w:colLast="0"/>
-      <w:bookmarkEnd w:id="6"/>
+      <w:bookmarkStart w:id="5" w:name="_71gcgx1nwqii" w:colFirst="0" w:colLast="0"/>
+      <w:bookmarkEnd w:id="5"/>
       <w:r>
         <w:t>Advanced Applied Programming Project 1:</w:t>
       </w:r>
@@ -119,8 +117,8 @@
           <w:b w:val="0"/>
         </w:rPr>
       </w:pPr>
-      <w:bookmarkStart w:id="7" w:name="_q5lgnn446l0b" w:colFirst="0" w:colLast="0"/>
-      <w:bookmarkEnd w:id="7"/>
+      <w:bookmarkStart w:id="6" w:name="_q5lgnn446l0b" w:colFirst="0" w:colLast="0"/>
+      <w:bookmarkEnd w:id="6"/>
       <w:r>
         <w:rPr>
           <w:b w:val="0"/>
@@ -2435,14 +2433,14 @@
           <w:numId w:val="0"/>
         </w:numPr>
       </w:pPr>
-      <w:bookmarkStart w:id="8" w:name="_Ref511333683"/>
-      <w:bookmarkStart w:id="9" w:name="_Toc512601435"/>
+      <w:bookmarkStart w:id="7" w:name="_Ref511333683"/>
+      <w:bookmarkStart w:id="8" w:name="_Toc512601435"/>
       <w:r>
         <w:lastRenderedPageBreak/>
         <w:t>Codefragmentenlijst</w:t>
       </w:r>
+      <w:bookmarkEnd w:id="7"/>
       <w:bookmarkEnd w:id="8"/>
-      <w:bookmarkEnd w:id="9"/>
     </w:p>
     <w:p>
       <w:pPr>
@@ -3589,12 +3587,12 @@
           <w:numId w:val="0"/>
         </w:numPr>
       </w:pPr>
-      <w:bookmarkStart w:id="10" w:name="_Toc512601436"/>
+      <w:bookmarkStart w:id="9" w:name="_Toc512601436"/>
       <w:r>
         <w:lastRenderedPageBreak/>
         <w:t>Figurenlijst</w:t>
       </w:r>
-      <w:bookmarkEnd w:id="10"/>
+      <w:bookmarkEnd w:id="9"/>
     </w:p>
     <w:p>
       <w:pPr>
@@ -3983,8 +3981,8 @@
           <w:titlePg/>
         </w:sectPr>
       </w:pPr>
-      <w:bookmarkStart w:id="11" w:name="_h3jvjsizcuie" w:colFirst="0" w:colLast="0"/>
-      <w:bookmarkEnd w:id="11"/>
+      <w:bookmarkStart w:id="10" w:name="_h3jvjsizcuie" w:colFirst="0" w:colLast="0"/>
+      <w:bookmarkEnd w:id="10"/>
     </w:p>
     <w:p>
       <w:pPr>
@@ -3994,12 +3992,12 @@
           <w:numId w:val="0"/>
         </w:numPr>
       </w:pPr>
-      <w:bookmarkStart w:id="12" w:name="_Toc512601437"/>
+      <w:bookmarkStart w:id="11" w:name="_Toc512601437"/>
       <w:r>
         <w:lastRenderedPageBreak/>
         <w:t>Inleiding</w:t>
       </w:r>
-      <w:bookmarkEnd w:id="12"/>
+      <w:bookmarkEnd w:id="11"/>
     </w:p>
     <w:p>
       <w:r>
@@ -4028,9 +4026,9 @@
           <w:numId w:val="1"/>
         </w:numPr>
       </w:pPr>
-      <w:bookmarkStart w:id="13" w:name="_uu4p3ht8p23c" w:colFirst="0" w:colLast="0"/>
-      <w:bookmarkStart w:id="14" w:name="_Toc512601438"/>
-      <w:bookmarkEnd w:id="13"/>
+      <w:bookmarkStart w:id="12" w:name="_uu4p3ht8p23c" w:colFirst="0" w:colLast="0"/>
+      <w:bookmarkStart w:id="13" w:name="_Toc512601438"/>
+      <w:bookmarkEnd w:id="12"/>
       <w:r>
         <w:lastRenderedPageBreak/>
         <w:t>Onderzoek</w:t>
@@ -4041,7 +4039,7 @@
       <w:r>
         <w:t>3D</w:t>
       </w:r>
-      <w:bookmarkEnd w:id="14"/>
+      <w:bookmarkEnd w:id="13"/>
     </w:p>
     <w:p>
       <w:pPr>
@@ -4051,13 +4049,13 @@
           <w:numId w:val="1"/>
         </w:numPr>
       </w:pPr>
-      <w:bookmarkStart w:id="15" w:name="_vloku42pfitm" w:colFirst="0" w:colLast="0"/>
-      <w:bookmarkStart w:id="16" w:name="_Toc512601439"/>
+      <w:bookmarkStart w:id="14" w:name="_vloku42pfitm" w:colFirst="0" w:colLast="0"/>
+      <w:bookmarkStart w:id="15" w:name="_Toc512601439"/>
+      <w:bookmarkEnd w:id="14"/>
+      <w:r>
+        <w:t>Windows Presentation Foundation</w:t>
+      </w:r>
       <w:bookmarkEnd w:id="15"/>
-      <w:r>
-        <w:t>Windows Presentation Foundation</w:t>
-      </w:r>
-      <w:bookmarkEnd w:id="16"/>
     </w:p>
     <w:p>
       <w:r>
@@ -4068,7 +4066,6 @@
           <w:id w:val="-1262758667"/>
           <w:citation/>
         </w:sdtPr>
-        <w:sdtEndPr/>
         <w:sdtContent>
           <w:r>
             <w:fldChar w:fldCharType="begin"/>
@@ -4095,7 +4092,6 @@
           <w:id w:val="-1918702166"/>
           <w:citation/>
         </w:sdtPr>
-        <w:sdtEndPr/>
         <w:sdtContent>
           <w:r>
             <w:fldChar w:fldCharType="begin"/>
@@ -4126,26 +4122,26 @@
           <w:numId w:val="1"/>
         </w:numPr>
       </w:pPr>
-      <w:bookmarkStart w:id="17" w:name="_Toc512601440"/>
+      <w:bookmarkStart w:id="16" w:name="_Toc512601440"/>
       <w:r>
         <w:t>3D Scene in WPF</w:t>
       </w:r>
+      <w:bookmarkEnd w:id="16"/>
+    </w:p>
+    <w:p>
+      <w:r>
+        <w:t xml:space="preserve">Een 3D scene in WPF heeft enkele onderdelen nodig. Een viewport waarin alle 3D objecten in bestaan, dit is een soort virtueel universum. Om de objecten die zich bevinden in een vierport te zien is er een camera en een lichtbron nodig. De camera kan enkel de zichtbare delen van opgelichte 3D objecten zien. </w:t>
+      </w:r>
+    </w:p>
+    <w:p>
+      <w:pPr>
+        <w:pStyle w:val="Heading3"/>
+      </w:pPr>
+      <w:bookmarkStart w:id="17" w:name="_Toc512601441"/>
+      <w:r>
+        <w:t>Camera</w:t>
+      </w:r>
       <w:bookmarkEnd w:id="17"/>
-    </w:p>
-    <w:p>
-      <w:r>
-        <w:t xml:space="preserve">Een 3D scene in WPF heeft enkele onderdelen nodig. Een viewport waarin alle 3D objecten in bestaan, dit is een soort virtueel universum. Om de objecten die zich bevinden in een vierport te zien is er een camera en een lichtbron nodig. De camera kan enkel de zichtbare delen van opgelichte 3D objecten zien. </w:t>
-      </w:r>
-    </w:p>
-    <w:p>
-      <w:pPr>
-        <w:pStyle w:val="Heading3"/>
-      </w:pPr>
-      <w:bookmarkStart w:id="18" w:name="_Toc512601441"/>
-      <w:r>
-        <w:t>Camera</w:t>
-      </w:r>
-      <w:bookmarkEnd w:id="18"/>
     </w:p>
     <w:p>
       <w:r>
@@ -4279,56 +4275,30 @@
         <w:pStyle w:val="Caption"/>
         <w:jc w:val="center"/>
       </w:pPr>
-      <w:bookmarkStart w:id="19" w:name="_Ref511326186"/>
-      <w:bookmarkStart w:id="20" w:name="_Toc512364726"/>
+      <w:bookmarkStart w:id="18" w:name="_Ref511326186"/>
+      <w:bookmarkStart w:id="19" w:name="_Toc512364726"/>
       <w:r>
         <w:t xml:space="preserve">Figuur </w:t>
       </w:r>
-      <w:r>
-        <w:fldChar w:fldCharType="begin"/>
-      </w:r>
-      <w:r>
-        <w:instrText xml:space="preserve"> STYLEREF 1 \s </w:instrText>
-      </w:r>
-      <w:r>
-        <w:fldChar w:fldCharType="separate"/>
-      </w:r>
-      <w:r>
-        <w:rPr>
-          <w:noProof/>
-        </w:rPr>
-        <w:t>1</w:t>
-      </w:r>
-      <w:r>
-        <w:rPr>
-          <w:noProof/>
-        </w:rPr>
-        <w:fldChar w:fldCharType="end"/>
-      </w:r>
+      <w:fldSimple w:instr=" STYLEREF 1 \s ">
+        <w:r>
+          <w:rPr>
+            <w:noProof/>
+          </w:rPr>
+          <w:t>1</w:t>
+        </w:r>
+      </w:fldSimple>
       <w:r>
         <w:noBreakHyphen/>
       </w:r>
-      <w:r>
-        <w:fldChar w:fldCharType="begin"/>
-      </w:r>
-      <w:r>
-        <w:instrText xml:space="preserve"> SEQ Figuur \* ARABIC \s 1 </w:instrText>
-      </w:r>
-      <w:r>
-        <w:fldChar w:fldCharType="separate"/>
-      </w:r>
-      <w:r>
-        <w:rPr>
-          <w:noProof/>
-        </w:rPr>
-        <w:t>1</w:t>
-      </w:r>
-      <w:r>
-        <w:rPr>
-          <w:noProof/>
-        </w:rPr>
-        <w:fldChar w:fldCharType="end"/>
-      </w:r>
+      <w:fldSimple w:instr=" SEQ Figuur \* ARABIC \s 1 ">
+        <w:r>
+          <w:rPr>
+            <w:noProof/>
+          </w:rPr>
+          <w:t>1</w:t>
+        </w:r>
+      </w:fldSimple>
       <w:r>
         <w:t>: Camera</w:t>
       </w:r>
@@ -4337,7 +4307,6 @@
           <w:id w:val="2033298381"/>
           <w:citation/>
         </w:sdtPr>
-        <w:sdtEndPr/>
         <w:sdtContent>
           <w:r>
             <w:fldChar w:fldCharType="begin"/>
@@ -4359,41 +4328,42 @@
           </w:r>
         </w:sdtContent>
       </w:sdt>
+      <w:bookmarkEnd w:id="18"/>
       <w:bookmarkEnd w:id="19"/>
-      <w:bookmarkEnd w:id="20"/>
     </w:p>
     <w:p>
       <w:pPr>
         <w:pStyle w:val="Heading3"/>
       </w:pPr>
-      <w:bookmarkStart w:id="21" w:name="_Toc512601442"/>
+      <w:bookmarkStart w:id="20" w:name="_Toc512601442"/>
       <w:r>
         <w:lastRenderedPageBreak/>
         <w:t>Licht</w:t>
       </w:r>
+      <w:bookmarkEnd w:id="20"/>
+    </w:p>
+    <w:p>
+      <w:r>
+        <w:t>Lichtbronnen zorgen ervoor dat objecten worden opgelicht en dus zichtbaar zijn. Zonder licht is er ook geen reflectie en kan de camera niets opnemen. Licht is dus noodzakelijk voor een 3D scene. WPF bevat vier soorten lichtbronnen. AmbientLight zorgt voor een lichtinval op alle objecten ongeacht locatie of oriëntatie, alle vlakken worden opgelicht. In tegenstelling tot een DirectionalLight die geen locatie heeft maar wel een richting, alle objecten worden opgelicht vanuit een ingestelde directie. Er bestaan ook meer specifiek lichtbronnen, de PointLight en de SpotLight. De eerste is net zoals een lamp en zal dus rond de bron verlichten in een gespecifieerd bereik alsook vermindering van sterkte naargelang de afstand. De tweede is een gerichte lichtbron in de vorm van een kegel.</w:t>
+      </w:r>
+    </w:p>
+    <w:p>
+      <w:pPr>
+        <w:pStyle w:val="Heading3"/>
+      </w:pPr>
+      <w:bookmarkStart w:id="21" w:name="_Ref511333547"/>
+      <w:bookmarkStart w:id="22" w:name="_Ref511333656"/>
+      <w:bookmarkStart w:id="23" w:name="_Ref511333657"/>
+      <w:bookmarkStart w:id="24" w:name="_Ref511333659"/>
+      <w:bookmarkStart w:id="25" w:name="_Ref511333665"/>
+      <w:bookmarkStart w:id="26" w:name="_Ref511333670"/>
+      <w:bookmarkStart w:id="27" w:name="_Ref511333673"/>
+      <w:bookmarkStart w:id="28" w:name="_Ref511333687"/>
+      <w:bookmarkStart w:id="29" w:name="_Toc512601443"/>
+      <w:r>
+        <w:t>3D objecten</w:t>
+      </w:r>
       <w:bookmarkEnd w:id="21"/>
-    </w:p>
-    <w:p>
-      <w:r>
-        <w:t>Lichtbronnen zorgen ervoor dat objecten worden opgelicht en dus zichtbaar zijn. Zonder licht is er ook geen reflectie en kan de camera niets opnemen. Licht is dus noodzakelijk voor een 3D scene. WPF bevat vier soorten lichtbronnen. AmbientLight zorgt voor een lichtinval op alle objecten ongeacht locatie of oriëntatie, alle vlakken worden opgelicht. In tegenstelling tot een DirectionalLight die geen locatie heeft maar wel een richting, alle objecten worden opgelicht vanuit een ingestelde directie. Er bestaan ook meer specifiek lichtbronnen, de PointLight en de SpotLight. De eerste is net zoals een lamp en zal dus rond de bron verlichten in een gespecifieerd bereik alsook vermindering van sterkte naargelang de afstand. De tweede is een gerichte lichtbron in de vorm van een kegel.</w:t>
-      </w:r>
-    </w:p>
-    <w:p>
-      <w:pPr>
-        <w:pStyle w:val="Heading3"/>
-      </w:pPr>
-      <w:bookmarkStart w:id="22" w:name="_Ref511333547"/>
-      <w:bookmarkStart w:id="23" w:name="_Ref511333656"/>
-      <w:bookmarkStart w:id="24" w:name="_Ref511333657"/>
-      <w:bookmarkStart w:id="25" w:name="_Ref511333659"/>
-      <w:bookmarkStart w:id="26" w:name="_Ref511333665"/>
-      <w:bookmarkStart w:id="27" w:name="_Ref511333670"/>
-      <w:bookmarkStart w:id="28" w:name="_Ref511333673"/>
-      <w:bookmarkStart w:id="29" w:name="_Ref511333687"/>
-      <w:bookmarkStart w:id="30" w:name="_Toc512601443"/>
-      <w:r>
-        <w:t>3D objecten</w:t>
-      </w:r>
       <w:bookmarkEnd w:id="22"/>
       <w:bookmarkEnd w:id="23"/>
       <w:bookmarkEnd w:id="24"/>
@@ -4402,11 +4372,18 @@
       <w:bookmarkEnd w:id="27"/>
       <w:bookmarkEnd w:id="28"/>
       <w:bookmarkEnd w:id="29"/>
-      <w:bookmarkEnd w:id="30"/>
-    </w:p>
-    <w:p>
-      <w:r>
-        <w:t xml:space="preserve">Alle 3D objecten worden beschreven door een verzameling van driehoeken. De software die de objecten weergeeft kan de kleur van elke driehoek berekenen aan de hand van hun materiaal en de lichtinval van alle lichtbronnen. De oppervlakte van een 3D object genaamd een mesh bestaat uit vertices. Dit zijn de punten waaruit de driehoeken worden gevormd. </w:t>
+    </w:p>
+    <w:p>
+      <w:r>
+        <w:t xml:space="preserve">Alle 3D objecten worden beschreven door een verzameling van driehoeken. De software die de objecten weergeeft kan de kleur van elke driehoek berekenen aan de hand van hun materiaal en de lichtinval van alle lichtbronnen. De oppervlakte van een 3D object genaamd een </w:t>
+      </w:r>
+      <w:proofErr w:type="spellStart"/>
+      <w:r>
+        <w:t>mesh</w:t>
+      </w:r>
+      <w:proofErr w:type="spellEnd"/>
+      <w:r>
+        <w:t xml:space="preserve"> bestaat uit vertices. Dit zijn de punten waaruit de driehoeken worden gevormd. </w:t>
       </w:r>
       <w:r>
         <w:fldChar w:fldCharType="begin"/>
@@ -4436,20 +4413,32 @@
         <w:t>2</w:t>
       </w:r>
       <w:r>
-        <w:t>: Tetrahedron</w:t>
-      </w:r>
+        <w:t xml:space="preserve">: </w:t>
+      </w:r>
+      <w:proofErr w:type="spellStart"/>
+      <w:r>
+        <w:t>Tetrahedron</w:t>
+      </w:r>
+      <w:proofErr w:type="spellEnd"/>
       <w:r>
         <w:fldChar w:fldCharType="end"/>
       </w:r>
       <w:r>
-        <w:t xml:space="preserve"> is een 3D object bestaande uit vier vertices die samen driehoeken vormen tot een geheel. Enkel de voorkant van een mesh wordt weergegeven. Om een driehoek weer te geven zijn er 3 coördinaten nodig en hun relatie met elkaar. Hun relatie moet in een tegenwijzers zin gedefinieerd worden anders zal de achterkant als voorkant gezien worden wat de driehoek dus niet zichtbaar maakt. Dit is vooral opvallend in volledige objecten. Door een verkeerd ingestelde driehoek zal er een gat ontstaan in het object. </w:t>
+        <w:t xml:space="preserve"> is een 3D object bestaande uit vier vertices die samen driehoeken vormen tot een geheel. Enkel de voorkant van een </w:t>
+      </w:r>
+      <w:proofErr w:type="spellStart"/>
+      <w:r>
+        <w:t>mesh</w:t>
+      </w:r>
+      <w:proofErr w:type="spellEnd"/>
+      <w:r>
+        <w:t xml:space="preserve"> wordt weergegeven. Om een driehoek weer te geven zijn er 3 coördinaten nodig en hun relatie met elkaar. Hun relatie moet in een tegenwijzers zin gedefinieerd worden anders zal de achterkant als voorkant gezien worden wat de driehoek dus niet zichtbaar maakt. Dit is vooral opvallend in volledige objecten. Door een verkeerd ingestelde driehoek zal er een gat ontstaan in het object. </w:t>
       </w:r>
       <w:sdt>
         <w:sdtPr>
           <w:id w:val="-1100560450"/>
           <w:citation/>
         </w:sdtPr>
-        <w:sdtEndPr/>
         <w:sdtContent>
           <w:r>
             <w:fldChar w:fldCharType="begin"/>
@@ -4530,66 +4519,44 @@
         <w:pStyle w:val="Caption"/>
         <w:jc w:val="center"/>
       </w:pPr>
-      <w:bookmarkStart w:id="31" w:name="_Ref511326422"/>
-      <w:bookmarkStart w:id="32" w:name="_Toc512364727"/>
+      <w:bookmarkStart w:id="30" w:name="_Ref511326422"/>
+      <w:bookmarkStart w:id="31" w:name="_Toc512364727"/>
       <w:r>
         <w:t xml:space="preserve">Figuur </w:t>
       </w:r>
-      <w:r>
-        <w:fldChar w:fldCharType="begin"/>
-      </w:r>
-      <w:r>
-        <w:instrText xml:space="preserve"> STYLEREF 1 \s </w:instrText>
-      </w:r>
-      <w:r>
-        <w:fldChar w:fldCharType="separate"/>
-      </w:r>
-      <w:r>
-        <w:rPr>
-          <w:noProof/>
-        </w:rPr>
-        <w:t>1</w:t>
-      </w:r>
-      <w:r>
-        <w:rPr>
-          <w:noProof/>
-        </w:rPr>
-        <w:fldChar w:fldCharType="end"/>
-      </w:r>
+      <w:fldSimple w:instr=" STYLEREF 1 \s ">
+        <w:r>
+          <w:rPr>
+            <w:noProof/>
+          </w:rPr>
+          <w:t>1</w:t>
+        </w:r>
+      </w:fldSimple>
       <w:r>
         <w:noBreakHyphen/>
       </w:r>
-      <w:r>
-        <w:fldChar w:fldCharType="begin"/>
-      </w:r>
-      <w:r>
-        <w:instrText xml:space="preserve"> SEQ Figuur \* ARABIC \s 1 </w:instrText>
-      </w:r>
-      <w:r>
-        <w:fldChar w:fldCharType="separate"/>
-      </w:r>
-      <w:r>
-        <w:rPr>
-          <w:noProof/>
-        </w:rPr>
-        <w:t>2</w:t>
-      </w:r>
-      <w:r>
-        <w:rPr>
-          <w:noProof/>
-        </w:rPr>
-        <w:fldChar w:fldCharType="end"/>
-      </w:r>
-      <w:r>
-        <w:t>: Tetrahedron</w:t>
-      </w:r>
-      <w:bookmarkEnd w:id="31"/>
+      <w:fldSimple w:instr=" SEQ Figuur \* ARABIC \s 1 ">
+        <w:r>
+          <w:rPr>
+            <w:noProof/>
+          </w:rPr>
+          <w:t>2</w:t>
+        </w:r>
+      </w:fldSimple>
+      <w:r>
+        <w:t xml:space="preserve">: </w:t>
+      </w:r>
+      <w:proofErr w:type="spellStart"/>
+      <w:r>
+        <w:t>Tetrahedron</w:t>
+      </w:r>
+      <w:bookmarkEnd w:id="30"/>
+      <w:proofErr w:type="spellEnd"/>
       <w:sdt>
         <w:sdtPr>
           <w:id w:val="-1771225481"/>
           <w:citation/>
         </w:sdtPr>
-        <w:sdtEndPr/>
         <w:sdtContent>
           <w:r>
             <w:fldChar w:fldCharType="begin"/>
@@ -4611,7 +4578,7 @@
           </w:r>
         </w:sdtContent>
       </w:sdt>
-      <w:bookmarkEnd w:id="32"/>
+      <w:bookmarkEnd w:id="31"/>
     </w:p>
     <w:p>
       <w:pPr>
@@ -4629,9 +4596,9 @@
           <w:numId w:val="1"/>
         </w:numPr>
       </w:pPr>
-      <w:bookmarkStart w:id="33" w:name="_b3gb3ka2qt8i" w:colFirst="0" w:colLast="0"/>
-      <w:bookmarkStart w:id="34" w:name="_Toc512601444"/>
-      <w:bookmarkEnd w:id="33"/>
+      <w:bookmarkStart w:id="32" w:name="_b3gb3ka2qt8i" w:colFirst="0" w:colLast="0"/>
+      <w:bookmarkStart w:id="33" w:name="_Toc512601444"/>
+      <w:bookmarkEnd w:id="32"/>
       <w:r>
         <w:lastRenderedPageBreak/>
         <w:t>Uitwerking</w:t>
@@ -4639,7 +4606,7 @@
       <w:r>
         <w:t xml:space="preserve"> 3D</w:t>
       </w:r>
-      <w:bookmarkEnd w:id="34"/>
+      <w:bookmarkEnd w:id="33"/>
     </w:p>
     <w:p>
       <w:pPr>
@@ -4649,11 +4616,11 @@
           <w:numId w:val="1"/>
         </w:numPr>
       </w:pPr>
-      <w:bookmarkStart w:id="35" w:name="_Toc512601445"/>
+      <w:bookmarkStart w:id="34" w:name="_Toc512601445"/>
       <w:r>
         <w:t>Controls</w:t>
       </w:r>
-      <w:bookmarkEnd w:id="35"/>
+      <w:bookmarkEnd w:id="34"/>
     </w:p>
     <w:p>
       <w:r>
@@ -4667,8 +4634,8 @@
       </w:r>
     </w:p>
     <w:p/>
-    <w:bookmarkStart w:id="36" w:name="_MON_1585072368"/>
-    <w:bookmarkEnd w:id="36"/>
+    <w:bookmarkStart w:id="35" w:name="_MON_1585072368"/>
+    <w:bookmarkEnd w:id="35"/>
     <w:p>
       <w:pPr>
         <w:keepNext/>
@@ -4698,7 +4665,7 @@
           <v:shape id="_x0000_i1025" type="#_x0000_t75" style="width:454.5pt;height:237pt" o:ole="">
             <v:imagedata r:id="rId14" o:title=""/>
           </v:shape>
-          <o:OLEObject Type="Embed" ProgID="Word.OpenDocumentText.12" ShapeID="_x0000_i1025" DrawAspect="Content" ObjectID="_1586343357" r:id="rId15"/>
+          <o:OLEObject Type="Embed" ProgID="Word.OpenDocumentText.12" ShapeID="_x0000_i1025" DrawAspect="Content" ObjectID="_1587132808" r:id="rId15"/>
         </w:object>
       </w:r>
     </w:p>
@@ -4707,59 +4674,38 @@
         <w:pStyle w:val="Caption"/>
         <w:jc w:val="center"/>
       </w:pPr>
-      <w:bookmarkStart w:id="37" w:name="_Toc512364732"/>
+      <w:bookmarkStart w:id="36" w:name="_Toc512364732"/>
       <w:r>
         <w:t xml:space="preserve">Codefragment </w:t>
       </w:r>
-      <w:r>
-        <w:fldChar w:fldCharType="begin"/>
-      </w:r>
-      <w:r>
-        <w:instrText xml:space="preserve"> STYLEREF 1 \s </w:instrText>
-      </w:r>
-      <w:r>
-        <w:fldChar w:fldCharType="separate"/>
-      </w:r>
-      <w:r>
-        <w:rPr>
-          <w:noProof/>
-        </w:rPr>
-        <w:t>2</w:t>
-      </w:r>
-      <w:r>
-        <w:rPr>
-          <w:noProof/>
-        </w:rPr>
-        <w:fldChar w:fldCharType="end"/>
-      </w:r>
+      <w:fldSimple w:instr=" STYLEREF 1 \s ">
+        <w:r>
+          <w:rPr>
+            <w:noProof/>
+          </w:rPr>
+          <w:t>2</w:t>
+        </w:r>
+      </w:fldSimple>
       <w:r>
         <w:noBreakHyphen/>
       </w:r>
-      <w:r>
-        <w:fldChar w:fldCharType="begin"/>
-      </w:r>
-      <w:r>
-        <w:instrText xml:space="preserve"> SEQ Codefragment \* ARABIC \s 1 </w:instrText>
-      </w:r>
-      <w:r>
-        <w:fldChar w:fldCharType="separate"/>
-      </w:r>
-      <w:r>
-        <w:rPr>
-          <w:noProof/>
-        </w:rPr>
-        <w:t>1</w:t>
-      </w:r>
-      <w:r>
-        <w:rPr>
-          <w:noProof/>
-        </w:rPr>
-        <w:fldChar w:fldCharType="end"/>
-      </w:r>
-      <w:r>
-        <w:t>: UI controls</w:t>
-      </w:r>
-      <w:bookmarkEnd w:id="37"/>
+      <w:fldSimple w:instr=" SEQ Codefragment \* ARABIC \s 1 ">
+        <w:r>
+          <w:rPr>
+            <w:noProof/>
+          </w:rPr>
+          <w:t>1</w:t>
+        </w:r>
+      </w:fldSimple>
+      <w:r>
+        <w:t xml:space="preserve">: UI </w:t>
+      </w:r>
+      <w:proofErr w:type="spellStart"/>
+      <w:r>
+        <w:t>controls</w:t>
+      </w:r>
+      <w:bookmarkEnd w:id="36"/>
+      <w:proofErr w:type="spellEnd"/>
     </w:p>
     <w:p>
       <w:pPr>
@@ -4770,8 +4716,8 @@
           <w:szCs w:val="36"/>
         </w:rPr>
       </w:pPr>
-      <w:bookmarkStart w:id="38" w:name="_6lea7mqcwjdu" w:colFirst="0" w:colLast="0"/>
-      <w:bookmarkEnd w:id="38"/>
+      <w:bookmarkStart w:id="37" w:name="_6lea7mqcwjdu" w:colFirst="0" w:colLast="0"/>
+      <w:bookmarkEnd w:id="37"/>
       <w:r>
         <w:t>Beide sliders krijgen een “ValueChanged” attribuut, als de slider wordt gebruikt zal de bijhorende functie aangeroepen worden. De functie zal dan de code uitvoeren om het bord te kantelen.</w:t>
       </w:r>
@@ -4792,24 +4738,24 @@
           <w:szCs w:val="40"/>
         </w:rPr>
       </w:pPr>
-      <w:bookmarkStart w:id="39" w:name="_Toc512601446"/>
+      <w:bookmarkStart w:id="38" w:name="_Toc512601446"/>
       <w:r>
         <w:lastRenderedPageBreak/>
         <w:t>3D Scene</w:t>
       </w:r>
+      <w:bookmarkEnd w:id="38"/>
+    </w:p>
+    <w:p>
+      <w:pPr>
+        <w:pStyle w:val="Heading3"/>
+      </w:pPr>
+      <w:bookmarkStart w:id="39" w:name="_Toc512601447"/>
+      <w:r>
+        <w:t>Spelbord</w:t>
+      </w:r>
       <w:bookmarkEnd w:id="39"/>
     </w:p>
     <w:p>
-      <w:pPr>
-        <w:pStyle w:val="Heading3"/>
-      </w:pPr>
-      <w:bookmarkStart w:id="40" w:name="_Toc512601447"/>
-      <w:r>
-        <w:t>Spelbord</w:t>
-      </w:r>
-      <w:bookmarkEnd w:id="40"/>
-    </w:p>
-    <w:p>
       <w:r>
         <w:t xml:space="preserve">Het spelbord is een 3D object en heeft een Mesh nodig. Een ModelVisual3D zal content moeten bevatten namelijk een GeometryModel3D, hierin wordt niet enkel de geometrie van het bord in gedefinieerd maar ook het materiaal ervan. De Mesh van het spelbord is beschreven in het MeshGeometry3D element. Zoals beschreven in het onderdeel </w:t>
       </w:r>
@@ -4847,7 +4793,15 @@
         <w:fldChar w:fldCharType="end"/>
       </w:r>
       <w:r>
-        <w:t xml:space="preserve"> moet een mesh bestaan uit vertices en hun positie. Een bord met een lengte en breedte van 100 en een dikte van 2 is opgebouwd uit 8 vertices en 12 driehoeken.</w:t>
+        <w:t xml:space="preserve"> moet een </w:t>
+      </w:r>
+      <w:proofErr w:type="spellStart"/>
+      <w:r>
+        <w:t>mesh</w:t>
+      </w:r>
+      <w:proofErr w:type="spellEnd"/>
+      <w:r>
+        <w:t xml:space="preserve"> bestaan uit vertices en hun positie. Een bord met een lengte en breedte van 100 en een dikte van 2 is opgebouwd uit 8 vertices en 12 driehoeken.</w:t>
       </w:r>
     </w:p>
     <w:p>
@@ -4914,19 +4868,53 @@
         <w:pStyle w:val="Caption"/>
         <w:jc w:val="center"/>
       </w:pPr>
-      <w:bookmarkStart w:id="41" w:name="_Ref511342214"/>
-      <w:bookmarkStart w:id="42" w:name="_Toc512364728"/>
+      <w:bookmarkStart w:id="40" w:name="_Ref511342214"/>
+      <w:bookmarkStart w:id="41" w:name="_Toc512364728"/>
       <w:r>
         <w:t xml:space="preserve">Figuur </w:t>
       </w:r>
+      <w:fldSimple w:instr=" STYLEREF 1 \s ">
+        <w:r>
+          <w:rPr>
+            <w:noProof/>
+          </w:rPr>
+          <w:t>2</w:t>
+        </w:r>
+      </w:fldSimple>
+      <w:r>
+        <w:noBreakHyphen/>
+      </w:r>
+      <w:fldSimple w:instr=" SEQ Figuur \* ARABIC \s 1 ">
+        <w:r>
+          <w:rPr>
+            <w:noProof/>
+          </w:rPr>
+          <w:t>1</w:t>
+        </w:r>
+      </w:fldSimple>
+      <w:r>
+        <w:t>: Coördinatensysteem</w:t>
+      </w:r>
+      <w:bookmarkEnd w:id="40"/>
+      <w:bookmarkEnd w:id="41"/>
+    </w:p>
+    <w:p/>
+    <w:p/>
+    <w:p>
+      <w:r>
+        <w:t xml:space="preserve">Punt 0 zal in de “Positions” attribuut op de eerste plaats komen en heeft als coördinaten (50,-2,-50), punt 1 met (-50,-2,50) op de tweede plaats gescheiden door een spatie. Om het midden van het bord op het nulpunt te krijgen zal het bord spreiden van 50 tot -50 op de x- en z-as. De gebruikte positie verdeling is weergegeven op </w:t>
+      </w:r>
       <w:r>
         <w:fldChar w:fldCharType="begin"/>
       </w:r>
       <w:r>
-        <w:instrText xml:space="preserve"> STYLEREF 1 \s </w:instrText>
+        <w:instrText xml:space="preserve"> REF _Ref511342214 \h </w:instrText>
       </w:r>
       <w:r>
         <w:fldChar w:fldCharType="separate"/>
+      </w:r>
+      <w:r>
+        <w:t xml:space="preserve">Figuur </w:t>
       </w:r>
       <w:r>
         <w:rPr>
@@ -4935,22 +4923,7 @@
         <w:t>2</w:t>
       </w:r>
       <w:r>
-        <w:rPr>
-          <w:noProof/>
-        </w:rPr>
-        <w:fldChar w:fldCharType="end"/>
-      </w:r>
-      <w:r>
         <w:noBreakHyphen/>
-      </w:r>
-      <w:r>
-        <w:fldChar w:fldCharType="begin"/>
-      </w:r>
-      <w:r>
-        <w:instrText xml:space="preserve"> SEQ Figuur \* ARABIC \s 1 </w:instrText>
-      </w:r>
-      <w:r>
-        <w:fldChar w:fldCharType="separate"/>
       </w:r>
       <w:r>
         <w:rPr>
@@ -4959,34 +4932,151 @@
         <w:t>1</w:t>
       </w:r>
       <w:r>
-        <w:rPr>
-          <w:noProof/>
-        </w:rPr>
+        <w:t>: Coördinatensysteem</w:t>
+      </w:r>
+      <w:r>
         <w:fldChar w:fldCharType="end"/>
       </w:r>
       <w:r>
-        <w:t>: Coördinatensysteem</w:t>
-      </w:r>
-      <w:bookmarkEnd w:id="41"/>
-      <w:bookmarkEnd w:id="42"/>
+        <w:t>.</w:t>
+      </w:r>
     </w:p>
     <w:p/>
+    <w:p>
+      <w:r>
+        <w:t>Na het toevoegen van de punten moeten ze verbonden worden voor het maken van driehoeken. De driehoek van punt 0, 1 en 3 en die van punt 3, 2, 0 vormen samen 1 vlak. Deze punten moeten tegenwijzers zin toegevoegd worden anders kan het zijn dat een deel van het bord niet juist weergegeven wordt en er dus een opening zal ontstaan op de fout ingeven combinaties. De combinaties worden toegevoegd aan de “TriangleIndices” attribuut.</w:t>
+      </w:r>
+    </w:p>
     <w:p/>
     <w:p>
       <w:r>
-        <w:t xml:space="preserve">Punt 0 zal in de “Positions” attribuut op de eerste plaats komen en heeft als coördinaten (50,-2,-50), punt 1 met (-50,-2,50) op de tweede plaats gescheiden door een spatie. Om het midden van het bord op het nulpunt te krijgen zal het bord spreiden van 50 tot -50 op de x- en z-as. De gebruikte positie verdeling is weergegeven op </w:t>
+        <w:t>Sinds dat WPF automatisch het voorste vlak kiest kan het zijn dat de belichting niet correct op het bord neerkomt dit kan verholpen worden door de “Normals” attribuut. Door elk punt een vector te geven van (0,1,0) hierdoor richt elk vlak naar boven waar er een lichtbron is.</w:t>
+      </w:r>
+    </w:p>
+    <w:p/>
+    <w:p>
+      <w:r>
+        <w:lastRenderedPageBreak/>
+        <w:t>Het is nu nog nodig om een materiaal toe te voegen. Om een afbeelding als textuur te gebruiken is het nodig om “TextureCoordinates” in te geven. Het bovenste vlak moet de textuur krijgen dus de 4 bovenste punten moeten overeenkomen met de coördinaten voor de afbeelding. Punt 2 krijgt een coördinaat van (0,0), punt 3 (0,1), punt 6 (1,0) en punt 7 (1,1). De andere punten krijgen (0,0). Er is alsook een “BackMaterial” aanwezig om ervoor te zorgen dat de onderkant van het bord niet doorzichtig is.</w:t>
+      </w:r>
+    </w:p>
+    <w:p/>
+    <w:p>
+      <w:r>
+        <w:t>Alles bij elkaar krijgen we een 3D object die behoord tot de content van een “ModelVisual3D”.</w:t>
+      </w:r>
+    </w:p>
+    <w:p/>
+    <w:bookmarkStart w:id="42" w:name="_MON_1585083819"/>
+    <w:bookmarkEnd w:id="42"/>
+    <w:p>
+      <w:pPr>
+        <w:keepNext/>
+        <w:jc w:val="center"/>
+      </w:pPr>
+      <w:r>
+        <w:object w:dxaOrig="9086" w:dyaOrig="4483">
+          <v:shape id="_x0000_i1026" type="#_x0000_t75" style="width:454.5pt;height:224pt" o:ole="">
+            <v:imagedata r:id="rId17" o:title=""/>
+          </v:shape>
+          <o:OLEObject Type="Embed" ProgID="Word.OpenDocumentText.12" ShapeID="_x0000_i1026" DrawAspect="Content" ObjectID="_1587132809" r:id="rId18"/>
+        </w:object>
+      </w:r>
+    </w:p>
+    <w:p>
+      <w:pPr>
+        <w:pStyle w:val="Caption"/>
+        <w:jc w:val="center"/>
+      </w:pPr>
+      <w:bookmarkStart w:id="43" w:name="_Toc512364733"/>
+      <w:r>
+        <w:t xml:space="preserve">Codefragment </w:t>
+      </w:r>
+      <w:fldSimple w:instr=" STYLEREF 1 \s ">
+        <w:r>
+          <w:rPr>
+            <w:noProof/>
+          </w:rPr>
+          <w:t>2</w:t>
+        </w:r>
+      </w:fldSimple>
+      <w:r>
+        <w:noBreakHyphen/>
+      </w:r>
+      <w:fldSimple w:instr=" SEQ Codefragment \* ARABIC \s 1 ">
+        <w:r>
+          <w:rPr>
+            <w:noProof/>
+          </w:rPr>
+          <w:t>2</w:t>
+        </w:r>
+      </w:fldSimple>
+      <w:r>
+        <w:t>: spelbord in XAML</w:t>
+      </w:r>
+      <w:bookmarkEnd w:id="43"/>
+    </w:p>
+    <w:p/>
+    <w:p>
+      <w:r>
+        <w:t xml:space="preserve">Het is ook mogelijk om de Positions en TriangleIndices via code </w:t>
+      </w:r>
+      <w:r>
+        <w:t>toe te voegen aan de XAML</w:t>
+      </w:r>
+      <w:r>
+        <w:t xml:space="preserve">. Er moet dan gebruik gemaakt worden van </w:t>
+      </w:r>
+      <w:r>
+        <w:t>“</w:t>
+      </w:r>
+      <w:r>
+        <w:t xml:space="preserve">Data </w:t>
+      </w:r>
+      <w:r>
+        <w:t>Binding</w:t>
+      </w:r>
+      <w:r>
+        <w:t>”</w:t>
+      </w:r>
+      <w:r>
+        <w:t>. Dit is een feature van WPF waarbij er verwezen wordt naar een functie in de C#</w:t>
+      </w:r>
+      <w:r>
+        <w:t>-</w:t>
+      </w:r>
+      <w:r>
+        <w:t>code</w:t>
+      </w:r>
+      <w:r>
+        <w:t>.</w:t>
+      </w:r>
+      <w:r>
+        <w:t xml:space="preserve"> De functie geeft dan de juiste waardes mee.</w:t>
+      </w:r>
+      <w:r>
+        <w:t xml:space="preserve"> Sinds dat het spelbord statisch is en niet moet veranderen is het handiger om deze feature niet te implementeren.</w:t>
+      </w:r>
+      <w:r>
+        <w:t xml:space="preserve"> </w:t>
+      </w:r>
+      <w:r>
+        <w:t>In</w:t>
+      </w:r>
+      <w:r>
+        <w:t xml:space="preserve"> </w:t>
       </w:r>
       <w:r>
         <w:fldChar w:fldCharType="begin"/>
       </w:r>
       <w:r>
-        <w:instrText xml:space="preserve"> REF _Ref511342214 \h </w:instrText>
+        <w:instrText xml:space="preserve"> REF _Ref511399144 \h </w:instrText>
       </w:r>
       <w:r>
         <w:fldChar w:fldCharType="separate"/>
       </w:r>
       <w:r>
-        <w:t xml:space="preserve">Figuur </w:t>
+        <w:t xml:space="preserve">Codefragment </w:t>
       </w:r>
       <w:r>
         <w:rPr>
@@ -5001,212 +5091,24 @@
         <w:rPr>
           <w:noProof/>
         </w:rPr>
-        <w:t>1</w:t>
-      </w:r>
-      <w:r>
-        <w:t>: Coördinatensysteem</w:t>
+        <w:t>3</w:t>
+      </w:r>
+      <w:r>
+        <w:t>: Binding</w:t>
       </w:r>
       <w:r>
         <w:fldChar w:fldCharType="end"/>
       </w:r>
       <w:r>
-        <w:t>.</w:t>
+        <w:t xml:space="preserve"> is Binding toegepast</w:t>
+      </w:r>
+      <w:r>
+        <w:t xml:space="preserve"> waarbij FloorPoints3D en FloorPointsIndices de functies zijn.</w:t>
       </w:r>
     </w:p>
     <w:p/>
-    <w:p>
-      <w:r>
-        <w:t>Na het toevoegen van de punten moeten ze verbonden worden voor het maken van driehoeken. De driehoek van punt 0, 1 en 3 en die van punt 3, 2, 0 vormen samen 1 vlak. Deze punten moeten tegenwijzers zin toegevoegd worden anders kan het zijn dat een deel van het bord niet juist weergegeven wordt en er dus een opening zal ontstaan op de fout ingeven combinaties. De combinaties worden toegevoegd aan de “TriangleIndices” attribuut.</w:t>
-      </w:r>
-    </w:p>
-    <w:p/>
-    <w:p>
-      <w:r>
-        <w:t>Sinds dat WPF automatisch het voorste vlak kiest kan het zijn dat de belichting niet correct op het bord neerkomt dit kan verholpen worden door de “Normals” attribuut. Door elk punt een vector te geven van (0,1,0) hierdoor richt elk vlak naar boven waar er een lichtbron is.</w:t>
-      </w:r>
-    </w:p>
-    <w:p/>
-    <w:p>
-      <w:r>
-        <w:lastRenderedPageBreak/>
-        <w:t>Het is nu nog nodig om een materiaal toe te voegen. Om een afbeelding als textuur te gebruiken is het nodig om “TextureCoordinates” in te geven. Het bovenste vlak moet de textuur krijgen dus de 4 bovenste punten moeten overeenkomen met de coördinaten voor de afbeelding. Punt 2 krijgt een coördinaat van (0,0), punt 3 (0,1), punt 6 (1,0) en punt 7 (1,1). De andere punten krijgen (0,0). Er is alsook een “BackMaterial” aanwezig om ervoor te zorgen dat de onderkant van het bord niet doorzichtig is.</w:t>
-      </w:r>
-    </w:p>
-    <w:p/>
-    <w:p>
-      <w:r>
-        <w:t>Alles bij elkaar krijgen we een 3D object die behoord tot de content van een “ModelVisual3D”.</w:t>
-      </w:r>
-    </w:p>
-    <w:p/>
-    <w:bookmarkStart w:id="43" w:name="_MON_1585083819"/>
-    <w:bookmarkEnd w:id="43"/>
-    <w:p>
-      <w:pPr>
-        <w:keepNext/>
-        <w:jc w:val="center"/>
-      </w:pPr>
-      <w:r>
-        <w:object w:dxaOrig="9086" w:dyaOrig="4483">
-          <v:shape id="_x0000_i1026" type="#_x0000_t75" style="width:454.5pt;height:224.25pt" o:ole="">
-            <v:imagedata r:id="rId17" o:title=""/>
-          </v:shape>
-          <o:OLEObject Type="Embed" ProgID="Word.OpenDocumentText.12" ShapeID="_x0000_i1026" DrawAspect="Content" ObjectID="_1586343358" r:id="rId18"/>
-        </w:object>
-      </w:r>
-    </w:p>
-    <w:p>
-      <w:pPr>
-        <w:pStyle w:val="Caption"/>
-        <w:jc w:val="center"/>
-      </w:pPr>
-      <w:bookmarkStart w:id="44" w:name="_Toc512364733"/>
-      <w:r>
-        <w:t xml:space="preserve">Codefragment </w:t>
-      </w:r>
-      <w:r>
-        <w:fldChar w:fldCharType="begin"/>
-      </w:r>
-      <w:r>
-        <w:instrText xml:space="preserve"> STYLEREF 1 \s </w:instrText>
-      </w:r>
-      <w:r>
-        <w:fldChar w:fldCharType="separate"/>
-      </w:r>
-      <w:r>
-        <w:rPr>
-          <w:noProof/>
-        </w:rPr>
-        <w:t>2</w:t>
-      </w:r>
-      <w:r>
-        <w:rPr>
-          <w:noProof/>
-        </w:rPr>
-        <w:fldChar w:fldCharType="end"/>
-      </w:r>
-      <w:r>
-        <w:noBreakHyphen/>
-      </w:r>
-      <w:r>
-        <w:fldChar w:fldCharType="begin"/>
-      </w:r>
-      <w:r>
-        <w:instrText xml:space="preserve"> SEQ Codefragment \* ARABIC \s 1 </w:instrText>
-      </w:r>
-      <w:r>
-        <w:fldChar w:fldCharType="separate"/>
-      </w:r>
-      <w:r>
-        <w:rPr>
-          <w:noProof/>
-        </w:rPr>
-        <w:t>2</w:t>
-      </w:r>
-      <w:r>
-        <w:rPr>
-          <w:noProof/>
-        </w:rPr>
-        <w:fldChar w:fldCharType="end"/>
-      </w:r>
-      <w:r>
-        <w:t>: spelbord in XAML</w:t>
-      </w:r>
-      <w:bookmarkEnd w:id="44"/>
-    </w:p>
-    <w:p/>
-    <w:p>
-      <w:r>
-        <w:t xml:space="preserve">Het is ook mogelijk om de Positions en TriangleIndices via code </w:t>
-      </w:r>
-      <w:r>
-        <w:t>toe te voegen aan de XAML</w:t>
-      </w:r>
-      <w:r>
-        <w:t xml:space="preserve">. Er moet dan gebruik gemaakt worden van </w:t>
-      </w:r>
-      <w:r>
-        <w:t>“</w:t>
-      </w:r>
-      <w:r>
-        <w:t xml:space="preserve">Data </w:t>
-      </w:r>
-      <w:r>
-        <w:t>Binding</w:t>
-      </w:r>
-      <w:r>
-        <w:t>”</w:t>
-      </w:r>
-      <w:r>
-        <w:t>. Dit is een feature van WPF waarbij er verwezen wordt naar een functie in de C#</w:t>
-      </w:r>
-      <w:r>
-        <w:t>-</w:t>
-      </w:r>
-      <w:r>
-        <w:t>code</w:t>
-      </w:r>
-      <w:r>
-        <w:t>.</w:t>
-      </w:r>
-      <w:r>
-        <w:t xml:space="preserve"> De functie geeft dan de juiste waardes mee.</w:t>
-      </w:r>
-      <w:r>
-        <w:t xml:space="preserve"> Sinds dat het spelbord statisch is en niet moet veranderen is het handiger om deze feature niet te implementeren.</w:t>
-      </w:r>
-      <w:r>
-        <w:t xml:space="preserve"> </w:t>
-      </w:r>
-      <w:r>
-        <w:t>In</w:t>
-      </w:r>
-      <w:r>
-        <w:t xml:space="preserve"> </w:t>
-      </w:r>
-      <w:r>
-        <w:fldChar w:fldCharType="begin"/>
-      </w:r>
-      <w:r>
-        <w:instrText xml:space="preserve"> REF _Ref511399144 \h </w:instrText>
-      </w:r>
-      <w:r>
-        <w:fldChar w:fldCharType="separate"/>
-      </w:r>
-      <w:r>
-        <w:t xml:space="preserve">Codefragment </w:t>
-      </w:r>
-      <w:r>
-        <w:rPr>
-          <w:noProof/>
-        </w:rPr>
-        <w:t>2</w:t>
-      </w:r>
-      <w:r>
-        <w:noBreakHyphen/>
-      </w:r>
-      <w:r>
-        <w:rPr>
-          <w:noProof/>
-        </w:rPr>
-        <w:t>3</w:t>
-      </w:r>
-      <w:r>
-        <w:t>: Binding</w:t>
-      </w:r>
-      <w:r>
-        <w:fldChar w:fldCharType="end"/>
-      </w:r>
-      <w:r>
-        <w:t xml:space="preserve"> is Binding toegepast</w:t>
-      </w:r>
-      <w:r>
-        <w:t xml:space="preserve"> waarbij FloorPoints3D en FloorPointsIndices de functies zijn.</w:t>
-      </w:r>
-    </w:p>
-    <w:p/>
-    <w:bookmarkStart w:id="45" w:name="_MON_1585140850"/>
-    <w:bookmarkEnd w:id="45"/>
+    <w:bookmarkStart w:id="44" w:name="_MON_1585140850"/>
+    <w:bookmarkEnd w:id="44"/>
     <w:p>
       <w:pPr>
         <w:keepNext/>
@@ -5217,7 +5119,7 @@
           <v:shape id="_x0000_i1027" type="#_x0000_t75" style="width:451.5pt;height:55.5pt" o:ole="">
             <v:imagedata r:id="rId19" o:title=""/>
           </v:shape>
-          <o:OLEObject Type="Embed" ProgID="Word.OpenDocumentText.12" ShapeID="_x0000_i1027" DrawAspect="Content" ObjectID="_1586343359" r:id="rId20"/>
+          <o:OLEObject Type="Embed" ProgID="Word.OpenDocumentText.12" ShapeID="_x0000_i1027" DrawAspect="Content" ObjectID="_1587132810" r:id="rId20"/>
         </w:object>
       </w:r>
     </w:p>
@@ -5226,61 +5128,35 @@
         <w:pStyle w:val="Caption"/>
         <w:jc w:val="center"/>
       </w:pPr>
-      <w:bookmarkStart w:id="46" w:name="_Ref511399144"/>
-      <w:bookmarkStart w:id="47" w:name="_Toc512364734"/>
+      <w:bookmarkStart w:id="45" w:name="_Ref511399144"/>
+      <w:bookmarkStart w:id="46" w:name="_Toc512364734"/>
       <w:r>
         <w:t xml:space="preserve">Codefragment </w:t>
       </w:r>
-      <w:r>
-        <w:fldChar w:fldCharType="begin"/>
-      </w:r>
-      <w:r>
-        <w:instrText xml:space="preserve"> STYLEREF 1 \s </w:instrText>
-      </w:r>
-      <w:r>
-        <w:fldChar w:fldCharType="separate"/>
-      </w:r>
-      <w:r>
-        <w:rPr>
-          <w:noProof/>
-        </w:rPr>
-        <w:t>2</w:t>
-      </w:r>
-      <w:r>
-        <w:rPr>
-          <w:noProof/>
-        </w:rPr>
-        <w:fldChar w:fldCharType="end"/>
-      </w:r>
+      <w:fldSimple w:instr=" STYLEREF 1 \s ">
+        <w:r>
+          <w:rPr>
+            <w:noProof/>
+          </w:rPr>
+          <w:t>2</w:t>
+        </w:r>
+      </w:fldSimple>
       <w:r>
         <w:noBreakHyphen/>
       </w:r>
-      <w:r>
-        <w:fldChar w:fldCharType="begin"/>
-      </w:r>
-      <w:r>
-        <w:instrText xml:space="preserve"> SEQ Codefragment \* ARABIC \s 1 </w:instrText>
-      </w:r>
-      <w:r>
-        <w:fldChar w:fldCharType="separate"/>
-      </w:r>
-      <w:r>
-        <w:rPr>
-          <w:noProof/>
-        </w:rPr>
-        <w:t>3</w:t>
-      </w:r>
-      <w:r>
-        <w:rPr>
-          <w:noProof/>
-        </w:rPr>
-        <w:fldChar w:fldCharType="end"/>
-      </w:r>
+      <w:fldSimple w:instr=" SEQ Codefragment \* ARABIC \s 1 ">
+        <w:r>
+          <w:rPr>
+            <w:noProof/>
+          </w:rPr>
+          <w:t>3</w:t>
+        </w:r>
+      </w:fldSimple>
       <w:r>
         <w:t>: Binding</w:t>
       </w:r>
+      <w:bookmarkEnd w:id="45"/>
       <w:bookmarkEnd w:id="46"/>
-      <w:bookmarkEnd w:id="47"/>
       <w:r>
         <w:br w:type="page"/>
       </w:r>
@@ -5289,12 +5165,12 @@
       <w:pPr>
         <w:pStyle w:val="Heading3"/>
       </w:pPr>
-      <w:bookmarkStart w:id="48" w:name="_Toc512601448"/>
+      <w:bookmarkStart w:id="47" w:name="_Toc512601448"/>
       <w:r>
         <w:lastRenderedPageBreak/>
         <w:t>Belichting</w:t>
       </w:r>
-      <w:bookmarkEnd w:id="48"/>
+      <w:bookmarkEnd w:id="47"/>
     </w:p>
     <w:p>
       <w:r>
@@ -5317,18 +5193,18 @@
       </w:r>
     </w:p>
     <w:p/>
-    <w:bookmarkStart w:id="49" w:name="_MON_1585085063"/>
-    <w:bookmarkEnd w:id="49"/>
+    <w:bookmarkStart w:id="48" w:name="_MON_1585085063"/>
+    <w:bookmarkEnd w:id="48"/>
     <w:p>
       <w:pPr>
         <w:keepNext/>
       </w:pPr>
       <w:r>
         <w:object w:dxaOrig="9086" w:dyaOrig="2036">
-          <v:shape id="_x0000_i1028" type="#_x0000_t75" style="width:454.5pt;height:101.25pt" o:ole="">
+          <v:shape id="_x0000_i1028" type="#_x0000_t75" style="width:454.5pt;height:101.5pt" o:ole="">
             <v:imagedata r:id="rId21" o:title=""/>
           </v:shape>
-          <o:OLEObject Type="Embed" ProgID="Word.OpenDocumentText.12" ShapeID="_x0000_i1028" DrawAspect="Content" ObjectID="_1586343360" r:id="rId22"/>
+          <o:OLEObject Type="Embed" ProgID="Word.OpenDocumentText.12" ShapeID="_x0000_i1028" DrawAspect="Content" ObjectID="_1587132811" r:id="rId22"/>
         </w:object>
       </w:r>
     </w:p>
@@ -5337,71 +5213,45 @@
         <w:pStyle w:val="Caption"/>
         <w:jc w:val="center"/>
       </w:pPr>
-      <w:bookmarkStart w:id="50" w:name="_Toc512364735"/>
+      <w:bookmarkStart w:id="49" w:name="_Toc512364735"/>
       <w:r>
         <w:t xml:space="preserve">Codefragment </w:t>
       </w:r>
-      <w:r>
-        <w:fldChar w:fldCharType="begin"/>
-      </w:r>
-      <w:r>
-        <w:instrText xml:space="preserve"> STYLEREF 1 \s </w:instrText>
-      </w:r>
-      <w:r>
-        <w:fldChar w:fldCharType="separate"/>
-      </w:r>
-      <w:r>
-        <w:rPr>
-          <w:noProof/>
-        </w:rPr>
-        <w:t>2</w:t>
-      </w:r>
-      <w:r>
-        <w:rPr>
-          <w:noProof/>
-        </w:rPr>
-        <w:fldChar w:fldCharType="end"/>
-      </w:r>
+      <w:fldSimple w:instr=" STYLEREF 1 \s ">
+        <w:r>
+          <w:rPr>
+            <w:noProof/>
+          </w:rPr>
+          <w:t>2</w:t>
+        </w:r>
+      </w:fldSimple>
       <w:r>
         <w:noBreakHyphen/>
       </w:r>
-      <w:r>
-        <w:fldChar w:fldCharType="begin"/>
-      </w:r>
-      <w:r>
-        <w:instrText xml:space="preserve"> SEQ Codefragment \* ARABIC \s 1 </w:instrText>
-      </w:r>
-      <w:r>
-        <w:fldChar w:fldCharType="separate"/>
-      </w:r>
-      <w:r>
-        <w:rPr>
-          <w:noProof/>
-        </w:rPr>
-        <w:t>4</w:t>
-      </w:r>
-      <w:r>
-        <w:rPr>
-          <w:noProof/>
-        </w:rPr>
-        <w:fldChar w:fldCharType="end"/>
-      </w:r>
+      <w:fldSimple w:instr=" SEQ Codefragment \* ARABIC \s 1 ">
+        <w:r>
+          <w:rPr>
+            <w:noProof/>
+          </w:rPr>
+          <w:t>4</w:t>
+        </w:r>
+      </w:fldSimple>
       <w:r>
         <w:t>: Lichtbronnen</w:t>
       </w:r>
+      <w:bookmarkEnd w:id="49"/>
+    </w:p>
+    <w:p>
+      <w:pPr>
+        <w:pStyle w:val="Heading3"/>
+      </w:pPr>
+      <w:bookmarkStart w:id="50" w:name="_Toc512601449"/>
+      <w:r>
+        <w:t>Camera</w:t>
+      </w:r>
       <w:bookmarkEnd w:id="50"/>
     </w:p>
     <w:p>
-      <w:pPr>
-        <w:pStyle w:val="Heading3"/>
-      </w:pPr>
-      <w:bookmarkStart w:id="51" w:name="_Toc512601449"/>
-      <w:r>
-        <w:t>Camera</w:t>
-      </w:r>
-      <w:bookmarkEnd w:id="51"/>
-    </w:p>
-    <w:p>
       <w:r>
         <w:t>De camera moet gericht zijn op het spelbord</w:t>
       </w:r>
@@ -5419,8 +5269,8 @@
       </w:r>
     </w:p>
     <w:p/>
-    <w:bookmarkStart w:id="52" w:name="_MON_1585085593"/>
-    <w:bookmarkEnd w:id="52"/>
+    <w:bookmarkStart w:id="51" w:name="_MON_1585085593"/>
+    <w:bookmarkEnd w:id="51"/>
     <w:p>
       <w:pPr>
         <w:keepNext/>
@@ -5431,7 +5281,7 @@
           <v:shape id="_x0000_i1029" type="#_x0000_t75" style="width:451.5pt;height:111pt" o:ole="">
             <v:imagedata r:id="rId23" o:title=""/>
           </v:shape>
-          <o:OLEObject Type="Embed" ProgID="Word.OpenDocumentText.12" ShapeID="_x0000_i1029" DrawAspect="Content" ObjectID="_1586343361" r:id="rId24"/>
+          <o:OLEObject Type="Embed" ProgID="Word.OpenDocumentText.12" ShapeID="_x0000_i1029" DrawAspect="Content" ObjectID="_1587132812" r:id="rId24"/>
         </w:object>
       </w:r>
     </w:p>
@@ -5440,59 +5290,33 @@
         <w:pStyle w:val="Caption"/>
         <w:jc w:val="center"/>
       </w:pPr>
-      <w:bookmarkStart w:id="53" w:name="_Toc512364736"/>
+      <w:bookmarkStart w:id="52" w:name="_Toc512364736"/>
       <w:r>
         <w:t xml:space="preserve">Codefragment </w:t>
       </w:r>
-      <w:r>
-        <w:fldChar w:fldCharType="begin"/>
-      </w:r>
-      <w:r>
-        <w:instrText xml:space="preserve"> STYLEREF 1 \s </w:instrText>
-      </w:r>
-      <w:r>
-        <w:fldChar w:fldCharType="separate"/>
-      </w:r>
-      <w:r>
-        <w:rPr>
-          <w:noProof/>
-        </w:rPr>
-        <w:t>2</w:t>
-      </w:r>
-      <w:r>
-        <w:rPr>
-          <w:noProof/>
-        </w:rPr>
-        <w:fldChar w:fldCharType="end"/>
-      </w:r>
+      <w:fldSimple w:instr=" STYLEREF 1 \s ">
+        <w:r>
+          <w:rPr>
+            <w:noProof/>
+          </w:rPr>
+          <w:t>2</w:t>
+        </w:r>
+      </w:fldSimple>
       <w:r>
         <w:noBreakHyphen/>
       </w:r>
-      <w:r>
-        <w:fldChar w:fldCharType="begin"/>
-      </w:r>
-      <w:r>
-        <w:instrText xml:space="preserve"> SEQ Codefragment \* ARABIC \s 1 </w:instrText>
-      </w:r>
-      <w:r>
-        <w:fldChar w:fldCharType="separate"/>
-      </w:r>
-      <w:r>
-        <w:rPr>
-          <w:noProof/>
-        </w:rPr>
-        <w:t>5</w:t>
-      </w:r>
-      <w:r>
-        <w:rPr>
-          <w:noProof/>
-        </w:rPr>
-        <w:fldChar w:fldCharType="end"/>
-      </w:r>
+      <w:fldSimple w:instr=" SEQ Codefragment \* ARABIC \s 1 ">
+        <w:r>
+          <w:rPr>
+            <w:noProof/>
+          </w:rPr>
+          <w:t>5</w:t>
+        </w:r>
+      </w:fldSimple>
       <w:r>
         <w:t>: Camera</w:t>
       </w:r>
-      <w:bookmarkEnd w:id="53"/>
+      <w:bookmarkEnd w:id="52"/>
     </w:p>
     <w:p>
       <w:pPr>
@@ -5513,19 +5337,27 @@
       <w:pPr>
         <w:pStyle w:val="Heading3"/>
       </w:pPr>
-      <w:bookmarkStart w:id="54" w:name="_Toc512601450"/>
+      <w:bookmarkStart w:id="53" w:name="_Toc512601450"/>
       <w:r>
         <w:lastRenderedPageBreak/>
         <w:t>Muren</w:t>
       </w:r>
-      <w:bookmarkEnd w:id="54"/>
+      <w:bookmarkEnd w:id="53"/>
     </w:p>
     <w:p>
       <w:r>
         <w:t xml:space="preserve">De muren van het spel worden dynamisch toegevoegd aan de 3D scene via </w:t>
       </w:r>
       <w:r>
-        <w:t xml:space="preserve">C#-code. In de XAML word een “ContainerUIElement” </w:t>
+        <w:t>C#-code. In de XAML word een “</w:t>
+      </w:r>
+      <w:proofErr w:type="spellStart"/>
+      <w:r>
+        <w:t>ContainerUIElement</w:t>
+      </w:r>
+      <w:proofErr w:type="spellEnd"/>
+      <w:r>
+        <w:t xml:space="preserve">” </w:t>
       </w:r>
       <w:r>
         <w:t xml:space="preserve">toegevoegd </w:t>
@@ -5542,9 +5374,13 @@
       <w:r>
         <w:t>“</w:t>
       </w:r>
+      <w:proofErr w:type="spellStart"/>
+      <w:proofErr w:type="gramStart"/>
       <w:r>
         <w:t>x:Name</w:t>
       </w:r>
+      <w:proofErr w:type="spellEnd"/>
+      <w:proofErr w:type="gramEnd"/>
       <w:r>
         <w:t>”</w:t>
       </w:r>
@@ -5563,15 +5399,15 @@
         </w:rPr>
       </w:pPr>
     </w:p>
-    <w:bookmarkStart w:id="55" w:name="_MON_1585146825"/>
-    <w:bookmarkEnd w:id="55"/>
+    <w:bookmarkStart w:id="54" w:name="_MON_1585146825"/>
+    <w:bookmarkEnd w:id="54"/>
     <w:p>
       <w:r>
         <w:object w:dxaOrig="9086" w:dyaOrig="573">
           <v:shape id="_x0000_i1030" type="#_x0000_t75" style="width:454.5pt;height:28.5pt" o:ole="">
             <v:imagedata r:id="rId25" o:title=""/>
           </v:shape>
-          <o:OLEObject Type="Embed" ProgID="Word.OpenDocumentText.12" ShapeID="_x0000_i1030" DrawAspect="Content" ObjectID="_1586343362" r:id="rId26"/>
+          <o:OLEObject Type="Embed" ProgID="Word.OpenDocumentText.12" ShapeID="_x0000_i1030" DrawAspect="Content" ObjectID="_1587132813" r:id="rId26"/>
         </w:object>
       </w:r>
     </w:p>
@@ -5580,7 +5416,15 @@
         <w:t>Sinds dat 3D objecten bestaan uit driehoeken is er een methode nodig die deze kan aanmaken.</w:t>
       </w:r>
       <w:r>
-        <w:t xml:space="preserve"> In de Triangle methode </w:t>
+        <w:t xml:space="preserve"> In de </w:t>
+      </w:r>
+      <w:proofErr w:type="spellStart"/>
+      <w:r>
+        <w:t>Triangle</w:t>
+      </w:r>
+      <w:proofErr w:type="spellEnd"/>
+      <w:r>
+        <w:t xml:space="preserve"> methode </w:t>
       </w:r>
       <w:r>
         <w:t>wordt</w:t>
@@ -5599,8 +5443,8 @@
       </w:r>
     </w:p>
     <w:p/>
-    <w:bookmarkStart w:id="56" w:name="_MON_1585150872"/>
-    <w:bookmarkEnd w:id="56"/>
+    <w:bookmarkStart w:id="55" w:name="_MON_1585150872"/>
+    <w:bookmarkEnd w:id="55"/>
     <w:p>
       <w:pPr>
         <w:keepNext/>
@@ -5610,7 +5454,7 @@
           <v:shape id="_x0000_i1031" type="#_x0000_t75" style="width:451.5pt;height:253.5pt" o:ole="">
             <v:imagedata r:id="rId27" o:title=""/>
           </v:shape>
-          <o:OLEObject Type="Embed" ProgID="Word.OpenDocumentText.12" ShapeID="_x0000_i1031" DrawAspect="Content" ObjectID="_1586343363" r:id="rId28"/>
+          <o:OLEObject Type="Embed" ProgID="Word.OpenDocumentText.12" ShapeID="_x0000_i1031" DrawAspect="Content" ObjectID="_1587132814" r:id="rId28"/>
         </w:object>
       </w:r>
     </w:p>
@@ -5619,59 +5463,33 @@
         <w:pStyle w:val="Caption"/>
         <w:jc w:val="center"/>
       </w:pPr>
-      <w:bookmarkStart w:id="57" w:name="_Toc512364737"/>
+      <w:bookmarkStart w:id="56" w:name="_Toc512364737"/>
       <w:r>
         <w:t xml:space="preserve">Codefragment </w:t>
       </w:r>
-      <w:r>
-        <w:fldChar w:fldCharType="begin"/>
-      </w:r>
-      <w:r>
-        <w:instrText xml:space="preserve"> STYLEREF 1 \s </w:instrText>
-      </w:r>
-      <w:r>
-        <w:fldChar w:fldCharType="separate"/>
-      </w:r>
-      <w:r>
-        <w:rPr>
-          <w:noProof/>
-        </w:rPr>
-        <w:t>2</w:t>
-      </w:r>
-      <w:r>
-        <w:rPr>
-          <w:noProof/>
-        </w:rPr>
-        <w:fldChar w:fldCharType="end"/>
-      </w:r>
+      <w:fldSimple w:instr=" STYLEREF 1 \s ">
+        <w:r>
+          <w:rPr>
+            <w:noProof/>
+          </w:rPr>
+          <w:t>2</w:t>
+        </w:r>
+      </w:fldSimple>
       <w:r>
         <w:noBreakHyphen/>
       </w:r>
-      <w:r>
-        <w:fldChar w:fldCharType="begin"/>
-      </w:r>
-      <w:r>
-        <w:instrText xml:space="preserve"> SEQ Codefragment \* ARABIC \s 1 </w:instrText>
-      </w:r>
-      <w:r>
-        <w:fldChar w:fldCharType="separate"/>
-      </w:r>
-      <w:r>
-        <w:rPr>
-          <w:noProof/>
-        </w:rPr>
-        <w:t>6</w:t>
-      </w:r>
-      <w:r>
-        <w:rPr>
-          <w:noProof/>
-        </w:rPr>
-        <w:fldChar w:fldCharType="end"/>
-      </w:r>
+      <w:fldSimple w:instr=" SEQ Codefragment \* ARABIC \s 1 ">
+        <w:r>
+          <w:rPr>
+            <w:noProof/>
+          </w:rPr>
+          <w:t>6</w:t>
+        </w:r>
+      </w:fldSimple>
       <w:r>
         <w:t>: Aanmaken Driehoeken</w:t>
       </w:r>
-      <w:bookmarkEnd w:id="57"/>
+      <w:bookmarkEnd w:id="56"/>
     </w:p>
     <w:p/>
     <w:p>
@@ -5734,8 +5552,13 @@
         <w:t>een</w:t>
       </w:r>
       <w:r>
-        <w:t xml:space="preserve"> viewport of de ContainerUIElement</w:t>
-      </w:r>
+        <w:t xml:space="preserve"> viewport of de </w:t>
+      </w:r>
+      <w:proofErr w:type="spellStart"/>
+      <w:r>
+        <w:t>ContainerUIElement</w:t>
+      </w:r>
+      <w:proofErr w:type="spellEnd"/>
       <w:r>
         <w:t xml:space="preserve"> </w:t>
       </w:r>
@@ -5762,8 +5585,8 @@
         </w:rPr>
       </w:pPr>
     </w:p>
-    <w:bookmarkStart w:id="58" w:name="_MON_1585231063"/>
-    <w:bookmarkEnd w:id="58"/>
+    <w:bookmarkStart w:id="57" w:name="_MON_1585231063"/>
+    <w:bookmarkEnd w:id="57"/>
     <w:p>
       <w:pPr>
         <w:keepNext/>
@@ -5773,10 +5596,10 @@
           <w:lang w:val="en-GB"/>
         </w:rPr>
         <w:object w:dxaOrig="10346" w:dyaOrig="8237">
-          <v:shape id="_x0000_i1032" type="#_x0000_t75" style="width:517.5pt;height:411.75pt" o:ole="">
+          <v:shape id="_x0000_i1032" type="#_x0000_t75" style="width:517.5pt;height:412pt" o:ole="">
             <v:imagedata r:id="rId29" o:title=""/>
           </v:shape>
-          <o:OLEObject Type="Embed" ProgID="Word.OpenDocumentText.12" ShapeID="_x0000_i1032" DrawAspect="Content" ObjectID="_1586343364" r:id="rId30"/>
+          <o:OLEObject Type="Embed" ProgID="Word.OpenDocumentText.12" ShapeID="_x0000_i1032" DrawAspect="Content" ObjectID="_1587132815" r:id="rId30"/>
         </w:object>
       </w:r>
     </w:p>
@@ -5788,59 +5611,33 @@
           <w:lang w:val="en-GB"/>
         </w:rPr>
       </w:pPr>
-      <w:bookmarkStart w:id="59" w:name="_Toc512364738"/>
+      <w:bookmarkStart w:id="58" w:name="_Toc512364738"/>
       <w:r>
         <w:t xml:space="preserve">Codefragment </w:t>
       </w:r>
-      <w:r>
-        <w:fldChar w:fldCharType="begin"/>
-      </w:r>
-      <w:r>
-        <w:instrText xml:space="preserve"> STYLEREF 1 \s </w:instrText>
-      </w:r>
-      <w:r>
-        <w:fldChar w:fldCharType="separate"/>
-      </w:r>
-      <w:r>
-        <w:rPr>
-          <w:noProof/>
-        </w:rPr>
-        <w:t>2</w:t>
-      </w:r>
-      <w:r>
-        <w:rPr>
-          <w:noProof/>
-        </w:rPr>
-        <w:fldChar w:fldCharType="end"/>
-      </w:r>
+      <w:fldSimple w:instr=" STYLEREF 1 \s ">
+        <w:r>
+          <w:rPr>
+            <w:noProof/>
+          </w:rPr>
+          <w:t>2</w:t>
+        </w:r>
+      </w:fldSimple>
       <w:r>
         <w:noBreakHyphen/>
       </w:r>
-      <w:r>
-        <w:fldChar w:fldCharType="begin"/>
-      </w:r>
-      <w:r>
-        <w:instrText xml:space="preserve"> SEQ Codefragment \* ARABIC \s 1 </w:instrText>
-      </w:r>
-      <w:r>
-        <w:fldChar w:fldCharType="separate"/>
-      </w:r>
-      <w:r>
-        <w:rPr>
-          <w:noProof/>
-        </w:rPr>
-        <w:t>7</w:t>
-      </w:r>
-      <w:r>
-        <w:rPr>
-          <w:noProof/>
-        </w:rPr>
-        <w:fldChar w:fldCharType="end"/>
-      </w:r>
+      <w:fldSimple w:instr=" SEQ Codefragment \* ARABIC \s 1 ">
+        <w:r>
+          <w:rPr>
+            <w:noProof/>
+          </w:rPr>
+          <w:t>7</w:t>
+        </w:r>
+      </w:fldSimple>
       <w:r>
         <w:t>: Aanmaken kubus</w:t>
       </w:r>
-      <w:bookmarkEnd w:id="59"/>
+      <w:bookmarkEnd w:id="58"/>
     </w:p>
     <w:p/>
     <w:p/>
@@ -5870,11 +5667,11 @@
       <w:pPr>
         <w:pStyle w:val="Heading2"/>
       </w:pPr>
-      <w:bookmarkStart w:id="60" w:name="_Toc512601451"/>
+      <w:bookmarkStart w:id="59" w:name="_Toc512601451"/>
       <w:r>
         <w:t>Kantelen Spelbord</w:t>
       </w:r>
-      <w:bookmarkEnd w:id="60"/>
+      <w:bookmarkEnd w:id="59"/>
     </w:p>
     <w:p>
       <w:r>
@@ -5900,18 +5697,18 @@
       </w:r>
     </w:p>
     <w:p/>
-    <w:bookmarkStart w:id="61" w:name="_MON_1585236581"/>
-    <w:bookmarkEnd w:id="61"/>
+    <w:bookmarkStart w:id="60" w:name="_MON_1585236581"/>
+    <w:bookmarkEnd w:id="60"/>
     <w:p>
       <w:pPr>
         <w:keepNext/>
       </w:pPr>
       <w:r>
         <w:object w:dxaOrig="10346" w:dyaOrig="4495">
-          <v:shape id="_x0000_i1033" type="#_x0000_t75" style="width:517.5pt;height:224.25pt" o:ole="">
+          <v:shape id="_x0000_i1033" type="#_x0000_t75" style="width:517.5pt;height:224.5pt" o:ole="">
             <v:imagedata r:id="rId31" o:title=""/>
           </v:shape>
-          <o:OLEObject Type="Embed" ProgID="Word.OpenDocumentText.12" ShapeID="_x0000_i1033" DrawAspect="Content" ObjectID="_1586343365" r:id="rId32"/>
+          <o:OLEObject Type="Embed" ProgID="Word.OpenDocumentText.12" ShapeID="_x0000_i1033" DrawAspect="Content" ObjectID="_1587132816" r:id="rId32"/>
         </w:object>
       </w:r>
     </w:p>
@@ -5920,62 +5717,36 @@
         <w:pStyle w:val="Caption"/>
         <w:jc w:val="center"/>
       </w:pPr>
-      <w:bookmarkStart w:id="62" w:name="_Toc512364739"/>
+      <w:bookmarkStart w:id="61" w:name="_Toc512364739"/>
       <w:r>
         <w:t xml:space="preserve">Codefragment </w:t>
       </w:r>
-      <w:r>
-        <w:fldChar w:fldCharType="begin"/>
-      </w:r>
-      <w:r>
-        <w:instrText xml:space="preserve"> STYLEREF 1 \s </w:instrText>
-      </w:r>
-      <w:r>
-        <w:fldChar w:fldCharType="separate"/>
-      </w:r>
-      <w:r>
-        <w:rPr>
-          <w:noProof/>
-        </w:rPr>
-        <w:t>2</w:t>
-      </w:r>
-      <w:r>
-        <w:rPr>
-          <w:noProof/>
-        </w:rPr>
-        <w:fldChar w:fldCharType="end"/>
-      </w:r>
+      <w:fldSimple w:instr=" STYLEREF 1 \s ">
+        <w:r>
+          <w:rPr>
+            <w:noProof/>
+          </w:rPr>
+          <w:t>2</w:t>
+        </w:r>
+      </w:fldSimple>
       <w:r>
         <w:noBreakHyphen/>
       </w:r>
-      <w:r>
-        <w:fldChar w:fldCharType="begin"/>
-      </w:r>
-      <w:r>
-        <w:instrText xml:space="preserve"> SEQ Codefragment \* ARABIC \s 1 </w:instrText>
-      </w:r>
-      <w:r>
-        <w:fldChar w:fldCharType="separate"/>
-      </w:r>
-      <w:r>
-        <w:rPr>
-          <w:noProof/>
-        </w:rPr>
-        <w:t>8</w:t>
-      </w:r>
-      <w:r>
-        <w:rPr>
-          <w:noProof/>
-        </w:rPr>
-        <w:fldChar w:fldCharType="end"/>
-      </w:r>
+      <w:fldSimple w:instr=" SEQ Codefragment \* ARABIC \s 1 ">
+        <w:r>
+          <w:rPr>
+            <w:noProof/>
+          </w:rPr>
+          <w:t>8</w:t>
+        </w:r>
+      </w:fldSimple>
       <w:r>
         <w:rPr>
           <w:noProof/>
         </w:rPr>
         <w:t>: Bord rotatie</w:t>
       </w:r>
-      <w:bookmarkEnd w:id="62"/>
+      <w:bookmarkEnd w:id="61"/>
     </w:p>
     <w:p>
       <w:pPr>
@@ -6002,12 +5773,12 @@
       <w:pPr>
         <w:pStyle w:val="Heading2"/>
       </w:pPr>
-      <w:bookmarkStart w:id="63" w:name="_Toc512601452"/>
+      <w:bookmarkStart w:id="62" w:name="_Toc512601452"/>
       <w:r>
         <w:lastRenderedPageBreak/>
         <w:t>Simpele animatie van de bal</w:t>
       </w:r>
-      <w:bookmarkEnd w:id="63"/>
+      <w:bookmarkEnd w:id="62"/>
     </w:p>
     <w:p>
       <w:r>
@@ -6023,18 +5794,18 @@
       </w:r>
     </w:p>
     <w:p/>
-    <w:bookmarkStart w:id="64" w:name="_MON_1585240040"/>
-    <w:bookmarkEnd w:id="64"/>
+    <w:bookmarkStart w:id="63" w:name="_MON_1585240040"/>
+    <w:bookmarkEnd w:id="63"/>
     <w:p>
       <w:pPr>
         <w:keepNext/>
       </w:pPr>
       <w:r>
         <w:object w:dxaOrig="9086" w:dyaOrig="9600">
-          <v:shape id="_x0000_i1034" type="#_x0000_t75" style="width:454.5pt;height:479.25pt" o:ole="">
+          <v:shape id="_x0000_i1034" type="#_x0000_t75" style="width:454.5pt;height:479pt" o:ole="">
             <v:imagedata r:id="rId33" o:title=""/>
           </v:shape>
-          <o:OLEObject Type="Embed" ProgID="Word.OpenDocumentText.12" ShapeID="_x0000_i1034" DrawAspect="Content" ObjectID="_1586343366" r:id="rId34"/>
+          <o:OLEObject Type="Embed" ProgID="Word.OpenDocumentText.12" ShapeID="_x0000_i1034" DrawAspect="Content" ObjectID="_1587132817" r:id="rId34"/>
         </w:object>
       </w:r>
     </w:p>
@@ -6043,62 +5814,36 @@
         <w:pStyle w:val="Caption"/>
         <w:jc w:val="center"/>
       </w:pPr>
-      <w:bookmarkStart w:id="65" w:name="_Toc512364740"/>
+      <w:bookmarkStart w:id="64" w:name="_Toc512364740"/>
       <w:r>
         <w:t xml:space="preserve">Codefragment </w:t>
       </w:r>
-      <w:r>
-        <w:fldChar w:fldCharType="begin"/>
-      </w:r>
-      <w:r>
-        <w:instrText xml:space="preserve"> STYLEREF 1 \s </w:instrText>
-      </w:r>
-      <w:r>
-        <w:fldChar w:fldCharType="separate"/>
-      </w:r>
-      <w:r>
-        <w:rPr>
-          <w:noProof/>
-        </w:rPr>
-        <w:t>2</w:t>
-      </w:r>
-      <w:r>
-        <w:rPr>
-          <w:noProof/>
-        </w:rPr>
-        <w:fldChar w:fldCharType="end"/>
-      </w:r>
+      <w:fldSimple w:instr=" STYLEREF 1 \s ">
+        <w:r>
+          <w:rPr>
+            <w:noProof/>
+          </w:rPr>
+          <w:t>2</w:t>
+        </w:r>
+      </w:fldSimple>
       <w:r>
         <w:noBreakHyphen/>
       </w:r>
-      <w:r>
-        <w:fldChar w:fldCharType="begin"/>
-      </w:r>
-      <w:r>
-        <w:instrText xml:space="preserve"> SEQ Codefragment \* ARABIC \s 1 </w:instrText>
-      </w:r>
-      <w:r>
-        <w:fldChar w:fldCharType="separate"/>
-      </w:r>
-      <w:r>
-        <w:rPr>
-          <w:noProof/>
-        </w:rPr>
-        <w:t>9</w:t>
-      </w:r>
-      <w:r>
-        <w:rPr>
-          <w:noProof/>
-        </w:rPr>
-        <w:fldChar w:fldCharType="end"/>
-      </w:r>
+      <w:fldSimple w:instr=" SEQ Codefragment \* ARABIC \s 1 ">
+        <w:r>
+          <w:rPr>
+            <w:noProof/>
+          </w:rPr>
+          <w:t>9</w:t>
+        </w:r>
+      </w:fldSimple>
       <w:r>
         <w:t>: Rotatie animatie</w:t>
       </w:r>
       <w:r>
         <w:t xml:space="preserve"> van de bal</w:t>
       </w:r>
-      <w:bookmarkEnd w:id="65"/>
+      <w:bookmarkEnd w:id="64"/>
     </w:p>
     <w:p>
       <w:r>
@@ -6137,22 +5882,22 @@
       <w:pPr>
         <w:pStyle w:val="Heading1"/>
       </w:pPr>
-      <w:bookmarkStart w:id="66" w:name="_Toc512601453"/>
+      <w:bookmarkStart w:id="65" w:name="_Toc512601453"/>
       <w:r>
         <w:lastRenderedPageBreak/>
         <w:t>Onderzoek game fysica</w:t>
       </w:r>
+      <w:bookmarkEnd w:id="65"/>
+    </w:p>
+    <w:p>
+      <w:pPr>
+        <w:pStyle w:val="Heading2"/>
+      </w:pPr>
+      <w:bookmarkStart w:id="66" w:name="_Toc512601454"/>
+      <w:r>
+        <w:t>Game loop</w:t>
+      </w:r>
       <w:bookmarkEnd w:id="66"/>
-    </w:p>
-    <w:p>
-      <w:pPr>
-        <w:pStyle w:val="Heading2"/>
-      </w:pPr>
-      <w:bookmarkStart w:id="67" w:name="_Toc512601454"/>
-      <w:r>
-        <w:t>Game loop</w:t>
-      </w:r>
-      <w:bookmarkEnd w:id="67"/>
     </w:p>
     <w:p>
       <w:r>
@@ -6193,7 +5938,6 @@
           <w:id w:val="-2094841403"/>
           <w:citation/>
         </w:sdtPr>
-        <w:sdtEndPr/>
         <w:sdtContent>
           <w:r>
             <w:fldChar w:fldCharType="begin"/>
@@ -6224,7 +5968,6 @@
           <w:id w:val="876749165"/>
           <w:citation/>
         </w:sdtPr>
-        <w:sdtEndPr/>
         <w:sdtContent>
           <w:r>
             <w:fldChar w:fldCharType="begin"/>
@@ -6262,11 +6005,11 @@
       <w:pPr>
         <w:pStyle w:val="Heading2"/>
       </w:pPr>
-      <w:bookmarkStart w:id="68" w:name="_Toc512601455"/>
+      <w:bookmarkStart w:id="67" w:name="_Toc512601455"/>
       <w:r>
         <w:t>Wrijving</w:t>
       </w:r>
-      <w:bookmarkEnd w:id="68"/>
+      <w:bookmarkEnd w:id="67"/>
     </w:p>
     <w:p>
       <w:r>
@@ -6323,7 +6066,6 @@
           <w:id w:val="1325475005"/>
           <w:citation/>
         </w:sdtPr>
-        <w:sdtEndPr/>
         <w:sdtContent>
           <w:r>
             <w:fldChar w:fldCharType="begin"/>
@@ -6588,55 +6330,29 @@
         <w:pStyle w:val="Caption"/>
         <w:jc w:val="center"/>
       </w:pPr>
-      <w:bookmarkStart w:id="69" w:name="_Toc512364729"/>
+      <w:bookmarkStart w:id="68" w:name="_Toc512364729"/>
       <w:r>
         <w:t xml:space="preserve">Figuur </w:t>
       </w:r>
-      <w:r>
-        <w:fldChar w:fldCharType="begin"/>
-      </w:r>
-      <w:r>
-        <w:instrText xml:space="preserve"> STYLEREF 1 \s </w:instrText>
-      </w:r>
-      <w:r>
-        <w:fldChar w:fldCharType="separate"/>
-      </w:r>
-      <w:r>
-        <w:rPr>
-          <w:noProof/>
-        </w:rPr>
-        <w:t>3</w:t>
-      </w:r>
-      <w:r>
-        <w:rPr>
-          <w:noProof/>
-        </w:rPr>
-        <w:fldChar w:fldCharType="end"/>
-      </w:r>
+      <w:fldSimple w:instr=" STYLEREF 1 \s ">
+        <w:r>
+          <w:rPr>
+            <w:noProof/>
+          </w:rPr>
+          <w:t>3</w:t>
+        </w:r>
+      </w:fldSimple>
       <w:r>
         <w:noBreakHyphen/>
       </w:r>
-      <w:r>
-        <w:fldChar w:fldCharType="begin"/>
-      </w:r>
-      <w:r>
-        <w:instrText xml:space="preserve"> SEQ Figuur \* ARABIC \s 1 </w:instrText>
-      </w:r>
-      <w:r>
-        <w:fldChar w:fldCharType="separate"/>
-      </w:r>
-      <w:r>
-        <w:rPr>
-          <w:noProof/>
-        </w:rPr>
-        <w:t>1</w:t>
-      </w:r>
-      <w:r>
-        <w:rPr>
-          <w:noProof/>
-        </w:rPr>
-        <w:fldChar w:fldCharType="end"/>
-      </w:r>
+      <w:fldSimple w:instr=" SEQ Figuur \* ARABIC \s 1 ">
+        <w:r>
+          <w:rPr>
+            <w:noProof/>
+          </w:rPr>
+          <w:t>1</w:t>
+        </w:r>
+      </w:fldSimple>
       <w:r>
         <w:t>: Vectoriele voorstelling wrijving</w:t>
       </w:r>
@@ -6648,7 +6364,6 @@
           <w:id w:val="359402688"/>
           <w:citation/>
         </w:sdtPr>
-        <w:sdtEndPr/>
         <w:sdtContent>
           <w:r>
             <w:fldChar w:fldCharType="begin"/>
@@ -6670,7 +6385,7 @@
           </w:r>
         </w:sdtContent>
       </w:sdt>
-      <w:bookmarkEnd w:id="69"/>
+      <w:bookmarkEnd w:id="68"/>
     </w:p>
     <w:p>
       <w:pPr>
@@ -6681,7 +6396,7 @@
           <w:szCs w:val="40"/>
         </w:rPr>
       </w:pPr>
-      <w:bookmarkStart w:id="70" w:name="_Toc512601456"/>
+      <w:bookmarkStart w:id="69" w:name="_Toc512601456"/>
       <w:r>
         <w:lastRenderedPageBreak/>
         <w:t xml:space="preserve">Snelheid en </w:t>
@@ -6689,7 +6404,7 @@
       <w:r>
         <w:t>Versnelling</w:t>
       </w:r>
-      <w:bookmarkEnd w:id="70"/>
+      <w:bookmarkEnd w:id="69"/>
     </w:p>
     <w:p>
       <w:r>
@@ -6905,11 +6620,11 @@
           <w:szCs w:val="40"/>
         </w:rPr>
       </w:pPr>
-      <w:bookmarkStart w:id="71" w:name="_Toc512601457"/>
+      <w:bookmarkStart w:id="70" w:name="_Toc512601457"/>
       <w:r>
         <w:t>Botsing</w:t>
       </w:r>
-      <w:bookmarkEnd w:id="71"/>
+      <w:bookmarkEnd w:id="70"/>
     </w:p>
     <w:p>
       <w:r>
@@ -6947,7 +6662,6 @@
           <w:id w:val="1909645178"/>
           <w:citation/>
         </w:sdtPr>
-        <w:sdtEndPr/>
         <w:sdtContent>
           <w:r>
             <w:fldChar w:fldCharType="begin"/>
@@ -7126,22 +6840,22 @@
       <w:pPr>
         <w:pStyle w:val="Heading1"/>
       </w:pPr>
-      <w:bookmarkStart w:id="72" w:name="_Toc512601458"/>
+      <w:bookmarkStart w:id="71" w:name="_Toc512601458"/>
       <w:r>
         <w:lastRenderedPageBreak/>
         <w:t>Uitwerking game fysica</w:t>
       </w:r>
+      <w:bookmarkEnd w:id="71"/>
+    </w:p>
+    <w:p>
+      <w:pPr>
+        <w:pStyle w:val="Heading2"/>
+      </w:pPr>
+      <w:bookmarkStart w:id="72" w:name="_Toc512601459"/>
+      <w:r>
+        <w:t>Game loop</w:t>
+      </w:r>
       <w:bookmarkEnd w:id="72"/>
-    </w:p>
-    <w:p>
-      <w:pPr>
-        <w:pStyle w:val="Heading2"/>
-      </w:pPr>
-      <w:bookmarkStart w:id="73" w:name="_Toc512601459"/>
-      <w:r>
-        <w:t>Game loop</w:t>
-      </w:r>
-      <w:bookmarkEnd w:id="73"/>
     </w:p>
     <w:p>
       <w:r>
@@ -7188,7 +6902,6 @@
           <w:id w:val="-1739549343"/>
           <w:citation/>
         </w:sdtPr>
-        <w:sdtEndPr/>
         <w:sdtContent>
           <w:r>
             <w:fldChar w:fldCharType="begin"/>
@@ -7216,8 +6929,8 @@
       </w:sdt>
     </w:p>
     <w:p/>
-    <w:bookmarkStart w:id="74" w:name="_MON_1586084973"/>
-    <w:bookmarkEnd w:id="74"/>
+    <w:bookmarkStart w:id="73" w:name="_MON_1586084973"/>
+    <w:bookmarkEnd w:id="73"/>
     <w:p>
       <w:pPr>
         <w:keepNext/>
@@ -7225,10 +6938,10 @@
       </w:pPr>
       <w:r>
         <w:object w:dxaOrig="9086" w:dyaOrig="4260">
-          <v:shape id="_x0000_i1035" type="#_x0000_t75" style="width:454.5pt;height:212.25pt" o:ole="">
+          <v:shape id="_x0000_i1035" type="#_x0000_t75" style="width:454.5pt;height:212pt" o:ole="">
             <v:imagedata r:id="rId36" o:title=""/>
           </v:shape>
-          <o:OLEObject Type="Embed" ProgID="Word.OpenDocumentText.12" ShapeID="_x0000_i1035" DrawAspect="Content" ObjectID="_1586343367" r:id="rId37"/>
+          <o:OLEObject Type="Embed" ProgID="Word.OpenDocumentText.12" ShapeID="_x0000_i1035" DrawAspect="Content" ObjectID="_1587132818" r:id="rId37"/>
         </w:object>
       </w:r>
     </w:p>
@@ -7237,59 +6950,33 @@
         <w:pStyle w:val="Caption"/>
         <w:jc w:val="center"/>
       </w:pPr>
-      <w:bookmarkStart w:id="75" w:name="_Toc512364741"/>
+      <w:bookmarkStart w:id="74" w:name="_Toc512364741"/>
       <w:r>
         <w:t xml:space="preserve">Codefragment </w:t>
       </w:r>
-      <w:r>
-        <w:fldChar w:fldCharType="begin"/>
-      </w:r>
-      <w:r>
-        <w:instrText xml:space="preserve"> STYLEREF 1 \s </w:instrText>
-      </w:r>
-      <w:r>
-        <w:fldChar w:fldCharType="separate"/>
-      </w:r>
-      <w:r>
-        <w:rPr>
-          <w:noProof/>
-        </w:rPr>
-        <w:t>4</w:t>
-      </w:r>
-      <w:r>
-        <w:rPr>
-          <w:noProof/>
-        </w:rPr>
-        <w:fldChar w:fldCharType="end"/>
-      </w:r>
+      <w:fldSimple w:instr=" STYLEREF 1 \s ">
+        <w:r>
+          <w:rPr>
+            <w:noProof/>
+          </w:rPr>
+          <w:t>4</w:t>
+        </w:r>
+      </w:fldSimple>
       <w:r>
         <w:noBreakHyphen/>
       </w:r>
-      <w:r>
-        <w:fldChar w:fldCharType="begin"/>
-      </w:r>
-      <w:r>
-        <w:instrText xml:space="preserve"> SEQ Codefragment \* ARABIC \s 1 </w:instrText>
-      </w:r>
-      <w:r>
-        <w:fldChar w:fldCharType="separate"/>
-      </w:r>
-      <w:r>
-        <w:rPr>
-          <w:noProof/>
-        </w:rPr>
-        <w:t>1</w:t>
-      </w:r>
-      <w:r>
-        <w:rPr>
-          <w:noProof/>
-        </w:rPr>
-        <w:fldChar w:fldCharType="end"/>
-      </w:r>
+      <w:fldSimple w:instr=" SEQ Codefragment \* ARABIC \s 1 ">
+        <w:r>
+          <w:rPr>
+            <w:noProof/>
+          </w:rPr>
+          <w:t>1</w:t>
+        </w:r>
+      </w:fldSimple>
       <w:r>
         <w:t>: Timer voor Game Loop</w:t>
       </w:r>
-      <w:bookmarkEnd w:id="75"/>
+      <w:bookmarkEnd w:id="74"/>
     </w:p>
     <w:p/>
     <w:p>
@@ -7356,8 +7043,8 @@
         <w:spacing w:after="160" w:line="259" w:lineRule="auto"/>
       </w:pPr>
     </w:p>
-    <w:bookmarkStart w:id="76" w:name="_MON_1586108623"/>
-    <w:bookmarkEnd w:id="76"/>
+    <w:bookmarkStart w:id="75" w:name="_MON_1586108623"/>
+    <w:bookmarkEnd w:id="75"/>
     <w:p>
       <w:pPr>
         <w:keepNext/>
@@ -7376,7 +7063,7 @@
           <v:shape id="_x0000_i1036" type="#_x0000_t75" style="width:454.5pt;height:157.5pt" o:ole="">
             <v:imagedata r:id="rId38" o:title=""/>
           </v:shape>
-          <o:OLEObject Type="Embed" ProgID="Word.OpenDocumentText.12" ShapeID="_x0000_i1036" DrawAspect="Content" ObjectID="_1586343368" r:id="rId39"/>
+          <o:OLEObject Type="Embed" ProgID="Word.OpenDocumentText.12" ShapeID="_x0000_i1036" DrawAspect="Content" ObjectID="_1587132819" r:id="rId39"/>
         </w:object>
       </w:r>
     </w:p>
@@ -7388,54 +7075,25 @@
       <w:r>
         <w:t xml:space="preserve">Codefragment </w:t>
       </w:r>
-      <w:r>
-        <w:fldChar w:fldCharType="begin"/>
-      </w:r>
-      <w:r>
-        <w:instrText xml:space="preserve"> STYLEREF 1 \s </w:instrText>
-      </w:r>
-      <w:r>
-        <w:fldChar w:fldCharType="separate"/>
-      </w:r>
-      <w:r>
-        <w:rPr>
-          <w:noProof/>
-        </w:rPr>
-        <w:t>4</w:t>
-      </w:r>
-      <w:r>
-        <w:rPr>
-          <w:noProof/>
-        </w:rPr>
-        <w:fldChar w:fldCharType="end"/>
-      </w:r>
+      <w:fldSimple w:instr=" STYLEREF 1 \s ">
+        <w:r>
+          <w:rPr>
+            <w:noProof/>
+          </w:rPr>
+          <w:t>4</w:t>
+        </w:r>
+      </w:fldSimple>
       <w:r>
         <w:noBreakHyphen/>
       </w:r>
-      <w:r>
-        <w:fldChar w:fldCharType="begin"/>
-      </w:r>
-      <w:r>
-        <w:instrText xml:space="preserve"> SEQ Codefragment \* ARABIC \</w:instrText>
-      </w:r>
-      <w:r>
-        <w:instrText xml:space="preserve">s 1 </w:instrText>
-      </w:r>
-      <w:r>
-        <w:fldChar w:fldCharType="separate"/>
-      </w:r>
-      <w:r>
-        <w:rPr>
-          <w:noProof/>
-        </w:rPr>
-        <w:t>2</w:t>
-      </w:r>
-      <w:r>
-        <w:rPr>
-          <w:noProof/>
-        </w:rPr>
-        <w:fldChar w:fldCharType="end"/>
-      </w:r>
+      <w:fldSimple w:instr=" SEQ Codefragment \* ARABIC \s 1 ">
+        <w:r>
+          <w:rPr>
+            <w:noProof/>
+          </w:rPr>
+          <w:t>2</w:t>
+        </w:r>
+      </w:fldSimple>
       <w:r>
         <w:t>: frame</w:t>
       </w:r>
@@ -7489,12 +7147,12 @@
       <w:pPr>
         <w:pStyle w:val="Heading2"/>
       </w:pPr>
-      <w:bookmarkStart w:id="77" w:name="_Toc512601460"/>
+      <w:bookmarkStart w:id="76" w:name="_Toc512601460"/>
       <w:r>
         <w:lastRenderedPageBreak/>
         <w:t>Wrijving</w:t>
       </w:r>
-      <w:bookmarkEnd w:id="77"/>
+      <w:bookmarkEnd w:id="76"/>
     </w:p>
     <w:p>
       <w:r>
@@ -7674,55 +7332,29 @@
         <w:pStyle w:val="Caption"/>
         <w:jc w:val="center"/>
       </w:pPr>
-      <w:bookmarkStart w:id="78" w:name="_Toc512364730"/>
+      <w:bookmarkStart w:id="77" w:name="_Toc512364730"/>
       <w:r>
         <w:t xml:space="preserve">Figuur </w:t>
       </w:r>
-      <w:r>
-        <w:fldChar w:fldCharType="begin"/>
-      </w:r>
-      <w:r>
-        <w:instrText xml:space="preserve"> STYLEREF 1 \s </w:instrText>
-      </w:r>
-      <w:r>
-        <w:fldChar w:fldCharType="separate"/>
-      </w:r>
-      <w:r>
-        <w:rPr>
-          <w:noProof/>
-        </w:rPr>
-        <w:t>4</w:t>
-      </w:r>
-      <w:r>
-        <w:rPr>
-          <w:noProof/>
-        </w:rPr>
-        <w:fldChar w:fldCharType="end"/>
-      </w:r>
+      <w:fldSimple w:instr=" STYLEREF 1 \s ">
+        <w:r>
+          <w:rPr>
+            <w:noProof/>
+          </w:rPr>
+          <w:t>4</w:t>
+        </w:r>
+      </w:fldSimple>
       <w:r>
         <w:noBreakHyphen/>
       </w:r>
-      <w:r>
-        <w:fldChar w:fldCharType="begin"/>
-      </w:r>
-      <w:r>
-        <w:instrText xml:space="preserve"> SEQ Figuur \* ARABIC \s 1 </w:instrText>
-      </w:r>
-      <w:r>
-        <w:fldChar w:fldCharType="separate"/>
-      </w:r>
-      <w:r>
-        <w:rPr>
-          <w:noProof/>
-        </w:rPr>
-        <w:t>1</w:t>
-      </w:r>
-      <w:r>
-        <w:rPr>
-          <w:noProof/>
-        </w:rPr>
-        <w:fldChar w:fldCharType="end"/>
-      </w:r>
+      <w:fldSimple w:instr=" SEQ Figuur \* ARABIC \s 1 ">
+        <w:r>
+          <w:rPr>
+            <w:noProof/>
+          </w:rPr>
+          <w:t>1</w:t>
+        </w:r>
+      </w:fldSimple>
       <w:r>
         <w:t xml:space="preserve">: </w:t>
       </w:r>
@@ -7734,7 +7366,6 @@
           <w:id w:val="964856475"/>
           <w:citation/>
         </w:sdtPr>
-        <w:sdtEndPr/>
         <w:sdtContent>
           <w:r>
             <w:fldChar w:fldCharType="begin"/>
@@ -7767,7 +7398,7 @@
           </w:r>
         </w:sdtContent>
       </w:sdt>
-      <w:bookmarkEnd w:id="78"/>
+      <w:bookmarkEnd w:id="77"/>
     </w:p>
     <w:p/>
     <w:p>
@@ -7997,8 +7628,8 @@
       </m:oMath>
     </w:p>
     <w:p/>
-    <w:bookmarkStart w:id="79" w:name="_MON_1586086119"/>
-    <w:bookmarkEnd w:id="79"/>
+    <w:bookmarkStart w:id="78" w:name="_MON_1586086119"/>
+    <w:bookmarkEnd w:id="78"/>
     <w:p>
       <w:pPr>
         <w:keepNext/>
@@ -8009,7 +7640,7 @@
           <v:shape id="_x0000_i1037" type="#_x0000_t75" style="width:451.5pt;height:78pt" o:ole="">
             <v:imagedata r:id="rId41" o:title=""/>
           </v:shape>
-          <o:OLEObject Type="Embed" ProgID="Word.OpenDocumentText.12" ShapeID="_x0000_i1037" DrawAspect="Content" ObjectID="_1586343369" r:id="rId42"/>
+          <o:OLEObject Type="Embed" ProgID="Word.OpenDocumentText.12" ShapeID="_x0000_i1037" DrawAspect="Content" ObjectID="_1587132820" r:id="rId42"/>
         </w:object>
       </w:r>
     </w:p>
@@ -8018,59 +7649,33 @@
         <w:pStyle w:val="Caption"/>
         <w:jc w:val="center"/>
       </w:pPr>
-      <w:bookmarkStart w:id="80" w:name="_Toc512364742"/>
+      <w:bookmarkStart w:id="79" w:name="_Toc512364742"/>
       <w:r>
         <w:t xml:space="preserve">Codefragment </w:t>
       </w:r>
-      <w:r>
-        <w:fldChar w:fldCharType="begin"/>
-      </w:r>
-      <w:r>
-        <w:instrText xml:space="preserve"> STYLEREF 1 \s </w:instrText>
-      </w:r>
-      <w:r>
-        <w:fldChar w:fldCharType="separate"/>
-      </w:r>
-      <w:r>
-        <w:rPr>
-          <w:noProof/>
-        </w:rPr>
-        <w:t>4</w:t>
-      </w:r>
-      <w:r>
-        <w:rPr>
-          <w:noProof/>
-        </w:rPr>
-        <w:fldChar w:fldCharType="end"/>
-      </w:r>
+      <w:fldSimple w:instr=" STYLEREF 1 \s ">
+        <w:r>
+          <w:rPr>
+            <w:noProof/>
+          </w:rPr>
+          <w:t>4</w:t>
+        </w:r>
+      </w:fldSimple>
       <w:r>
         <w:noBreakHyphen/>
       </w:r>
-      <w:r>
-        <w:fldChar w:fldCharType="begin"/>
-      </w:r>
-      <w:r>
-        <w:instrText xml:space="preserve"> SEQ Codefragment \* ARABIC \s 1 </w:instrText>
-      </w:r>
-      <w:r>
-        <w:fldChar w:fldCharType="separate"/>
-      </w:r>
-      <w:r>
-        <w:rPr>
-          <w:noProof/>
-        </w:rPr>
-        <w:t>3</w:t>
-      </w:r>
-      <w:r>
-        <w:rPr>
-          <w:noProof/>
-        </w:rPr>
-        <w:fldChar w:fldCharType="end"/>
-      </w:r>
+      <w:fldSimple w:instr=" SEQ Codefragment \* ARABIC \s 1 ">
+        <w:r>
+          <w:rPr>
+            <w:noProof/>
+          </w:rPr>
+          <w:t>3</w:t>
+        </w:r>
+      </w:fldSimple>
       <w:r>
         <w:t>: implementatie wrijving</w:t>
       </w:r>
-      <w:bookmarkEnd w:id="80"/>
+      <w:bookmarkEnd w:id="79"/>
     </w:p>
     <w:p>
       <w:pPr>
@@ -8097,7 +7702,7 @@
       <w:pPr>
         <w:pStyle w:val="Heading2"/>
       </w:pPr>
-      <w:bookmarkStart w:id="81" w:name="_Toc512601461"/>
+      <w:bookmarkStart w:id="80" w:name="_Toc512601461"/>
       <w:r>
         <w:lastRenderedPageBreak/>
         <w:t>Versnelling</w:t>
@@ -8105,7 +7710,7 @@
       <w:r>
         <w:t xml:space="preserve"> en snelheid</w:t>
       </w:r>
-      <w:bookmarkEnd w:id="81"/>
+      <w:bookmarkEnd w:id="80"/>
     </w:p>
     <w:p>
       <w:r>
@@ -8127,8 +7732,8 @@
       </w:r>
     </w:p>
     <w:p/>
-    <w:bookmarkStart w:id="82" w:name="_MON_1586088514"/>
-    <w:bookmarkEnd w:id="82"/>
+    <w:bookmarkStart w:id="81" w:name="_MON_1586088514"/>
+    <w:bookmarkEnd w:id="81"/>
     <w:p>
       <w:pPr>
         <w:keepNext/>
@@ -8136,10 +7741,10 @@
       </w:pPr>
       <w:r>
         <w:object w:dxaOrig="9026" w:dyaOrig="890">
-          <v:shape id="_x0000_i1038" type="#_x0000_t75" style="width:451.5pt;height:44.25pt" o:ole="">
+          <v:shape id="_x0000_i1038" type="#_x0000_t75" style="width:451.5pt;height:44pt" o:ole="">
             <v:imagedata r:id="rId43" o:title=""/>
           </v:shape>
-          <o:OLEObject Type="Embed" ProgID="Word.OpenDocumentText.12" ShapeID="_x0000_i1038" DrawAspect="Content" ObjectID="_1586343370" r:id="rId44"/>
+          <o:OLEObject Type="Embed" ProgID="Word.OpenDocumentText.12" ShapeID="_x0000_i1038" DrawAspect="Content" ObjectID="_1587132821" r:id="rId44"/>
         </w:object>
       </w:r>
     </w:p>
@@ -8148,59 +7753,33 @@
         <w:pStyle w:val="Caption"/>
         <w:jc w:val="center"/>
       </w:pPr>
-      <w:bookmarkStart w:id="83" w:name="_Toc512364743"/>
+      <w:bookmarkStart w:id="82" w:name="_Toc512364743"/>
       <w:r>
         <w:t xml:space="preserve">Codefragment </w:t>
       </w:r>
-      <w:r>
-        <w:fldChar w:fldCharType="begin"/>
-      </w:r>
-      <w:r>
-        <w:instrText xml:space="preserve"> STYLEREF 1 \s </w:instrText>
-      </w:r>
-      <w:r>
-        <w:fldChar w:fldCharType="separate"/>
-      </w:r>
-      <w:r>
-        <w:rPr>
-          <w:noProof/>
-        </w:rPr>
-        <w:t>4</w:t>
-      </w:r>
-      <w:r>
-        <w:rPr>
-          <w:noProof/>
-        </w:rPr>
-        <w:fldChar w:fldCharType="end"/>
-      </w:r>
+      <w:fldSimple w:instr=" STYLEREF 1 \s ">
+        <w:r>
+          <w:rPr>
+            <w:noProof/>
+          </w:rPr>
+          <w:t>4</w:t>
+        </w:r>
+      </w:fldSimple>
       <w:r>
         <w:noBreakHyphen/>
       </w:r>
-      <w:r>
-        <w:fldChar w:fldCharType="begin"/>
-      </w:r>
-      <w:r>
-        <w:instrText xml:space="preserve"> SEQ Codefragment \* ARABIC \s 1 </w:instrText>
-      </w:r>
-      <w:r>
-        <w:fldChar w:fldCharType="separate"/>
-      </w:r>
-      <w:r>
-        <w:rPr>
-          <w:noProof/>
-        </w:rPr>
-        <w:t>4</w:t>
-      </w:r>
-      <w:r>
-        <w:rPr>
-          <w:noProof/>
-        </w:rPr>
-        <w:fldChar w:fldCharType="end"/>
-      </w:r>
+      <w:fldSimple w:instr=" SEQ Codefragment \* ARABIC \s 1 ">
+        <w:r>
+          <w:rPr>
+            <w:noProof/>
+          </w:rPr>
+          <w:t>4</w:t>
+        </w:r>
+      </w:fldSimple>
       <w:r>
         <w:t>: Berekening versnelling</w:t>
       </w:r>
-      <w:bookmarkEnd w:id="83"/>
+      <w:bookmarkEnd w:id="82"/>
       <w:r>
         <w:t xml:space="preserve"> </w:t>
       </w:r>
@@ -8229,8 +7808,8 @@
       </w:r>
     </w:p>
     <w:p/>
-    <w:bookmarkStart w:id="84" w:name="_MON_1586089057"/>
-    <w:bookmarkEnd w:id="84"/>
+    <w:bookmarkStart w:id="83" w:name="_MON_1586089057"/>
+    <w:bookmarkEnd w:id="83"/>
     <w:p>
       <w:pPr>
         <w:keepNext/>
@@ -8238,10 +7817,10 @@
       </w:pPr>
       <w:r>
         <w:object w:dxaOrig="9026" w:dyaOrig="890">
-          <v:shape id="_x0000_i1039" type="#_x0000_t75" style="width:451.5pt;height:44.25pt" o:ole="">
+          <v:shape id="_x0000_i1039" type="#_x0000_t75" style="width:451.5pt;height:44pt" o:ole="">
             <v:imagedata r:id="rId45" o:title=""/>
           </v:shape>
-          <o:OLEObject Type="Embed" ProgID="Word.OpenDocumentText.12" ShapeID="_x0000_i1039" DrawAspect="Content" ObjectID="_1586343371" r:id="rId46"/>
+          <o:OLEObject Type="Embed" ProgID="Word.OpenDocumentText.12" ShapeID="_x0000_i1039" DrawAspect="Content" ObjectID="_1587132822" r:id="rId46"/>
         </w:object>
       </w:r>
     </w:p>
@@ -8250,59 +7829,33 @@
         <w:pStyle w:val="Caption"/>
         <w:jc w:val="center"/>
       </w:pPr>
-      <w:bookmarkStart w:id="85" w:name="_Toc512364744"/>
+      <w:bookmarkStart w:id="84" w:name="_Toc512364744"/>
       <w:r>
         <w:t xml:space="preserve">Codefragment </w:t>
       </w:r>
-      <w:r>
-        <w:fldChar w:fldCharType="begin"/>
-      </w:r>
-      <w:r>
-        <w:instrText xml:space="preserve"> STYLEREF 1 \s </w:instrText>
-      </w:r>
-      <w:r>
-        <w:fldChar w:fldCharType="separate"/>
-      </w:r>
-      <w:r>
-        <w:rPr>
-          <w:noProof/>
-        </w:rPr>
-        <w:t>4</w:t>
-      </w:r>
-      <w:r>
-        <w:rPr>
-          <w:noProof/>
-        </w:rPr>
-        <w:fldChar w:fldCharType="end"/>
-      </w:r>
+      <w:fldSimple w:instr=" STYLEREF 1 \s ">
+        <w:r>
+          <w:rPr>
+            <w:noProof/>
+          </w:rPr>
+          <w:t>4</w:t>
+        </w:r>
+      </w:fldSimple>
       <w:r>
         <w:noBreakHyphen/>
       </w:r>
-      <w:r>
-        <w:fldChar w:fldCharType="begin"/>
-      </w:r>
-      <w:r>
-        <w:instrText xml:space="preserve"> SEQ Codefragment \* ARABIC \s 1 </w:instrText>
-      </w:r>
-      <w:r>
-        <w:fldChar w:fldCharType="separate"/>
-      </w:r>
-      <w:r>
-        <w:rPr>
-          <w:noProof/>
-        </w:rPr>
-        <w:t>5</w:t>
-      </w:r>
-      <w:r>
-        <w:rPr>
-          <w:noProof/>
-        </w:rPr>
-        <w:fldChar w:fldCharType="end"/>
-      </w:r>
+      <w:fldSimple w:instr=" SEQ Codefragment \* ARABIC \s 1 ">
+        <w:r>
+          <w:rPr>
+            <w:noProof/>
+          </w:rPr>
+          <w:t>5</w:t>
+        </w:r>
+      </w:fldSimple>
       <w:r>
         <w:t>: Berekening snelheid</w:t>
       </w:r>
-      <w:bookmarkEnd w:id="85"/>
+      <w:bookmarkEnd w:id="84"/>
     </w:p>
     <w:p/>
     <w:p>
@@ -8329,8 +7882,8 @@
       </w:r>
     </w:p>
     <w:p/>
-    <w:bookmarkStart w:id="86" w:name="_MON_1586089256"/>
-    <w:bookmarkEnd w:id="86"/>
+    <w:bookmarkStart w:id="85" w:name="_MON_1586089256"/>
+    <w:bookmarkEnd w:id="85"/>
     <w:p>
       <w:pPr>
         <w:keepNext/>
@@ -8338,10 +7891,10 @@
       </w:pPr>
       <w:r>
         <w:object w:dxaOrig="9026" w:dyaOrig="890">
-          <v:shape id="_x0000_i1040" type="#_x0000_t75" style="width:451.5pt;height:44.25pt" o:ole="">
+          <v:shape id="_x0000_i1040" type="#_x0000_t75" style="width:451.5pt;height:44pt" o:ole="">
             <v:imagedata r:id="rId47" o:title=""/>
           </v:shape>
-          <o:OLEObject Type="Embed" ProgID="Word.OpenDocumentText.12" ShapeID="_x0000_i1040" DrawAspect="Content" ObjectID="_1586343372" r:id="rId48"/>
+          <o:OLEObject Type="Embed" ProgID="Word.OpenDocumentText.12" ShapeID="_x0000_i1040" DrawAspect="Content" ObjectID="_1587132823" r:id="rId48"/>
         </w:object>
       </w:r>
     </w:p>
@@ -8350,59 +7903,33 @@
         <w:pStyle w:val="Caption"/>
         <w:jc w:val="center"/>
       </w:pPr>
-      <w:bookmarkStart w:id="87" w:name="_Toc512364745"/>
+      <w:bookmarkStart w:id="86" w:name="_Toc512364745"/>
       <w:r>
         <w:t xml:space="preserve">Codefragment </w:t>
       </w:r>
-      <w:r>
-        <w:fldChar w:fldCharType="begin"/>
-      </w:r>
-      <w:r>
-        <w:instrText xml:space="preserve"> STYLEREF 1 \s </w:instrText>
-      </w:r>
-      <w:r>
-        <w:fldChar w:fldCharType="separate"/>
-      </w:r>
-      <w:r>
-        <w:rPr>
-          <w:noProof/>
-        </w:rPr>
-        <w:t>4</w:t>
-      </w:r>
-      <w:r>
-        <w:rPr>
-          <w:noProof/>
-        </w:rPr>
-        <w:fldChar w:fldCharType="end"/>
-      </w:r>
+      <w:fldSimple w:instr=" STYLEREF 1 \s ">
+        <w:r>
+          <w:rPr>
+            <w:noProof/>
+          </w:rPr>
+          <w:t>4</w:t>
+        </w:r>
+      </w:fldSimple>
       <w:r>
         <w:noBreakHyphen/>
       </w:r>
-      <w:r>
-        <w:fldChar w:fldCharType="begin"/>
-      </w:r>
-      <w:r>
-        <w:instrText xml:space="preserve"> SEQ Codefragment \* ARABIC \s 1 </w:instrText>
-      </w:r>
-      <w:r>
-        <w:fldChar w:fldCharType="separate"/>
-      </w:r>
-      <w:r>
-        <w:rPr>
-          <w:noProof/>
-        </w:rPr>
-        <w:t>6</w:t>
-      </w:r>
-      <w:r>
-        <w:rPr>
-          <w:noProof/>
-        </w:rPr>
-        <w:fldChar w:fldCharType="end"/>
-      </w:r>
+      <w:fldSimple w:instr=" SEQ Codefragment \* ARABIC \s 1 ">
+        <w:r>
+          <w:rPr>
+            <w:noProof/>
+          </w:rPr>
+          <w:t>6</w:t>
+        </w:r>
+      </w:fldSimple>
       <w:r>
         <w:t>: Berekening afstand</w:t>
       </w:r>
-      <w:bookmarkEnd w:id="87"/>
+      <w:bookmarkEnd w:id="86"/>
     </w:p>
     <w:p>
       <w:pPr>
@@ -8429,12 +7956,12 @@
       <w:pPr>
         <w:pStyle w:val="Heading2"/>
       </w:pPr>
-      <w:bookmarkStart w:id="88" w:name="_Toc512601462"/>
+      <w:bookmarkStart w:id="87" w:name="_Toc512601462"/>
       <w:r>
         <w:lastRenderedPageBreak/>
         <w:t>Botsing</w:t>
       </w:r>
-      <w:bookmarkEnd w:id="88"/>
+      <w:bookmarkEnd w:id="87"/>
     </w:p>
     <w:p>
       <w:r>
@@ -8484,8 +8011,8 @@
       </w:r>
     </w:p>
     <w:p/>
-    <w:bookmarkStart w:id="89" w:name="_MON_1586120695"/>
-    <w:bookmarkEnd w:id="89"/>
+    <w:bookmarkStart w:id="88" w:name="_MON_1586120695"/>
+    <w:bookmarkEnd w:id="88"/>
     <w:p>
       <w:pPr>
         <w:keepNext/>
@@ -8493,10 +8020,10 @@
       </w:pPr>
       <w:r>
         <w:object w:dxaOrig="9086" w:dyaOrig="2480">
-          <v:shape id="_x0000_i1041" type="#_x0000_t75" style="width:454.5pt;height:123.75pt" o:ole="">
+          <v:shape id="_x0000_i1041" type="#_x0000_t75" style="width:454.5pt;height:124pt" o:ole="">
             <v:imagedata r:id="rId49" o:title=""/>
           </v:shape>
-          <o:OLEObject Type="Embed" ProgID="Word.OpenDocumentText.12" ShapeID="_x0000_i1041" DrawAspect="Content" ObjectID="_1586343373" r:id="rId50"/>
+          <o:OLEObject Type="Embed" ProgID="Word.OpenDocumentText.12" ShapeID="_x0000_i1041" DrawAspect="Content" ObjectID="_1587132824" r:id="rId50"/>
         </w:object>
       </w:r>
     </w:p>
@@ -8508,51 +8035,25 @@
       <w:r>
         <w:t xml:space="preserve">Codefragment </w:t>
       </w:r>
-      <w:r>
-        <w:fldChar w:fldCharType="begin"/>
-      </w:r>
-      <w:r>
-        <w:instrText xml:space="preserve"> STYLEREF 1 \s </w:instrText>
-      </w:r>
-      <w:r>
-        <w:fldChar w:fldCharType="separate"/>
-      </w:r>
-      <w:r>
-        <w:rPr>
-          <w:noProof/>
-        </w:rPr>
-        <w:t>4</w:t>
-      </w:r>
-      <w:r>
-        <w:rPr>
-          <w:noProof/>
-        </w:rPr>
-        <w:fldChar w:fldCharType="end"/>
-      </w:r>
+      <w:fldSimple w:instr=" STYLEREF 1 \s ">
+        <w:r>
+          <w:rPr>
+            <w:noProof/>
+          </w:rPr>
+          <w:t>4</w:t>
+        </w:r>
+      </w:fldSimple>
       <w:r>
         <w:noBreakHyphen/>
       </w:r>
-      <w:r>
-        <w:fldChar w:fldCharType="begin"/>
-      </w:r>
-      <w:r>
-        <w:instrText xml:space="preserve"> SEQ Codefragment \* ARABIC \s 1 </w:instrText>
-      </w:r>
-      <w:r>
-        <w:fldChar w:fldCharType="separate"/>
-      </w:r>
-      <w:r>
-        <w:rPr>
-          <w:noProof/>
-        </w:rPr>
-        <w:t>7</w:t>
-      </w:r>
-      <w:r>
-        <w:rPr>
-          <w:noProof/>
-        </w:rPr>
-        <w:fldChar w:fldCharType="end"/>
-      </w:r>
+      <w:fldSimple w:instr=" SEQ Codefragment \* ARABIC \s 1 ">
+        <w:r>
+          <w:rPr>
+            <w:noProof/>
+          </w:rPr>
+          <w:t>7</w:t>
+        </w:r>
+      </w:fldSimple>
       <w:r>
         <w:t>: Botsing voor de x-</w:t>
       </w:r>
@@ -8561,6 +8062,43 @@
       </w:r>
     </w:p>
     <w:p>
+      <w:r>
+        <w:br w:type="page"/>
+      </w:r>
+    </w:p>
+    <w:p>
+      <w:pPr>
+        <w:pStyle w:val="Heading1"/>
+      </w:pPr>
+      <w:bookmarkStart w:id="89" w:name="_Toc512601463"/>
+      <w:r>
+        <w:lastRenderedPageBreak/>
+        <w:t>Onderzoek doolhof generatie</w:t>
+      </w:r>
+    </w:p>
+    <w:p>
+      <w:pPr>
+        <w:pStyle w:val="Heading2"/>
+      </w:pPr>
+      <w:r>
+        <w:t>Recursieve Backtracking</w:t>
+      </w:r>
+    </w:p>
+    <w:p>
+      <w:r>
+        <w:t xml:space="preserve">Om dit soort algoritme toe te passen moet het bord opgedeeld worden in cellen. Het algoritme kan </w:t>
+      </w:r>
+      <w:r>
+        <w:t>op eender welke cel</w:t>
+      </w:r>
+      <w:r>
+        <w:t xml:space="preserve"> starten en </w:t>
+      </w:r>
+      <w:r>
+        <w:t>stapt over naar een aanliggende cel in een random richting. De muur tussen de 2 cellen wordt verwijderd en de cel is gemarkeerd als bezocht. Dit blijft doorgaan tot alle omliggende cellen al bezocht zijn. Er kan dus niet naar een nieuwe cel gestapt worden waardoor er een stap terug moet gezet worden. Deze stappen worden doorlopen tot alle cellen bezocht zijn. Dit algoritme kan worden geïmplementeerd met gebruik van een Stack, First in First out ofwel een Queue in C#.</w:t>
+      </w:r>
+      <w:bookmarkStart w:id="90" w:name="_GoBack"/>
+      <w:bookmarkEnd w:id="90"/>
       <w:r>
         <w:br w:type="page"/>
       </w:r>
@@ -8573,13 +8111,12 @@
           <w:numId w:val="1"/>
         </w:numPr>
       </w:pPr>
-      <w:bookmarkStart w:id="90" w:name="_Toc512601463"/>
       <w:r>
         <w:lastRenderedPageBreak/>
         <w:t>Besluit</w:t>
       </w:r>
       <w:bookmarkStart w:id="91" w:name="_a02u70s5le2h" w:colFirst="0" w:colLast="0"/>
-      <w:bookmarkEnd w:id="90"/>
+      <w:bookmarkEnd w:id="89"/>
       <w:bookmarkEnd w:id="91"/>
     </w:p>
     <w:p>
@@ -8602,7 +8139,6 @@
           <w:docPartUnique/>
         </w:docPartObj>
       </w:sdtPr>
-      <w:sdtEndPr/>
       <w:sdtContent>
         <w:p>
           <w:pPr>
@@ -8622,7 +8158,6 @@
             <w:id w:val="111145805"/>
             <w:bibliography/>
           </w:sdtPr>
-          <w:sdtEndPr/>
           <w:sdtContent>
             <w:p>
               <w:pPr>
@@ -11185,7 +10720,7 @@
 </file>
 
 <file path=customXml/itemProps1.xml><?xml version="1.0" encoding="utf-8"?>
-<ds:datastoreItem xmlns:ds="http://schemas.openxmlformats.org/officeDocument/2006/customXml" ds:itemID="{5B99B3E4-B59D-4FA1-B338-7FC44A3C6591}">
+<ds:datastoreItem xmlns:ds="http://schemas.openxmlformats.org/officeDocument/2006/customXml" ds:itemID="{AFC24257-AA5D-45C9-A300-4CE9A678BB4C}">
   <ds:schemaRefs>
     <ds:schemaRef ds:uri="http://schemas.openxmlformats.org/officeDocument/2006/bibliography"/>
   </ds:schemaRefs>

</xml_diff>

<commit_message>
Updates to document and comments in code
</commit_message>
<xml_diff>
--- a/Documentation/AAPproject.docx
+++ b/Documentation/AAPproject.docx
@@ -8,7 +8,7 @@
           <w:noProof/>
         </w:rPr>
         <w:drawing>
-          <wp:inline distT="114300" distB="114300" distL="114300" distR="114300" wp14:anchorId="008951D1" wp14:editId="2F147925">
+          <wp:inline distT="114300" distB="114300" distL="114300" distR="114300" wp14:anchorId="012BC7AE" wp14:editId="07981A62">
             <wp:extent cx="1881188" cy="668521"/>
             <wp:effectExtent l="0" t="0" r="0" b="0"/>
             <wp:docPr id="3" name="image9.png"/>
@@ -125,6 +125,8 @@
         </w:rPr>
         <w:t>Opdracht 3D</w:t>
       </w:r>
+      <w:bookmarkStart w:id="7" w:name="_GoBack"/>
+      <w:bookmarkEnd w:id="7"/>
     </w:p>
     <w:p/>
     <w:p>
@@ -230,7 +232,7 @@
           <w:r>
             <w:fldChar w:fldCharType="separate"/>
           </w:r>
-          <w:hyperlink w:anchor="_Toc512601435" w:history="1">
+          <w:hyperlink w:anchor="_Toc514966068" w:history="1">
             <w:r>
               <w:rPr>
                 <w:rStyle w:val="Hyperlink"/>
@@ -258,7 +260,7 @@
                 <w:noProof/>
                 <w:webHidden/>
               </w:rPr>
-              <w:instrText xml:space="preserve"> PAGEREF _Toc512601435 \h </w:instrText>
+              <w:instrText xml:space="preserve"> PAGEREF _Toc514966068 \h </w:instrText>
             </w:r>
             <w:r>
               <w:rPr>
@@ -303,7 +305,7 @@
               <w:szCs w:val="22"/>
             </w:rPr>
           </w:pPr>
-          <w:hyperlink w:anchor="_Toc512601436" w:history="1">
+          <w:hyperlink w:anchor="_Toc514966069" w:history="1">
             <w:r>
               <w:rPr>
                 <w:rStyle w:val="Hyperlink"/>
@@ -331,7 +333,7 @@
                 <w:noProof/>
                 <w:webHidden/>
               </w:rPr>
-              <w:instrText xml:space="preserve"> PAGEREF _Toc512601436 \h </w:instrText>
+              <w:instrText xml:space="preserve"> PAGEREF _Toc514966069 \h </w:instrText>
             </w:r>
             <w:r>
               <w:rPr>
@@ -376,7 +378,7 @@
               <w:szCs w:val="22"/>
             </w:rPr>
           </w:pPr>
-          <w:hyperlink w:anchor="_Toc512601437" w:history="1">
+          <w:hyperlink w:anchor="_Toc514966070" w:history="1">
             <w:r>
               <w:rPr>
                 <w:rStyle w:val="Hyperlink"/>
@@ -404,7 +406,7 @@
                 <w:noProof/>
                 <w:webHidden/>
               </w:rPr>
-              <w:instrText xml:space="preserve"> PAGEREF _Toc512601437 \h </w:instrText>
+              <w:instrText xml:space="preserve"> PAGEREF _Toc514966070 \h </w:instrText>
             </w:r>
             <w:r>
               <w:rPr>
@@ -449,7 +451,7 @@
               <w:szCs w:val="22"/>
             </w:rPr>
           </w:pPr>
-          <w:hyperlink w:anchor="_Toc512601438" w:history="1">
+          <w:hyperlink w:anchor="_Toc514966071" w:history="1">
             <w:r>
               <w:rPr>
                 <w:rStyle w:val="Hyperlink"/>
@@ -477,7 +479,7 @@
                 <w:noProof/>
                 <w:webHidden/>
               </w:rPr>
-              <w:instrText xml:space="preserve"> PAGEREF _Toc512601438 \h </w:instrText>
+              <w:instrText xml:space="preserve"> PAGEREF _Toc514966071 \h </w:instrText>
             </w:r>
             <w:r>
               <w:rPr>
@@ -522,7 +524,7 @@
               <w:szCs w:val="22"/>
             </w:rPr>
           </w:pPr>
-          <w:hyperlink w:anchor="_Toc512601439" w:history="1">
+          <w:hyperlink w:anchor="_Toc514966072" w:history="1">
             <w:r>
               <w:rPr>
                 <w:rStyle w:val="Hyperlink"/>
@@ -550,7 +552,7 @@
                 <w:noProof/>
                 <w:webHidden/>
               </w:rPr>
-              <w:instrText xml:space="preserve"> PAGEREF _Toc512601439 \h </w:instrText>
+              <w:instrText xml:space="preserve"> PAGEREF _Toc514966072 \h </w:instrText>
             </w:r>
             <w:r>
               <w:rPr>
@@ -595,7 +597,7 @@
               <w:szCs w:val="22"/>
             </w:rPr>
           </w:pPr>
-          <w:hyperlink w:anchor="_Toc512601440" w:history="1">
+          <w:hyperlink w:anchor="_Toc514966073" w:history="1">
             <w:r>
               <w:rPr>
                 <w:rStyle w:val="Hyperlink"/>
@@ -623,7 +625,7 @@
                 <w:noProof/>
                 <w:webHidden/>
               </w:rPr>
-              <w:instrText xml:space="preserve"> PAGEREF _Toc512601440 \h </w:instrText>
+              <w:instrText xml:space="preserve"> PAGEREF _Toc514966073 \h </w:instrText>
             </w:r>
             <w:r>
               <w:rPr>
@@ -668,7 +670,7 @@
               <w:szCs w:val="22"/>
             </w:rPr>
           </w:pPr>
-          <w:hyperlink w:anchor="_Toc512601441" w:history="1">
+          <w:hyperlink w:anchor="_Toc514966074" w:history="1">
             <w:r>
               <w:rPr>
                 <w:rStyle w:val="Hyperlink"/>
@@ -696,7 +698,7 @@
                 <w:noProof/>
                 <w:webHidden/>
               </w:rPr>
-              <w:instrText xml:space="preserve"> PAGEREF _Toc512601441 \h </w:instrText>
+              <w:instrText xml:space="preserve"> PAGEREF _Toc514966074 \h </w:instrText>
             </w:r>
             <w:r>
               <w:rPr>
@@ -741,7 +743,7 @@
               <w:szCs w:val="22"/>
             </w:rPr>
           </w:pPr>
-          <w:hyperlink w:anchor="_Toc512601442" w:history="1">
+          <w:hyperlink w:anchor="_Toc514966075" w:history="1">
             <w:r>
               <w:rPr>
                 <w:rStyle w:val="Hyperlink"/>
@@ -769,7 +771,7 @@
                 <w:noProof/>
                 <w:webHidden/>
               </w:rPr>
-              <w:instrText xml:space="preserve"> PAGEREF _Toc512601442 \h </w:instrText>
+              <w:instrText xml:space="preserve"> PAGEREF _Toc514966075 \h </w:instrText>
             </w:r>
             <w:r>
               <w:rPr>
@@ -814,7 +816,7 @@
               <w:szCs w:val="22"/>
             </w:rPr>
           </w:pPr>
-          <w:hyperlink w:anchor="_Toc512601443" w:history="1">
+          <w:hyperlink w:anchor="_Toc514966076" w:history="1">
             <w:r>
               <w:rPr>
                 <w:rStyle w:val="Hyperlink"/>
@@ -842,7 +844,7 @@
                 <w:noProof/>
                 <w:webHidden/>
               </w:rPr>
-              <w:instrText xml:space="preserve"> PAGEREF _Toc512601443 \h </w:instrText>
+              <w:instrText xml:space="preserve"> PAGEREF _Toc514966076 \h </w:instrText>
             </w:r>
             <w:r>
               <w:rPr>
@@ -887,7 +889,7 @@
               <w:szCs w:val="22"/>
             </w:rPr>
           </w:pPr>
-          <w:hyperlink w:anchor="_Toc512601444" w:history="1">
+          <w:hyperlink w:anchor="_Toc514966077" w:history="1">
             <w:r>
               <w:rPr>
                 <w:rStyle w:val="Hyperlink"/>
@@ -915,7 +917,7 @@
                 <w:noProof/>
                 <w:webHidden/>
               </w:rPr>
-              <w:instrText xml:space="preserve"> PAGEREF _Toc512601444 \h </w:instrText>
+              <w:instrText xml:space="preserve"> PAGEREF _Toc514966077 \h </w:instrText>
             </w:r>
             <w:r>
               <w:rPr>
@@ -960,7 +962,7 @@
               <w:szCs w:val="22"/>
             </w:rPr>
           </w:pPr>
-          <w:hyperlink w:anchor="_Toc512601445" w:history="1">
+          <w:hyperlink w:anchor="_Toc514966078" w:history="1">
             <w:r>
               <w:rPr>
                 <w:rStyle w:val="Hyperlink"/>
@@ -988,7 +990,7 @@
                 <w:noProof/>
                 <w:webHidden/>
               </w:rPr>
-              <w:instrText xml:space="preserve"> PAGEREF _Toc512601445 \h </w:instrText>
+              <w:instrText xml:space="preserve"> PAGEREF _Toc514966078 \h </w:instrText>
             </w:r>
             <w:r>
               <w:rPr>
@@ -1033,7 +1035,7 @@
               <w:szCs w:val="22"/>
             </w:rPr>
           </w:pPr>
-          <w:hyperlink w:anchor="_Toc512601446" w:history="1">
+          <w:hyperlink w:anchor="_Toc514966079" w:history="1">
             <w:r>
               <w:rPr>
                 <w:rStyle w:val="Hyperlink"/>
@@ -1061,7 +1063,7 @@
                 <w:noProof/>
                 <w:webHidden/>
               </w:rPr>
-              <w:instrText xml:space="preserve"> PAGEREF _Toc512601446 \h </w:instrText>
+              <w:instrText xml:space="preserve"> PAGEREF _Toc514966079 \h </w:instrText>
             </w:r>
             <w:r>
               <w:rPr>
@@ -1106,7 +1108,7 @@
               <w:szCs w:val="22"/>
             </w:rPr>
           </w:pPr>
-          <w:hyperlink w:anchor="_Toc512601447" w:history="1">
+          <w:hyperlink w:anchor="_Toc514966080" w:history="1">
             <w:r>
               <w:rPr>
                 <w:rStyle w:val="Hyperlink"/>
@@ -1134,7 +1136,7 @@
                 <w:noProof/>
                 <w:webHidden/>
               </w:rPr>
-              <w:instrText xml:space="preserve"> PAGEREF _Toc512601447 \h </w:instrText>
+              <w:instrText xml:space="preserve"> PAGEREF _Toc514966080 \h </w:instrText>
             </w:r>
             <w:r>
               <w:rPr>
@@ -1179,7 +1181,7 @@
               <w:szCs w:val="22"/>
             </w:rPr>
           </w:pPr>
-          <w:hyperlink w:anchor="_Toc512601448" w:history="1">
+          <w:hyperlink w:anchor="_Toc514966081" w:history="1">
             <w:r>
               <w:rPr>
                 <w:rStyle w:val="Hyperlink"/>
@@ -1207,7 +1209,7 @@
                 <w:noProof/>
                 <w:webHidden/>
               </w:rPr>
-              <w:instrText xml:space="preserve"> PAGEREF _Toc512601448 \h </w:instrText>
+              <w:instrText xml:space="preserve"> PAGEREF _Toc514966081 \h </w:instrText>
             </w:r>
             <w:r>
               <w:rPr>
@@ -1252,7 +1254,7 @@
               <w:szCs w:val="22"/>
             </w:rPr>
           </w:pPr>
-          <w:hyperlink w:anchor="_Toc512601449" w:history="1">
+          <w:hyperlink w:anchor="_Toc514966082" w:history="1">
             <w:r>
               <w:rPr>
                 <w:rStyle w:val="Hyperlink"/>
@@ -1280,7 +1282,7 @@
                 <w:noProof/>
                 <w:webHidden/>
               </w:rPr>
-              <w:instrText xml:space="preserve"> PAGEREF _Toc512601449 \h </w:instrText>
+              <w:instrText xml:space="preserve"> PAGEREF _Toc514966082 \h </w:instrText>
             </w:r>
             <w:r>
               <w:rPr>
@@ -1325,7 +1327,7 @@
               <w:szCs w:val="22"/>
             </w:rPr>
           </w:pPr>
-          <w:hyperlink w:anchor="_Toc512601450" w:history="1">
+          <w:hyperlink w:anchor="_Toc514966083" w:history="1">
             <w:r>
               <w:rPr>
                 <w:rStyle w:val="Hyperlink"/>
@@ -1353,7 +1355,7 @@
                 <w:noProof/>
                 <w:webHidden/>
               </w:rPr>
-              <w:instrText xml:space="preserve"> PAGEREF _Toc512601450 \h </w:instrText>
+              <w:instrText xml:space="preserve"> PAGEREF _Toc514966083 \h </w:instrText>
             </w:r>
             <w:r>
               <w:rPr>
@@ -1398,7 +1400,7 @@
               <w:szCs w:val="22"/>
             </w:rPr>
           </w:pPr>
-          <w:hyperlink w:anchor="_Toc512601451" w:history="1">
+          <w:hyperlink w:anchor="_Toc514966084" w:history="1">
             <w:r>
               <w:rPr>
                 <w:rStyle w:val="Hyperlink"/>
@@ -1426,7 +1428,7 @@
                 <w:noProof/>
                 <w:webHidden/>
               </w:rPr>
-              <w:instrText xml:space="preserve"> PAGEREF _Toc512601451 \h </w:instrText>
+              <w:instrText xml:space="preserve"> PAGEREF _Toc514966084 \h </w:instrText>
             </w:r>
             <w:r>
               <w:rPr>
@@ -1471,7 +1473,7 @@
               <w:szCs w:val="22"/>
             </w:rPr>
           </w:pPr>
-          <w:hyperlink w:anchor="_Toc512601452" w:history="1">
+          <w:hyperlink w:anchor="_Toc514966085" w:history="1">
             <w:r>
               <w:rPr>
                 <w:rStyle w:val="Hyperlink"/>
@@ -1499,7 +1501,7 @@
                 <w:noProof/>
                 <w:webHidden/>
               </w:rPr>
-              <w:instrText xml:space="preserve"> PAGEREF _Toc512601452 \h </w:instrText>
+              <w:instrText xml:space="preserve"> PAGEREF _Toc514966085 \h </w:instrText>
             </w:r>
             <w:r>
               <w:rPr>
@@ -1544,7 +1546,7 @@
               <w:szCs w:val="22"/>
             </w:rPr>
           </w:pPr>
-          <w:hyperlink w:anchor="_Toc512601453" w:history="1">
+          <w:hyperlink w:anchor="_Toc514966086" w:history="1">
             <w:r>
               <w:rPr>
                 <w:rStyle w:val="Hyperlink"/>
@@ -1572,7 +1574,7 @@
                 <w:noProof/>
                 <w:webHidden/>
               </w:rPr>
-              <w:instrText xml:space="preserve"> PAGEREF _Toc512601453 \h </w:instrText>
+              <w:instrText xml:space="preserve"> PAGEREF _Toc514966086 \h </w:instrText>
             </w:r>
             <w:r>
               <w:rPr>
@@ -1617,7 +1619,7 @@
               <w:szCs w:val="22"/>
             </w:rPr>
           </w:pPr>
-          <w:hyperlink w:anchor="_Toc512601454" w:history="1">
+          <w:hyperlink w:anchor="_Toc514966087" w:history="1">
             <w:r>
               <w:rPr>
                 <w:rStyle w:val="Hyperlink"/>
@@ -1645,7 +1647,7 @@
                 <w:noProof/>
                 <w:webHidden/>
               </w:rPr>
-              <w:instrText xml:space="preserve"> PAGEREF _Toc512601454 \h </w:instrText>
+              <w:instrText xml:space="preserve"> PAGEREF _Toc514966087 \h </w:instrText>
             </w:r>
             <w:r>
               <w:rPr>
@@ -1690,7 +1692,7 @@
               <w:szCs w:val="22"/>
             </w:rPr>
           </w:pPr>
-          <w:hyperlink w:anchor="_Toc512601455" w:history="1">
+          <w:hyperlink w:anchor="_Toc514966088" w:history="1">
             <w:r>
               <w:rPr>
                 <w:rStyle w:val="Hyperlink"/>
@@ -1718,7 +1720,7 @@
                 <w:noProof/>
                 <w:webHidden/>
               </w:rPr>
-              <w:instrText xml:space="preserve"> PAGEREF _Toc512601455 \h </w:instrText>
+              <w:instrText xml:space="preserve"> PAGEREF _Toc514966088 \h </w:instrText>
             </w:r>
             <w:r>
               <w:rPr>
@@ -1763,7 +1765,7 @@
               <w:szCs w:val="22"/>
             </w:rPr>
           </w:pPr>
-          <w:hyperlink w:anchor="_Toc512601456" w:history="1">
+          <w:hyperlink w:anchor="_Toc514966089" w:history="1">
             <w:r>
               <w:rPr>
                 <w:rStyle w:val="Hyperlink"/>
@@ -1791,7 +1793,7 @@
                 <w:noProof/>
                 <w:webHidden/>
               </w:rPr>
-              <w:instrText xml:space="preserve"> PAGEREF _Toc512601456 \h </w:instrText>
+              <w:instrText xml:space="preserve"> PAGEREF _Toc514966089 \h </w:instrText>
             </w:r>
             <w:r>
               <w:rPr>
@@ -1836,7 +1838,7 @@
               <w:szCs w:val="22"/>
             </w:rPr>
           </w:pPr>
-          <w:hyperlink w:anchor="_Toc512601457" w:history="1">
+          <w:hyperlink w:anchor="_Toc514966090" w:history="1">
             <w:r>
               <w:rPr>
                 <w:rStyle w:val="Hyperlink"/>
@@ -1864,7 +1866,7 @@
                 <w:noProof/>
                 <w:webHidden/>
               </w:rPr>
-              <w:instrText xml:space="preserve"> PAGEREF _Toc512601457 \h </w:instrText>
+              <w:instrText xml:space="preserve"> PAGEREF _Toc514966090 \h </w:instrText>
             </w:r>
             <w:r>
               <w:rPr>
@@ -1909,7 +1911,7 @@
               <w:szCs w:val="22"/>
             </w:rPr>
           </w:pPr>
-          <w:hyperlink w:anchor="_Toc512601458" w:history="1">
+          <w:hyperlink w:anchor="_Toc514966091" w:history="1">
             <w:r>
               <w:rPr>
                 <w:rStyle w:val="Hyperlink"/>
@@ -1937,7 +1939,7 @@
                 <w:noProof/>
                 <w:webHidden/>
               </w:rPr>
-              <w:instrText xml:space="preserve"> PAGEREF _Toc512601458 \h </w:instrText>
+              <w:instrText xml:space="preserve"> PAGEREF _Toc514966091 \h </w:instrText>
             </w:r>
             <w:r>
               <w:rPr>
@@ -1982,7 +1984,7 @@
               <w:szCs w:val="22"/>
             </w:rPr>
           </w:pPr>
-          <w:hyperlink w:anchor="_Toc512601459" w:history="1">
+          <w:hyperlink w:anchor="_Toc514966092" w:history="1">
             <w:r>
               <w:rPr>
                 <w:rStyle w:val="Hyperlink"/>
@@ -2010,7 +2012,7 @@
                 <w:noProof/>
                 <w:webHidden/>
               </w:rPr>
-              <w:instrText xml:space="preserve"> PAGEREF _Toc512601459 \h </w:instrText>
+              <w:instrText xml:space="preserve"> PAGEREF _Toc514966092 \h </w:instrText>
             </w:r>
             <w:r>
               <w:rPr>
@@ -2055,7 +2057,7 @@
               <w:szCs w:val="22"/>
             </w:rPr>
           </w:pPr>
-          <w:hyperlink w:anchor="_Toc512601460" w:history="1">
+          <w:hyperlink w:anchor="_Toc514966093" w:history="1">
             <w:r>
               <w:rPr>
                 <w:rStyle w:val="Hyperlink"/>
@@ -2083,7 +2085,7 @@
                 <w:noProof/>
                 <w:webHidden/>
               </w:rPr>
-              <w:instrText xml:space="preserve"> PAGEREF _Toc512601460 \h </w:instrText>
+              <w:instrText xml:space="preserve"> PAGEREF _Toc514966093 \h </w:instrText>
             </w:r>
             <w:r>
               <w:rPr>
@@ -2128,7 +2130,7 @@
               <w:szCs w:val="22"/>
             </w:rPr>
           </w:pPr>
-          <w:hyperlink w:anchor="_Toc512601461" w:history="1">
+          <w:hyperlink w:anchor="_Toc514966094" w:history="1">
             <w:r>
               <w:rPr>
                 <w:rStyle w:val="Hyperlink"/>
@@ -2156,7 +2158,7 @@
                 <w:noProof/>
                 <w:webHidden/>
               </w:rPr>
-              <w:instrText xml:space="preserve"> PAGEREF _Toc512601461 \h </w:instrText>
+              <w:instrText xml:space="preserve"> PAGEREF _Toc514966094 \h </w:instrText>
             </w:r>
             <w:r>
               <w:rPr>
@@ -2201,7 +2203,7 @@
               <w:szCs w:val="22"/>
             </w:rPr>
           </w:pPr>
-          <w:hyperlink w:anchor="_Toc512601462" w:history="1">
+          <w:hyperlink w:anchor="_Toc514966095" w:history="1">
             <w:r>
               <w:rPr>
                 <w:rStyle w:val="Hyperlink"/>
@@ -2229,7 +2231,7 @@
                 <w:noProof/>
                 <w:webHidden/>
               </w:rPr>
-              <w:instrText xml:space="preserve"> PAGEREF _Toc512601462 \h </w:instrText>
+              <w:instrText xml:space="preserve"> PAGEREF _Toc514966095 \h </w:instrText>
             </w:r>
             <w:r>
               <w:rPr>
@@ -2274,14 +2276,14 @@
               <w:szCs w:val="22"/>
             </w:rPr>
           </w:pPr>
-          <w:hyperlink w:anchor="_Toc512601463" w:history="1">
+          <w:hyperlink w:anchor="_Toc514966096" w:history="1">
             <w:r>
               <w:rPr>
                 <w:rStyle w:val="Hyperlink"/>
                 <w:rFonts w:eastAsia="Open Sans ExtraBold"/>
                 <w:noProof/>
               </w:rPr>
-              <w:t>5 Besluit</w:t>
+              <w:t>5 Onderzoek doolhof generatie</w:t>
             </w:r>
             <w:r>
               <w:rPr>
@@ -2302,7 +2304,7 @@
                 <w:noProof/>
                 <w:webHidden/>
               </w:rPr>
-              <w:instrText xml:space="preserve"> PAGEREF _Toc512601463 \h </w:instrText>
+              <w:instrText xml:space="preserve"> PAGEREF _Toc514966096 \h </w:instrText>
             </w:r>
             <w:r>
               <w:rPr>
@@ -2323,6 +2325,298 @@
                 <w:webHidden/>
               </w:rPr>
               <w:t>25</w:t>
+            </w:r>
+            <w:r>
+              <w:rPr>
+                <w:noProof/>
+                <w:webHidden/>
+              </w:rPr>
+              <w:fldChar w:fldCharType="end"/>
+            </w:r>
+          </w:hyperlink>
+        </w:p>
+        <w:p>
+          <w:pPr>
+            <w:pStyle w:val="TOC2"/>
+            <w:tabs>
+              <w:tab w:val="right" w:leader="dot" w:pos="9350"/>
+            </w:tabs>
+            <w:rPr>
+              <w:rFonts w:asciiTheme="minorHAnsi" w:eastAsiaTheme="minorEastAsia" w:hAnsiTheme="minorHAnsi" w:cstheme="minorBidi"/>
+              <w:noProof/>
+              <w:color w:val="auto"/>
+              <w:sz w:val="22"/>
+              <w:szCs w:val="22"/>
+            </w:rPr>
+          </w:pPr>
+          <w:hyperlink w:anchor="_Toc514966097" w:history="1">
+            <w:r>
+              <w:rPr>
+                <w:rStyle w:val="Hyperlink"/>
+                <w:rFonts w:eastAsia="Open Sans ExtraBold"/>
+                <w:noProof/>
+              </w:rPr>
+              <w:t>5.1 Recursieve Backtracking</w:t>
+            </w:r>
+            <w:r>
+              <w:rPr>
+                <w:noProof/>
+                <w:webHidden/>
+              </w:rPr>
+              <w:tab/>
+            </w:r>
+            <w:r>
+              <w:rPr>
+                <w:noProof/>
+                <w:webHidden/>
+              </w:rPr>
+              <w:fldChar w:fldCharType="begin"/>
+            </w:r>
+            <w:r>
+              <w:rPr>
+                <w:noProof/>
+                <w:webHidden/>
+              </w:rPr>
+              <w:instrText xml:space="preserve"> PAGEREF _Toc514966097 \h </w:instrText>
+            </w:r>
+            <w:r>
+              <w:rPr>
+                <w:noProof/>
+                <w:webHidden/>
+              </w:rPr>
+            </w:r>
+            <w:r>
+              <w:rPr>
+                <w:noProof/>
+                <w:webHidden/>
+              </w:rPr>
+              <w:fldChar w:fldCharType="separate"/>
+            </w:r>
+            <w:r>
+              <w:rPr>
+                <w:noProof/>
+                <w:webHidden/>
+              </w:rPr>
+              <w:t>25</w:t>
+            </w:r>
+            <w:r>
+              <w:rPr>
+                <w:noProof/>
+                <w:webHidden/>
+              </w:rPr>
+              <w:fldChar w:fldCharType="end"/>
+            </w:r>
+          </w:hyperlink>
+        </w:p>
+        <w:p>
+          <w:pPr>
+            <w:pStyle w:val="TOC2"/>
+            <w:tabs>
+              <w:tab w:val="right" w:leader="dot" w:pos="9350"/>
+            </w:tabs>
+            <w:rPr>
+              <w:rFonts w:asciiTheme="minorHAnsi" w:eastAsiaTheme="minorEastAsia" w:hAnsiTheme="minorHAnsi" w:cstheme="minorBidi"/>
+              <w:noProof/>
+              <w:color w:val="auto"/>
+              <w:sz w:val="22"/>
+              <w:szCs w:val="22"/>
+            </w:rPr>
+          </w:pPr>
+          <w:hyperlink w:anchor="_Toc514966098" w:history="1">
+            <w:r>
+              <w:rPr>
+                <w:rStyle w:val="Hyperlink"/>
+                <w:rFonts w:eastAsia="Open Sans ExtraBold"/>
+                <w:noProof/>
+              </w:rPr>
+              <w:t>5.2 Recursieve Deling</w:t>
+            </w:r>
+            <w:r>
+              <w:rPr>
+                <w:noProof/>
+                <w:webHidden/>
+              </w:rPr>
+              <w:tab/>
+            </w:r>
+            <w:r>
+              <w:rPr>
+                <w:noProof/>
+                <w:webHidden/>
+              </w:rPr>
+              <w:fldChar w:fldCharType="begin"/>
+            </w:r>
+            <w:r>
+              <w:rPr>
+                <w:noProof/>
+                <w:webHidden/>
+              </w:rPr>
+              <w:instrText xml:space="preserve"> PAGEREF _Toc514966098 \h </w:instrText>
+            </w:r>
+            <w:r>
+              <w:rPr>
+                <w:noProof/>
+                <w:webHidden/>
+              </w:rPr>
+            </w:r>
+            <w:r>
+              <w:rPr>
+                <w:noProof/>
+                <w:webHidden/>
+              </w:rPr>
+              <w:fldChar w:fldCharType="separate"/>
+            </w:r>
+            <w:r>
+              <w:rPr>
+                <w:noProof/>
+                <w:webHidden/>
+              </w:rPr>
+              <w:t>25</w:t>
+            </w:r>
+            <w:r>
+              <w:rPr>
+                <w:noProof/>
+                <w:webHidden/>
+              </w:rPr>
+              <w:fldChar w:fldCharType="end"/>
+            </w:r>
+          </w:hyperlink>
+        </w:p>
+        <w:p>
+          <w:pPr>
+            <w:pStyle w:val="TOC2"/>
+            <w:tabs>
+              <w:tab w:val="right" w:leader="dot" w:pos="9350"/>
+            </w:tabs>
+            <w:rPr>
+              <w:rFonts w:asciiTheme="minorHAnsi" w:eastAsiaTheme="minorEastAsia" w:hAnsiTheme="minorHAnsi" w:cstheme="minorBidi"/>
+              <w:noProof/>
+              <w:color w:val="auto"/>
+              <w:sz w:val="22"/>
+              <w:szCs w:val="22"/>
+            </w:rPr>
+          </w:pPr>
+          <w:hyperlink w:anchor="_Toc514966099" w:history="1">
+            <w:r>
+              <w:rPr>
+                <w:rStyle w:val="Hyperlink"/>
+                <w:rFonts w:eastAsia="Open Sans ExtraBold"/>
+                <w:noProof/>
+              </w:rPr>
+              <w:t>5.3 Hunt and Kill</w:t>
+            </w:r>
+            <w:r>
+              <w:rPr>
+                <w:noProof/>
+                <w:webHidden/>
+              </w:rPr>
+              <w:tab/>
+            </w:r>
+            <w:r>
+              <w:rPr>
+                <w:noProof/>
+                <w:webHidden/>
+              </w:rPr>
+              <w:fldChar w:fldCharType="begin"/>
+            </w:r>
+            <w:r>
+              <w:rPr>
+                <w:noProof/>
+                <w:webHidden/>
+              </w:rPr>
+              <w:instrText xml:space="preserve"> PAGEREF _Toc514966099 \h </w:instrText>
+            </w:r>
+            <w:r>
+              <w:rPr>
+                <w:noProof/>
+                <w:webHidden/>
+              </w:rPr>
+            </w:r>
+            <w:r>
+              <w:rPr>
+                <w:noProof/>
+                <w:webHidden/>
+              </w:rPr>
+              <w:fldChar w:fldCharType="separate"/>
+            </w:r>
+            <w:r>
+              <w:rPr>
+                <w:noProof/>
+                <w:webHidden/>
+              </w:rPr>
+              <w:t>26</w:t>
+            </w:r>
+            <w:r>
+              <w:rPr>
+                <w:noProof/>
+                <w:webHidden/>
+              </w:rPr>
+              <w:fldChar w:fldCharType="end"/>
+            </w:r>
+          </w:hyperlink>
+        </w:p>
+        <w:p>
+          <w:pPr>
+            <w:pStyle w:val="TOC2"/>
+            <w:tabs>
+              <w:tab w:val="right" w:leader="dot" w:pos="9350"/>
+            </w:tabs>
+            <w:rPr>
+              <w:rFonts w:asciiTheme="minorHAnsi" w:eastAsiaTheme="minorEastAsia" w:hAnsiTheme="minorHAnsi" w:cstheme="minorBidi"/>
+              <w:noProof/>
+              <w:color w:val="auto"/>
+              <w:sz w:val="22"/>
+              <w:szCs w:val="22"/>
+            </w:rPr>
+          </w:pPr>
+          <w:hyperlink w:anchor="_Toc514966100" w:history="1">
+            <w:r>
+              <w:rPr>
+                <w:rStyle w:val="Hyperlink"/>
+                <w:rFonts w:eastAsia="Open Sans ExtraBold"/>
+                <w:noProof/>
+              </w:rPr>
+              <w:t>5.4 Eller's Algoritme</w:t>
+            </w:r>
+            <w:r>
+              <w:rPr>
+                <w:noProof/>
+                <w:webHidden/>
+              </w:rPr>
+              <w:tab/>
+            </w:r>
+            <w:r>
+              <w:rPr>
+                <w:noProof/>
+                <w:webHidden/>
+              </w:rPr>
+              <w:fldChar w:fldCharType="begin"/>
+            </w:r>
+            <w:r>
+              <w:rPr>
+                <w:noProof/>
+                <w:webHidden/>
+              </w:rPr>
+              <w:instrText xml:space="preserve"> PAGEREF _Toc514966100 \h </w:instrText>
+            </w:r>
+            <w:r>
+              <w:rPr>
+                <w:noProof/>
+                <w:webHidden/>
+              </w:rPr>
+            </w:r>
+            <w:r>
+              <w:rPr>
+                <w:noProof/>
+                <w:webHidden/>
+              </w:rPr>
+              <w:fldChar w:fldCharType="separate"/>
+            </w:r>
+            <w:r>
+              <w:rPr>
+                <w:noProof/>
+                <w:webHidden/>
+              </w:rPr>
+              <w:t>26</w:t>
             </w:r>
             <w:r>
               <w:rPr>
@@ -2347,13 +2641,232 @@
               <w:szCs w:val="22"/>
             </w:rPr>
           </w:pPr>
-          <w:hyperlink w:anchor="_Toc512601464" w:history="1">
+          <w:hyperlink w:anchor="_Toc514966101" w:history="1">
             <w:r>
               <w:rPr>
                 <w:rStyle w:val="Hyperlink"/>
                 <w:rFonts w:eastAsia="Open Sans ExtraBold"/>
                 <w:noProof/>
               </w:rPr>
+              <w:t>6 Uitwerking doolhof generatie</w:t>
+            </w:r>
+            <w:r>
+              <w:rPr>
+                <w:noProof/>
+                <w:webHidden/>
+              </w:rPr>
+              <w:tab/>
+            </w:r>
+            <w:r>
+              <w:rPr>
+                <w:noProof/>
+                <w:webHidden/>
+              </w:rPr>
+              <w:fldChar w:fldCharType="begin"/>
+            </w:r>
+            <w:r>
+              <w:rPr>
+                <w:noProof/>
+                <w:webHidden/>
+              </w:rPr>
+              <w:instrText xml:space="preserve"> PAGEREF _Toc514966101 \h </w:instrText>
+            </w:r>
+            <w:r>
+              <w:rPr>
+                <w:noProof/>
+                <w:webHidden/>
+              </w:rPr>
+            </w:r>
+            <w:r>
+              <w:rPr>
+                <w:noProof/>
+                <w:webHidden/>
+              </w:rPr>
+              <w:fldChar w:fldCharType="separate"/>
+            </w:r>
+            <w:r>
+              <w:rPr>
+                <w:noProof/>
+                <w:webHidden/>
+              </w:rPr>
+              <w:t>27</w:t>
+            </w:r>
+            <w:r>
+              <w:rPr>
+                <w:noProof/>
+                <w:webHidden/>
+              </w:rPr>
+              <w:fldChar w:fldCharType="end"/>
+            </w:r>
+          </w:hyperlink>
+        </w:p>
+        <w:p>
+          <w:pPr>
+            <w:pStyle w:val="TOC2"/>
+            <w:tabs>
+              <w:tab w:val="right" w:leader="dot" w:pos="9350"/>
+            </w:tabs>
+            <w:rPr>
+              <w:rFonts w:asciiTheme="minorHAnsi" w:eastAsiaTheme="minorEastAsia" w:hAnsiTheme="minorHAnsi" w:cstheme="minorBidi"/>
+              <w:noProof/>
+              <w:color w:val="auto"/>
+              <w:sz w:val="22"/>
+              <w:szCs w:val="22"/>
+            </w:rPr>
+          </w:pPr>
+          <w:hyperlink w:anchor="_Toc514966102" w:history="1">
+            <w:r>
+              <w:rPr>
+                <w:rStyle w:val="Hyperlink"/>
+                <w:rFonts w:eastAsia="Open Sans ExtraBold"/>
+                <w:noProof/>
+              </w:rPr>
+              <w:t>6.1 Recursieve Backtracking</w:t>
+            </w:r>
+            <w:r>
+              <w:rPr>
+                <w:noProof/>
+                <w:webHidden/>
+              </w:rPr>
+              <w:tab/>
+            </w:r>
+            <w:r>
+              <w:rPr>
+                <w:noProof/>
+                <w:webHidden/>
+              </w:rPr>
+              <w:fldChar w:fldCharType="begin"/>
+            </w:r>
+            <w:r>
+              <w:rPr>
+                <w:noProof/>
+                <w:webHidden/>
+              </w:rPr>
+              <w:instrText xml:space="preserve"> PAGEREF _Toc514966102 \h </w:instrText>
+            </w:r>
+            <w:r>
+              <w:rPr>
+                <w:noProof/>
+                <w:webHidden/>
+              </w:rPr>
+            </w:r>
+            <w:r>
+              <w:rPr>
+                <w:noProof/>
+                <w:webHidden/>
+              </w:rPr>
+              <w:fldChar w:fldCharType="separate"/>
+            </w:r>
+            <w:r>
+              <w:rPr>
+                <w:noProof/>
+                <w:webHidden/>
+              </w:rPr>
+              <w:t>27</w:t>
+            </w:r>
+            <w:r>
+              <w:rPr>
+                <w:noProof/>
+                <w:webHidden/>
+              </w:rPr>
+              <w:fldChar w:fldCharType="end"/>
+            </w:r>
+          </w:hyperlink>
+        </w:p>
+        <w:p>
+          <w:pPr>
+            <w:pStyle w:val="TOC1"/>
+            <w:tabs>
+              <w:tab w:val="right" w:leader="dot" w:pos="9350"/>
+            </w:tabs>
+            <w:rPr>
+              <w:rFonts w:asciiTheme="minorHAnsi" w:eastAsiaTheme="minorEastAsia" w:hAnsiTheme="minorHAnsi" w:cstheme="minorBidi"/>
+              <w:noProof/>
+              <w:color w:val="auto"/>
+              <w:sz w:val="22"/>
+              <w:szCs w:val="22"/>
+            </w:rPr>
+          </w:pPr>
+          <w:hyperlink w:anchor="_Toc514966103" w:history="1">
+            <w:r>
+              <w:rPr>
+                <w:rStyle w:val="Hyperlink"/>
+                <w:rFonts w:eastAsia="Open Sans ExtraBold"/>
+                <w:noProof/>
+              </w:rPr>
+              <w:t>Besluit</w:t>
+            </w:r>
+            <w:r>
+              <w:rPr>
+                <w:noProof/>
+                <w:webHidden/>
+              </w:rPr>
+              <w:tab/>
+            </w:r>
+            <w:r>
+              <w:rPr>
+                <w:noProof/>
+                <w:webHidden/>
+              </w:rPr>
+              <w:fldChar w:fldCharType="begin"/>
+            </w:r>
+            <w:r>
+              <w:rPr>
+                <w:noProof/>
+                <w:webHidden/>
+              </w:rPr>
+              <w:instrText xml:space="preserve"> PAGEREF _Toc514966103 \h </w:instrText>
+            </w:r>
+            <w:r>
+              <w:rPr>
+                <w:noProof/>
+                <w:webHidden/>
+              </w:rPr>
+            </w:r>
+            <w:r>
+              <w:rPr>
+                <w:noProof/>
+                <w:webHidden/>
+              </w:rPr>
+              <w:fldChar w:fldCharType="separate"/>
+            </w:r>
+            <w:r>
+              <w:rPr>
+                <w:noProof/>
+                <w:webHidden/>
+              </w:rPr>
+              <w:t>29</w:t>
+            </w:r>
+            <w:r>
+              <w:rPr>
+                <w:noProof/>
+                <w:webHidden/>
+              </w:rPr>
+              <w:fldChar w:fldCharType="end"/>
+            </w:r>
+          </w:hyperlink>
+        </w:p>
+        <w:p>
+          <w:pPr>
+            <w:pStyle w:val="TOC1"/>
+            <w:tabs>
+              <w:tab w:val="right" w:leader="dot" w:pos="9350"/>
+            </w:tabs>
+            <w:rPr>
+              <w:rFonts w:asciiTheme="minorHAnsi" w:eastAsiaTheme="minorEastAsia" w:hAnsiTheme="minorHAnsi" w:cstheme="minorBidi"/>
+              <w:noProof/>
+              <w:color w:val="auto"/>
+              <w:sz w:val="22"/>
+              <w:szCs w:val="22"/>
+            </w:rPr>
+          </w:pPr>
+          <w:hyperlink w:anchor="_Toc514966104" w:history="1">
+            <w:r>
+              <w:rPr>
+                <w:rStyle w:val="Hyperlink"/>
+                <w:rFonts w:eastAsia="Open Sans ExtraBold"/>
+                <w:noProof/>
+              </w:rPr>
               <w:t>Literatuurlijst</w:t>
             </w:r>
             <w:r>
@@ -2375,7 +2888,7 @@
                 <w:noProof/>
                 <w:webHidden/>
               </w:rPr>
-              <w:instrText xml:space="preserve"> PAGEREF _Toc512601464 \h </w:instrText>
+              <w:instrText xml:space="preserve"> PAGEREF _Toc514966104 \h </w:instrText>
             </w:r>
             <w:r>
               <w:rPr>
@@ -2395,7 +2908,7 @@
                 <w:noProof/>
                 <w:webHidden/>
               </w:rPr>
-              <w:t>26</w:t>
+              <w:t>30</w:t>
             </w:r>
             <w:r>
               <w:rPr>
@@ -2413,7 +2926,6 @@
               <w:bCs/>
               <w:noProof/>
             </w:rPr>
-            <w:lastRenderedPageBreak/>
             <w:fldChar w:fldCharType="end"/>
           </w:r>
         </w:p>
@@ -2433,14 +2945,14 @@
           <w:numId w:val="0"/>
         </w:numPr>
       </w:pPr>
-      <w:bookmarkStart w:id="7" w:name="_Ref511333683"/>
-      <w:bookmarkStart w:id="8" w:name="_Toc512601435"/>
+      <w:bookmarkStart w:id="8" w:name="_Ref511333683"/>
+      <w:bookmarkStart w:id="9" w:name="_Toc514966068"/>
       <w:r>
         <w:lastRenderedPageBreak/>
         <w:t>Codefragmentenlijst</w:t>
       </w:r>
-      <w:bookmarkEnd w:id="7"/>
       <w:bookmarkEnd w:id="8"/>
+      <w:bookmarkEnd w:id="9"/>
     </w:p>
     <w:p>
       <w:pPr>
@@ -2465,7 +2977,7 @@
       <w:r>
         <w:fldChar w:fldCharType="separate"/>
       </w:r>
-      <w:hyperlink w:anchor="_Toc512364732" w:history="1">
+      <w:hyperlink w:anchor="_Toc514964106" w:history="1">
         <w:r>
           <w:rPr>
             <w:rStyle w:val="Hyperlink"/>
@@ -2500,7 +3012,7 @@
             <w:noProof/>
             <w:webHidden/>
           </w:rPr>
-          <w:instrText xml:space="preserve"> PAGEREF _Toc512364732 \h </w:instrText>
+          <w:instrText xml:space="preserve"> PAGEREF _Toc514964106 \h </w:instrText>
         </w:r>
         <w:r>
           <w:rPr>
@@ -2545,7 +3057,7 @@
           <w:szCs w:val="22"/>
         </w:rPr>
       </w:pPr>
-      <w:hyperlink w:anchor="_Toc512364733" w:history="1">
+      <w:hyperlink w:anchor="_Toc514964107" w:history="1">
         <w:r>
           <w:rPr>
             <w:rStyle w:val="Hyperlink"/>
@@ -2580,7 +3092,7 @@
             <w:noProof/>
             <w:webHidden/>
           </w:rPr>
-          <w:instrText xml:space="preserve"> PAGEREF _Toc512364733 \h </w:instrText>
+          <w:instrText xml:space="preserve"> PAGEREF _Toc514964107 \h </w:instrText>
         </w:r>
         <w:r>
           <w:rPr>
@@ -2625,7 +3137,7 @@
           <w:szCs w:val="22"/>
         </w:rPr>
       </w:pPr>
-      <w:hyperlink w:anchor="_Toc512364734" w:history="1">
+      <w:hyperlink w:anchor="_Toc514964108" w:history="1">
         <w:r>
           <w:rPr>
             <w:rStyle w:val="Hyperlink"/>
@@ -2660,7 +3172,7 @@
             <w:noProof/>
             <w:webHidden/>
           </w:rPr>
-          <w:instrText xml:space="preserve"> PAGEREF _Toc512364734 \h </w:instrText>
+          <w:instrText xml:space="preserve"> PAGEREF _Toc514964108 \h </w:instrText>
         </w:r>
         <w:r>
           <w:rPr>
@@ -2705,7 +3217,7 @@
           <w:szCs w:val="22"/>
         </w:rPr>
       </w:pPr>
-      <w:hyperlink w:anchor="_Toc512364735" w:history="1">
+      <w:hyperlink w:anchor="_Toc514964109" w:history="1">
         <w:r>
           <w:rPr>
             <w:rStyle w:val="Hyperlink"/>
@@ -2740,7 +3252,7 @@
             <w:noProof/>
             <w:webHidden/>
           </w:rPr>
-          <w:instrText xml:space="preserve"> PAGEREF _Toc512364735 \h </w:instrText>
+          <w:instrText xml:space="preserve"> PAGEREF _Toc514964109 \h </w:instrText>
         </w:r>
         <w:r>
           <w:rPr>
@@ -2785,7 +3297,7 @@
           <w:szCs w:val="22"/>
         </w:rPr>
       </w:pPr>
-      <w:hyperlink w:anchor="_Toc512364736" w:history="1">
+      <w:hyperlink w:anchor="_Toc514964110" w:history="1">
         <w:r>
           <w:rPr>
             <w:rStyle w:val="Hyperlink"/>
@@ -2820,7 +3332,7 @@
             <w:noProof/>
             <w:webHidden/>
           </w:rPr>
-          <w:instrText xml:space="preserve"> PAGEREF _Toc512364736 \h </w:instrText>
+          <w:instrText xml:space="preserve"> PAGEREF _Toc514964110 \h </w:instrText>
         </w:r>
         <w:r>
           <w:rPr>
@@ -2865,7 +3377,7 @@
           <w:szCs w:val="22"/>
         </w:rPr>
       </w:pPr>
-      <w:hyperlink w:anchor="_Toc512364737" w:history="1">
+      <w:hyperlink w:anchor="_Toc514964111" w:history="1">
         <w:r>
           <w:rPr>
             <w:rStyle w:val="Hyperlink"/>
@@ -2900,7 +3412,7 @@
             <w:noProof/>
             <w:webHidden/>
           </w:rPr>
-          <w:instrText xml:space="preserve"> PAGEREF _Toc512364737 \h </w:instrText>
+          <w:instrText xml:space="preserve"> PAGEREF _Toc514964111 \h </w:instrText>
         </w:r>
         <w:r>
           <w:rPr>
@@ -2945,7 +3457,7 @@
           <w:szCs w:val="22"/>
         </w:rPr>
       </w:pPr>
-      <w:hyperlink w:anchor="_Toc512364738" w:history="1">
+      <w:hyperlink w:anchor="_Toc514964112" w:history="1">
         <w:r>
           <w:rPr>
             <w:rStyle w:val="Hyperlink"/>
@@ -2980,7 +3492,7 @@
             <w:noProof/>
             <w:webHidden/>
           </w:rPr>
-          <w:instrText xml:space="preserve"> PAGEREF _Toc512364738 \h </w:instrText>
+          <w:instrText xml:space="preserve"> PAGEREF _Toc514964112 \h </w:instrText>
         </w:r>
         <w:r>
           <w:rPr>
@@ -3025,7 +3537,7 @@
           <w:szCs w:val="22"/>
         </w:rPr>
       </w:pPr>
-      <w:hyperlink w:anchor="_Toc512364739" w:history="1">
+      <w:hyperlink w:anchor="_Toc514964113" w:history="1">
         <w:r>
           <w:rPr>
             <w:rStyle w:val="Hyperlink"/>
@@ -3060,7 +3572,7 @@
             <w:noProof/>
             <w:webHidden/>
           </w:rPr>
-          <w:instrText xml:space="preserve"> PAGEREF _Toc512364739 \h </w:instrText>
+          <w:instrText xml:space="preserve"> PAGEREF _Toc514964113 \h </w:instrText>
         </w:r>
         <w:r>
           <w:rPr>
@@ -3105,7 +3617,7 @@
           <w:szCs w:val="22"/>
         </w:rPr>
       </w:pPr>
-      <w:hyperlink w:anchor="_Toc512364740" w:history="1">
+      <w:hyperlink w:anchor="_Toc514964114" w:history="1">
         <w:r>
           <w:rPr>
             <w:rStyle w:val="Hyperlink"/>
@@ -3140,7 +3652,7 @@
             <w:noProof/>
             <w:webHidden/>
           </w:rPr>
-          <w:instrText xml:space="preserve"> PAGEREF _Toc512364740 \h </w:instrText>
+          <w:instrText xml:space="preserve"> PAGEREF _Toc514964114 \h </w:instrText>
         </w:r>
         <w:r>
           <w:rPr>
@@ -3185,7 +3697,7 @@
           <w:szCs w:val="22"/>
         </w:rPr>
       </w:pPr>
-      <w:hyperlink w:anchor="_Toc512364741" w:history="1">
+      <w:hyperlink w:anchor="_Toc514964115" w:history="1">
         <w:r>
           <w:rPr>
             <w:rStyle w:val="Hyperlink"/>
@@ -3220,7 +3732,7 @@
             <w:noProof/>
             <w:webHidden/>
           </w:rPr>
-          <w:instrText xml:space="preserve"> PAGEREF _Toc512364741 \h </w:instrText>
+          <w:instrText xml:space="preserve"> PAGEREF _Toc514964115 \h </w:instrText>
         </w:r>
         <w:r>
           <w:rPr>
@@ -3265,7 +3777,7 @@
           <w:szCs w:val="22"/>
         </w:rPr>
       </w:pPr>
-      <w:hyperlink w:anchor="_Toc512364742" w:history="1">
+      <w:hyperlink w:anchor="_Toc514964116" w:history="1">
         <w:r>
           <w:rPr>
             <w:rStyle w:val="Hyperlink"/>
@@ -3279,7 +3791,7 @@
             <w:noProof/>
           </w:rPr>
           <w:noBreakHyphen/>
-          <w:t>2: implementatie wrijving</w:t>
+          <w:t>2: frame</w:t>
         </w:r>
         <w:r>
           <w:rPr>
@@ -3300,7 +3812,7 @@
             <w:noProof/>
             <w:webHidden/>
           </w:rPr>
-          <w:instrText xml:space="preserve"> PAGEREF _Toc512364742 \h </w:instrText>
+          <w:instrText xml:space="preserve"> PAGEREF _Toc514964116 \h </w:instrText>
         </w:r>
         <w:r>
           <w:rPr>
@@ -3320,7 +3832,7 @@
             <w:noProof/>
             <w:webHidden/>
           </w:rPr>
-          <w:t>22</w:t>
+          <w:t>21</w:t>
         </w:r>
         <w:r>
           <w:rPr>
@@ -3345,7 +3857,7 @@
           <w:szCs w:val="22"/>
         </w:rPr>
       </w:pPr>
-      <w:hyperlink w:anchor="_Toc512364743" w:history="1">
+      <w:hyperlink w:anchor="_Toc514964117" w:history="1">
         <w:r>
           <w:rPr>
             <w:rStyle w:val="Hyperlink"/>
@@ -3359,7 +3871,7 @@
             <w:noProof/>
           </w:rPr>
           <w:noBreakHyphen/>
-          <w:t>3: Berekening versnelling</w:t>
+          <w:t>3: implementatie wrijving</w:t>
         </w:r>
         <w:r>
           <w:rPr>
@@ -3380,7 +3892,7 @@
             <w:noProof/>
             <w:webHidden/>
           </w:rPr>
-          <w:instrText xml:space="preserve"> PAGEREF _Toc512364743 \h </w:instrText>
+          <w:instrText xml:space="preserve"> PAGEREF _Toc514964117 \h </w:instrText>
         </w:r>
         <w:r>
           <w:rPr>
@@ -3400,7 +3912,7 @@
             <w:noProof/>
             <w:webHidden/>
           </w:rPr>
-          <w:t>23</w:t>
+          <w:t>22</w:t>
         </w:r>
         <w:r>
           <w:rPr>
@@ -3425,7 +3937,7 @@
           <w:szCs w:val="22"/>
         </w:rPr>
       </w:pPr>
-      <w:hyperlink w:anchor="_Toc512364744" w:history="1">
+      <w:hyperlink w:anchor="_Toc514964118" w:history="1">
         <w:r>
           <w:rPr>
             <w:rStyle w:val="Hyperlink"/>
@@ -3439,7 +3951,7 @@
             <w:noProof/>
           </w:rPr>
           <w:noBreakHyphen/>
-          <w:t>4: Berekening snelheid</w:t>
+          <w:t>4: Berekening versnelling</w:t>
         </w:r>
         <w:r>
           <w:rPr>
@@ -3460,7 +3972,7 @@
             <w:noProof/>
             <w:webHidden/>
           </w:rPr>
-          <w:instrText xml:space="preserve"> PAGEREF _Toc512364744 \h </w:instrText>
+          <w:instrText xml:space="preserve"> PAGEREF _Toc514964118 \h </w:instrText>
         </w:r>
         <w:r>
           <w:rPr>
@@ -3505,7 +4017,7 @@
           <w:szCs w:val="22"/>
         </w:rPr>
       </w:pPr>
-      <w:hyperlink w:anchor="_Toc512364745" w:history="1">
+      <w:hyperlink w:anchor="_Toc514964119" w:history="1">
         <w:r>
           <w:rPr>
             <w:rStyle w:val="Hyperlink"/>
@@ -3519,7 +4031,7 @@
             <w:noProof/>
           </w:rPr>
           <w:noBreakHyphen/>
-          <w:t>5: Berekening afstand</w:t>
+          <w:t>5: Berekening snelheid</w:t>
         </w:r>
         <w:r>
           <w:rPr>
@@ -3540,7 +4052,7 @@
             <w:noProof/>
             <w:webHidden/>
           </w:rPr>
-          <w:instrText xml:space="preserve"> PAGEREF _Toc512364745 \h </w:instrText>
+          <w:instrText xml:space="preserve"> PAGEREF _Toc514964119 \h </w:instrText>
         </w:r>
         <w:r>
           <w:rPr>
@@ -3570,29 +4082,6 @@
           <w:fldChar w:fldCharType="end"/>
         </w:r>
       </w:hyperlink>
-    </w:p>
-    <w:p>
-      <w:r>
-        <w:fldChar w:fldCharType="end"/>
-      </w:r>
-      <w:r>
-        <w:br w:type="page"/>
-      </w:r>
-    </w:p>
-    <w:p>
-      <w:pPr>
-        <w:pStyle w:val="Heading1"/>
-        <w:numPr>
-          <w:ilvl w:val="0"/>
-          <w:numId w:val="0"/>
-        </w:numPr>
-      </w:pPr>
-      <w:bookmarkStart w:id="9" w:name="_Toc512601436"/>
-      <w:r>
-        <w:lastRenderedPageBreak/>
-        <w:t>Figurenlijst</w:t>
-      </w:r>
-      <w:bookmarkEnd w:id="9"/>
     </w:p>
     <w:p>
       <w:pPr>
@@ -3608,72 +4097,71 @@
           <w:szCs w:val="22"/>
         </w:rPr>
       </w:pPr>
-      <w:r>
-        <w:fldChar w:fldCharType="begin"/>
-      </w:r>
-      <w:r>
-        <w:rPr>
-          <w:lang w:val="nl-NL"/>
-        </w:rPr>
-        <w:instrText xml:space="preserve"> TOC \c "Figuur" </w:instrText>
-      </w:r>
-      <w:r>
-        <w:fldChar w:fldCharType="separate"/>
-      </w:r>
-      <w:r>
-        <w:rPr>
-          <w:noProof/>
-        </w:rPr>
-        <w:t>Figuur 1</w:t>
-      </w:r>
-      <w:r>
-        <w:rPr>
-          <w:noProof/>
-        </w:rPr>
-        <w:noBreakHyphen/>
-        <w:t>1: Camera [3]</w:t>
-      </w:r>
-      <w:r>
-        <w:rPr>
-          <w:noProof/>
-        </w:rPr>
-        <w:tab/>
-      </w:r>
-      <w:r>
-        <w:rPr>
-          <w:noProof/>
-        </w:rPr>
-        <w:fldChar w:fldCharType="begin"/>
-      </w:r>
-      <w:r>
-        <w:rPr>
-          <w:noProof/>
-        </w:rPr>
-        <w:instrText xml:space="preserve"> PAGEREF _Toc512364726 \h </w:instrText>
-      </w:r>
-      <w:r>
-        <w:rPr>
-          <w:noProof/>
-        </w:rPr>
-      </w:r>
-      <w:r>
-        <w:rPr>
-          <w:noProof/>
-        </w:rPr>
-        <w:fldChar w:fldCharType="separate"/>
-      </w:r>
-      <w:r>
-        <w:rPr>
-          <w:noProof/>
-        </w:rPr>
-        <w:t>7</w:t>
-      </w:r>
-      <w:r>
-        <w:rPr>
-          <w:noProof/>
-        </w:rPr>
-        <w:fldChar w:fldCharType="end"/>
-      </w:r>
+      <w:hyperlink w:anchor="_Toc514964120" w:history="1">
+        <w:r>
+          <w:rPr>
+            <w:rStyle w:val="Hyperlink"/>
+            <w:noProof/>
+          </w:rPr>
+          <w:t>Codefragment 4</w:t>
+        </w:r>
+        <w:r>
+          <w:rPr>
+            <w:rStyle w:val="Hyperlink"/>
+            <w:noProof/>
+          </w:rPr>
+          <w:noBreakHyphen/>
+          <w:t>6: Berekening afstand</w:t>
+        </w:r>
+        <w:r>
+          <w:rPr>
+            <w:noProof/>
+            <w:webHidden/>
+          </w:rPr>
+          <w:tab/>
+        </w:r>
+        <w:r>
+          <w:rPr>
+            <w:noProof/>
+            <w:webHidden/>
+          </w:rPr>
+          <w:fldChar w:fldCharType="begin"/>
+        </w:r>
+        <w:r>
+          <w:rPr>
+            <w:noProof/>
+            <w:webHidden/>
+          </w:rPr>
+          <w:instrText xml:space="preserve"> PAGEREF _Toc514964120 \h </w:instrText>
+        </w:r>
+        <w:r>
+          <w:rPr>
+            <w:noProof/>
+            <w:webHidden/>
+          </w:rPr>
+        </w:r>
+        <w:r>
+          <w:rPr>
+            <w:noProof/>
+            <w:webHidden/>
+          </w:rPr>
+          <w:fldChar w:fldCharType="separate"/>
+        </w:r>
+        <w:r>
+          <w:rPr>
+            <w:noProof/>
+            <w:webHidden/>
+          </w:rPr>
+          <w:t>23</w:t>
+        </w:r>
+        <w:r>
+          <w:rPr>
+            <w:noProof/>
+            <w:webHidden/>
+          </w:rPr>
+          <w:fldChar w:fldCharType="end"/>
+        </w:r>
+      </w:hyperlink>
     </w:p>
     <w:p>
       <w:pPr>
@@ -3689,60 +4177,94 @@
           <w:szCs w:val="22"/>
         </w:rPr>
       </w:pPr>
-      <w:r>
-        <w:rPr>
-          <w:noProof/>
-        </w:rPr>
-        <w:t>Figuur 1</w:t>
-      </w:r>
-      <w:r>
-        <w:rPr>
-          <w:noProof/>
-        </w:rPr>
-        <w:noBreakHyphen/>
-        <w:t>2: Tetrahedron [5]</w:t>
-      </w:r>
-      <w:r>
-        <w:rPr>
-          <w:noProof/>
-        </w:rPr>
-        <w:tab/>
-      </w:r>
-      <w:r>
-        <w:rPr>
-          <w:noProof/>
-        </w:rPr>
-        <w:fldChar w:fldCharType="begin"/>
-      </w:r>
-      <w:r>
-        <w:rPr>
-          <w:noProof/>
-        </w:rPr>
-        <w:instrText xml:space="preserve"> PAGEREF _Toc512364727 \h </w:instrText>
-      </w:r>
-      <w:r>
-        <w:rPr>
-          <w:noProof/>
-        </w:rPr>
-      </w:r>
-      <w:r>
-        <w:rPr>
-          <w:noProof/>
-        </w:rPr>
-        <w:fldChar w:fldCharType="separate"/>
-      </w:r>
-      <w:r>
-        <w:rPr>
-          <w:noProof/>
-        </w:rPr>
-        <w:t>8</w:t>
-      </w:r>
-      <w:r>
-        <w:rPr>
-          <w:noProof/>
-        </w:rPr>
+      <w:hyperlink w:anchor="_Toc514964121" w:history="1">
+        <w:r>
+          <w:rPr>
+            <w:rStyle w:val="Hyperlink"/>
+            <w:noProof/>
+          </w:rPr>
+          <w:t>Codefragment 4</w:t>
+        </w:r>
+        <w:r>
+          <w:rPr>
+            <w:rStyle w:val="Hyperlink"/>
+            <w:noProof/>
+          </w:rPr>
+          <w:noBreakHyphen/>
+          <w:t>7: Botsing voor de x-richting</w:t>
+        </w:r>
+        <w:r>
+          <w:rPr>
+            <w:noProof/>
+            <w:webHidden/>
+          </w:rPr>
+          <w:tab/>
+        </w:r>
+        <w:r>
+          <w:rPr>
+            <w:noProof/>
+            <w:webHidden/>
+          </w:rPr>
+          <w:fldChar w:fldCharType="begin"/>
+        </w:r>
+        <w:r>
+          <w:rPr>
+            <w:noProof/>
+            <w:webHidden/>
+          </w:rPr>
+          <w:instrText xml:space="preserve"> PAGEREF _Toc514964121 \h </w:instrText>
+        </w:r>
+        <w:r>
+          <w:rPr>
+            <w:noProof/>
+            <w:webHidden/>
+          </w:rPr>
+        </w:r>
+        <w:r>
+          <w:rPr>
+            <w:noProof/>
+            <w:webHidden/>
+          </w:rPr>
+          <w:fldChar w:fldCharType="separate"/>
+        </w:r>
+        <w:r>
+          <w:rPr>
+            <w:noProof/>
+            <w:webHidden/>
+          </w:rPr>
+          <w:t>24</w:t>
+        </w:r>
+        <w:r>
+          <w:rPr>
+            <w:noProof/>
+            <w:webHidden/>
+          </w:rPr>
+          <w:fldChar w:fldCharType="end"/>
+        </w:r>
+      </w:hyperlink>
+    </w:p>
+    <w:p>
+      <w:r>
         <w:fldChar w:fldCharType="end"/>
       </w:r>
+      <w:r>
+        <w:br w:type="page"/>
+      </w:r>
+    </w:p>
+    <w:p>
+      <w:pPr>
+        <w:pStyle w:val="Heading1"/>
+        <w:numPr>
+          <w:ilvl w:val="0"/>
+          <w:numId w:val="0"/>
+        </w:numPr>
+      </w:pPr>
+      <w:bookmarkStart w:id="10" w:name="_Toc514966069"/>
+      <w:r>
+        <w:lastRenderedPageBreak/>
+        <w:t>Figurenlijst</w:t>
+      </w:r>
+      <w:bookmarkEnd w:id="10"/>
     </w:p>
     <w:p>
       <w:pPr>
@@ -3759,17 +4281,29 @@
         </w:rPr>
       </w:pPr>
       <w:r>
+        <w:fldChar w:fldCharType="begin"/>
+      </w:r>
+      <w:r>
+        <w:rPr>
+          <w:lang w:val="nl-NL"/>
+        </w:rPr>
+        <w:instrText xml:space="preserve"> TOC \c "Figuur" </w:instrText>
+      </w:r>
+      <w:r>
+        <w:fldChar w:fldCharType="separate"/>
+      </w:r>
+      <w:r>
         <w:rPr>
           <w:noProof/>
         </w:rPr>
-        <w:t>Figuur 2</w:t>
+        <w:t>Figuur 1</w:t>
       </w:r>
       <w:r>
         <w:rPr>
           <w:noProof/>
         </w:rPr>
         <w:noBreakHyphen/>
-        <w:t>1: Coördinatensysteem</w:t>
+        <w:t>1: Camera [3]</w:t>
       </w:r>
       <w:r>
         <w:rPr>
@@ -3787,7 +4321,7 @@
         <w:rPr>
           <w:noProof/>
         </w:rPr>
-        <w:instrText xml:space="preserve"> PAGEREF _Toc512364728 \h </w:instrText>
+        <w:instrText xml:space="preserve"> PAGEREF _Toc514964122 \h </w:instrText>
       </w:r>
       <w:r>
         <w:rPr>
@@ -3804,7 +4338,7 @@
         <w:rPr>
           <w:noProof/>
         </w:rPr>
-        <w:t>10</w:t>
+        <w:t>7</w:t>
       </w:r>
       <w:r>
         <w:rPr>
@@ -3831,14 +4365,14 @@
         <w:rPr>
           <w:noProof/>
         </w:rPr>
-        <w:t>Figuur 3</w:t>
+        <w:t>Figuur 1</w:t>
       </w:r>
       <w:r>
         <w:rPr>
           <w:noProof/>
         </w:rPr>
         <w:noBreakHyphen/>
-        <w:t>1: Vectoriele voorstelling wrijving [8]</w:t>
+        <w:t>2: Tetrahedron [5]</w:t>
       </w:r>
       <w:r>
         <w:rPr>
@@ -3856,7 +4390,7 @@
         <w:rPr>
           <w:noProof/>
         </w:rPr>
-        <w:instrText xml:space="preserve"> PAGEREF _Toc512364729 \h </w:instrText>
+        <w:instrText xml:space="preserve"> PAGEREF _Toc514964123 \h </w:instrText>
       </w:r>
       <w:r>
         <w:rPr>
@@ -3873,7 +4407,7 @@
         <w:rPr>
           <w:noProof/>
         </w:rPr>
-        <w:t>18</w:t>
+        <w:t>8</w:t>
       </w:r>
       <w:r>
         <w:rPr>
@@ -3900,6 +4434,144 @@
         <w:rPr>
           <w:noProof/>
         </w:rPr>
+        <w:t>Figuur 2</w:t>
+      </w:r>
+      <w:r>
+        <w:rPr>
+          <w:noProof/>
+        </w:rPr>
+        <w:noBreakHyphen/>
+        <w:t>1: Coördinatensysteem</w:t>
+      </w:r>
+      <w:r>
+        <w:rPr>
+          <w:noProof/>
+        </w:rPr>
+        <w:tab/>
+      </w:r>
+      <w:r>
+        <w:rPr>
+          <w:noProof/>
+        </w:rPr>
+        <w:fldChar w:fldCharType="begin"/>
+      </w:r>
+      <w:r>
+        <w:rPr>
+          <w:noProof/>
+        </w:rPr>
+        <w:instrText xml:space="preserve"> PAGEREF _Toc514964124 \h </w:instrText>
+      </w:r>
+      <w:r>
+        <w:rPr>
+          <w:noProof/>
+        </w:rPr>
+      </w:r>
+      <w:r>
+        <w:rPr>
+          <w:noProof/>
+        </w:rPr>
+        <w:fldChar w:fldCharType="separate"/>
+      </w:r>
+      <w:r>
+        <w:rPr>
+          <w:noProof/>
+        </w:rPr>
+        <w:t>10</w:t>
+      </w:r>
+      <w:r>
+        <w:rPr>
+          <w:noProof/>
+        </w:rPr>
+        <w:fldChar w:fldCharType="end"/>
+      </w:r>
+    </w:p>
+    <w:p>
+      <w:pPr>
+        <w:pStyle w:val="TableofFigures"/>
+        <w:tabs>
+          <w:tab w:val="right" w:leader="dot" w:pos="9350"/>
+        </w:tabs>
+        <w:rPr>
+          <w:rFonts w:asciiTheme="minorHAnsi" w:eastAsiaTheme="minorEastAsia" w:hAnsiTheme="minorHAnsi" w:cstheme="minorBidi"/>
+          <w:noProof/>
+          <w:color w:val="auto"/>
+          <w:sz w:val="22"/>
+          <w:szCs w:val="22"/>
+        </w:rPr>
+      </w:pPr>
+      <w:r>
+        <w:rPr>
+          <w:noProof/>
+        </w:rPr>
+        <w:t>Figuur 3</w:t>
+      </w:r>
+      <w:r>
+        <w:rPr>
+          <w:noProof/>
+        </w:rPr>
+        <w:noBreakHyphen/>
+        <w:t>1: Vectoriele voorstelling wrijving [8]</w:t>
+      </w:r>
+      <w:r>
+        <w:rPr>
+          <w:noProof/>
+        </w:rPr>
+        <w:tab/>
+      </w:r>
+      <w:r>
+        <w:rPr>
+          <w:noProof/>
+        </w:rPr>
+        <w:fldChar w:fldCharType="begin"/>
+      </w:r>
+      <w:r>
+        <w:rPr>
+          <w:noProof/>
+        </w:rPr>
+        <w:instrText xml:space="preserve"> PAGEREF _Toc514964125 \h </w:instrText>
+      </w:r>
+      <w:r>
+        <w:rPr>
+          <w:noProof/>
+        </w:rPr>
+      </w:r>
+      <w:r>
+        <w:rPr>
+          <w:noProof/>
+        </w:rPr>
+        <w:fldChar w:fldCharType="separate"/>
+      </w:r>
+      <w:r>
+        <w:rPr>
+          <w:noProof/>
+        </w:rPr>
+        <w:t>18</w:t>
+      </w:r>
+      <w:r>
+        <w:rPr>
+          <w:noProof/>
+        </w:rPr>
+        <w:fldChar w:fldCharType="end"/>
+      </w:r>
+    </w:p>
+    <w:p>
+      <w:pPr>
+        <w:pStyle w:val="TableofFigures"/>
+        <w:tabs>
+          <w:tab w:val="right" w:leader="dot" w:pos="9350"/>
+        </w:tabs>
+        <w:rPr>
+          <w:rFonts w:asciiTheme="minorHAnsi" w:eastAsiaTheme="minorEastAsia" w:hAnsiTheme="minorHAnsi" w:cstheme="minorBidi"/>
+          <w:noProof/>
+          <w:color w:val="auto"/>
+          <w:sz w:val="22"/>
+          <w:szCs w:val="22"/>
+        </w:rPr>
+      </w:pPr>
+      <w:r>
+        <w:rPr>
+          <w:noProof/>
+        </w:rPr>
         <w:t>Figuur 4</w:t>
       </w:r>
       <w:r>
@@ -3932,7 +4604,7 @@
         <w:rPr>
           <w:noProof/>
         </w:rPr>
-        <w:instrText xml:space="preserve"> PAGEREF _Toc512364730 \h </w:instrText>
+        <w:instrText xml:space="preserve"> PAGEREF _Toc514964126 \h </w:instrText>
       </w:r>
       <w:r>
         <w:rPr>
@@ -3950,6 +4622,75 @@
           <w:noProof/>
         </w:rPr>
         <w:t>22</w:t>
+      </w:r>
+      <w:r>
+        <w:rPr>
+          <w:noProof/>
+        </w:rPr>
+        <w:fldChar w:fldCharType="end"/>
+      </w:r>
+    </w:p>
+    <w:p>
+      <w:pPr>
+        <w:pStyle w:val="TableofFigures"/>
+        <w:tabs>
+          <w:tab w:val="right" w:leader="dot" w:pos="9350"/>
+        </w:tabs>
+        <w:rPr>
+          <w:rFonts w:asciiTheme="minorHAnsi" w:eastAsiaTheme="minorEastAsia" w:hAnsiTheme="minorHAnsi" w:cstheme="minorBidi"/>
+          <w:noProof/>
+          <w:color w:val="auto"/>
+          <w:sz w:val="22"/>
+          <w:szCs w:val="22"/>
+        </w:rPr>
+      </w:pPr>
+      <w:r>
+        <w:rPr>
+          <w:noProof/>
+        </w:rPr>
+        <w:t>Figuur 6</w:t>
+      </w:r>
+      <w:r>
+        <w:rPr>
+          <w:noProof/>
+        </w:rPr>
+        <w:noBreakHyphen/>
+        <w:t>1: Cellen voor het doolhof</w:t>
+      </w:r>
+      <w:r>
+        <w:rPr>
+          <w:noProof/>
+        </w:rPr>
+        <w:tab/>
+      </w:r>
+      <w:r>
+        <w:rPr>
+          <w:noProof/>
+        </w:rPr>
+        <w:fldChar w:fldCharType="begin"/>
+      </w:r>
+      <w:r>
+        <w:rPr>
+          <w:noProof/>
+        </w:rPr>
+        <w:instrText xml:space="preserve"> PAGEREF _Toc514964127 \h </w:instrText>
+      </w:r>
+      <w:r>
+        <w:rPr>
+          <w:noProof/>
+        </w:rPr>
+      </w:r>
+      <w:r>
+        <w:rPr>
+          <w:noProof/>
+        </w:rPr>
+        <w:fldChar w:fldCharType="separate"/>
+      </w:r>
+      <w:r>
+        <w:rPr>
+          <w:noProof/>
+        </w:rPr>
+        <w:t>27</w:t>
       </w:r>
       <w:r>
         <w:rPr>
@@ -3981,8 +4722,8 @@
           <w:titlePg/>
         </w:sectPr>
       </w:pPr>
-      <w:bookmarkStart w:id="10" w:name="_h3jvjsizcuie" w:colFirst="0" w:colLast="0"/>
-      <w:bookmarkEnd w:id="10"/>
+      <w:bookmarkStart w:id="11" w:name="_h3jvjsizcuie" w:colFirst="0" w:colLast="0"/>
+      <w:bookmarkEnd w:id="11"/>
     </w:p>
     <w:p>
       <w:pPr>
@@ -3992,12 +4733,12 @@
           <w:numId w:val="0"/>
         </w:numPr>
       </w:pPr>
-      <w:bookmarkStart w:id="11" w:name="_Toc512601437"/>
+      <w:bookmarkStart w:id="12" w:name="_Toc514966070"/>
       <w:r>
         <w:lastRenderedPageBreak/>
         <w:t>Inleiding</w:t>
       </w:r>
-      <w:bookmarkEnd w:id="11"/>
+      <w:bookmarkEnd w:id="12"/>
     </w:p>
     <w:p>
       <w:r>
@@ -4026,9 +4767,9 @@
           <w:numId w:val="1"/>
         </w:numPr>
       </w:pPr>
-      <w:bookmarkStart w:id="12" w:name="_uu4p3ht8p23c" w:colFirst="0" w:colLast="0"/>
-      <w:bookmarkStart w:id="13" w:name="_Toc512601438"/>
-      <w:bookmarkEnd w:id="12"/>
+      <w:bookmarkStart w:id="13" w:name="_uu4p3ht8p23c" w:colFirst="0" w:colLast="0"/>
+      <w:bookmarkStart w:id="14" w:name="_Toc514966071"/>
+      <w:bookmarkEnd w:id="13"/>
       <w:r>
         <w:lastRenderedPageBreak/>
         <w:t>Onderzoek</w:t>
@@ -4039,7 +4780,7 @@
       <w:r>
         <w:t>3D</w:t>
       </w:r>
-      <w:bookmarkEnd w:id="13"/>
+      <w:bookmarkEnd w:id="14"/>
     </w:p>
     <w:p>
       <w:pPr>
@@ -4049,13 +4790,13 @@
           <w:numId w:val="1"/>
         </w:numPr>
       </w:pPr>
-      <w:bookmarkStart w:id="14" w:name="_vloku42pfitm" w:colFirst="0" w:colLast="0"/>
-      <w:bookmarkStart w:id="15" w:name="_Toc512601439"/>
-      <w:bookmarkEnd w:id="14"/>
+      <w:bookmarkStart w:id="15" w:name="_vloku42pfitm" w:colFirst="0" w:colLast="0"/>
+      <w:bookmarkStart w:id="16" w:name="_Toc514966072"/>
+      <w:bookmarkEnd w:id="15"/>
       <w:r>
         <w:t>Windows Presentation Foundation</w:t>
       </w:r>
-      <w:bookmarkEnd w:id="15"/>
+      <w:bookmarkEnd w:id="16"/>
     </w:p>
     <w:p>
       <w:r>
@@ -4122,11 +4863,11 @@
           <w:numId w:val="1"/>
         </w:numPr>
       </w:pPr>
-      <w:bookmarkStart w:id="16" w:name="_Toc512601440"/>
+      <w:bookmarkStart w:id="17" w:name="_Toc514966073"/>
       <w:r>
         <w:t>3D Scene in WPF</w:t>
       </w:r>
-      <w:bookmarkEnd w:id="16"/>
+      <w:bookmarkEnd w:id="17"/>
     </w:p>
     <w:p>
       <w:r>
@@ -4137,11 +4878,11 @@
       <w:pPr>
         <w:pStyle w:val="Heading3"/>
       </w:pPr>
-      <w:bookmarkStart w:id="17" w:name="_Toc512601441"/>
+      <w:bookmarkStart w:id="18" w:name="_Toc514966074"/>
       <w:r>
         <w:t>Camera</w:t>
       </w:r>
-      <w:bookmarkEnd w:id="17"/>
+      <w:bookmarkEnd w:id="18"/>
     </w:p>
     <w:p>
       <w:r>
@@ -4179,7 +4920,7 @@
       </w:r>
       <w:sdt>
         <w:sdtPr>
-          <w:id w:val="-2123452101"/>
+          <w:id w:val="968016866"/>
           <w:citation/>
         </w:sdtPr>
         <w:sdtContent>
@@ -4221,7 +4962,7 @@
           <w:noProof/>
         </w:rPr>
         <w:drawing>
-          <wp:inline distT="0" distB="0" distL="0" distR="0" wp14:anchorId="3F785F74" wp14:editId="07F2B069">
+          <wp:inline distT="0" distB="0" distL="0" distR="0" wp14:anchorId="564BA903" wp14:editId="2F9FB933">
             <wp:extent cx="2714625" cy="1851213"/>
             <wp:effectExtent l="0" t="0" r="0" b="0"/>
             <wp:docPr id="1" name="Picture 1"/>
@@ -4275,8 +5016,8 @@
         <w:pStyle w:val="Caption"/>
         <w:jc w:val="center"/>
       </w:pPr>
-      <w:bookmarkStart w:id="18" w:name="_Ref511326186"/>
-      <w:bookmarkStart w:id="19" w:name="_Toc512364726"/>
+      <w:bookmarkStart w:id="19" w:name="_Ref511326186"/>
+      <w:bookmarkStart w:id="20" w:name="_Toc514964122"/>
       <w:r>
         <w:t xml:space="preserve">Figuur </w:t>
       </w:r>
@@ -4328,19 +5069,19 @@
           </w:r>
         </w:sdtContent>
       </w:sdt>
-      <w:bookmarkEnd w:id="18"/>
       <w:bookmarkEnd w:id="19"/>
+      <w:bookmarkEnd w:id="20"/>
     </w:p>
     <w:p>
       <w:pPr>
         <w:pStyle w:val="Heading3"/>
       </w:pPr>
-      <w:bookmarkStart w:id="20" w:name="_Toc512601442"/>
+      <w:bookmarkStart w:id="21" w:name="_Toc514966075"/>
       <w:r>
         <w:lastRenderedPageBreak/>
         <w:t>Licht</w:t>
       </w:r>
-      <w:bookmarkEnd w:id="20"/>
+      <w:bookmarkEnd w:id="21"/>
     </w:p>
     <w:p>
       <w:r>
@@ -4351,19 +5092,18 @@
       <w:pPr>
         <w:pStyle w:val="Heading3"/>
       </w:pPr>
-      <w:bookmarkStart w:id="21" w:name="_Ref511333547"/>
-      <w:bookmarkStart w:id="22" w:name="_Ref511333656"/>
-      <w:bookmarkStart w:id="23" w:name="_Ref511333657"/>
-      <w:bookmarkStart w:id="24" w:name="_Ref511333659"/>
-      <w:bookmarkStart w:id="25" w:name="_Ref511333665"/>
-      <w:bookmarkStart w:id="26" w:name="_Ref511333670"/>
-      <w:bookmarkStart w:id="27" w:name="_Ref511333673"/>
-      <w:bookmarkStart w:id="28" w:name="_Ref511333687"/>
-      <w:bookmarkStart w:id="29" w:name="_Toc512601443"/>
+      <w:bookmarkStart w:id="22" w:name="_Ref511333547"/>
+      <w:bookmarkStart w:id="23" w:name="_Ref511333656"/>
+      <w:bookmarkStart w:id="24" w:name="_Ref511333657"/>
+      <w:bookmarkStart w:id="25" w:name="_Ref511333659"/>
+      <w:bookmarkStart w:id="26" w:name="_Ref511333665"/>
+      <w:bookmarkStart w:id="27" w:name="_Ref511333670"/>
+      <w:bookmarkStart w:id="28" w:name="_Ref511333673"/>
+      <w:bookmarkStart w:id="29" w:name="_Ref511333687"/>
+      <w:bookmarkStart w:id="30" w:name="_Toc514966076"/>
       <w:r>
         <w:t>3D objecten</w:t>
       </w:r>
-      <w:bookmarkEnd w:id="21"/>
       <w:bookmarkEnd w:id="22"/>
       <w:bookmarkEnd w:id="23"/>
       <w:bookmarkEnd w:id="24"/>
@@ -4372,6 +5112,7 @@
       <w:bookmarkEnd w:id="27"/>
       <w:bookmarkEnd w:id="28"/>
       <w:bookmarkEnd w:id="29"/>
+      <w:bookmarkEnd w:id="30"/>
     </w:p>
     <w:p>
       <w:r>
@@ -4405,13 +5146,8 @@
         <w:t>2</w:t>
       </w:r>
       <w:r>
-        <w:t xml:space="preserve">: </w:t>
-      </w:r>
-      <w:proofErr w:type="spellStart"/>
-      <w:r>
-        <w:t>Tetrahedron</w:t>
-      </w:r>
-      <w:proofErr w:type="spellEnd"/>
+        <w:t>: Tetrahedron</w:t>
+      </w:r>
       <w:r>
         <w:fldChar w:fldCharType="end"/>
       </w:r>
@@ -4456,7 +5192,7 @@
           <w:noProof/>
         </w:rPr>
         <w:drawing>
-          <wp:inline distT="0" distB="0" distL="0" distR="0" wp14:anchorId="04665E0D" wp14:editId="6632CB26">
+          <wp:inline distT="0" distB="0" distL="0" distR="0" wp14:anchorId="1D909C97" wp14:editId="4FD41622">
             <wp:extent cx="2152650" cy="1838325"/>
             <wp:effectExtent l="0" t="0" r="0" b="9525"/>
             <wp:docPr id="2" name="Graphic 2"/>
@@ -4503,8 +5239,8 @@
         <w:pStyle w:val="Caption"/>
         <w:jc w:val="center"/>
       </w:pPr>
-      <w:bookmarkStart w:id="30" w:name="_Ref511326422"/>
-      <w:bookmarkStart w:id="31" w:name="_Toc512364727"/>
+      <w:bookmarkStart w:id="31" w:name="_Ref511326422"/>
+      <w:bookmarkStart w:id="32" w:name="_Toc514964123"/>
       <w:r>
         <w:t xml:space="preserve">Figuur </w:t>
       </w:r>
@@ -4528,14 +5264,9 @@
         </w:r>
       </w:fldSimple>
       <w:r>
-        <w:t xml:space="preserve">: </w:t>
-      </w:r>
-      <w:proofErr w:type="spellStart"/>
-      <w:r>
-        <w:t>Tetrahedron</w:t>
-      </w:r>
-      <w:bookmarkEnd w:id="30"/>
-      <w:proofErr w:type="spellEnd"/>
+        <w:t>: Tetrahedron</w:t>
+      </w:r>
+      <w:bookmarkEnd w:id="31"/>
       <w:sdt>
         <w:sdtPr>
           <w:id w:val="-1771225481"/>
@@ -4562,7 +5293,7 @@
           </w:r>
         </w:sdtContent>
       </w:sdt>
-      <w:bookmarkEnd w:id="31"/>
+      <w:bookmarkEnd w:id="32"/>
     </w:p>
     <w:p>
       <w:pPr>
@@ -4580,9 +5311,9 @@
           <w:numId w:val="1"/>
         </w:numPr>
       </w:pPr>
-      <w:bookmarkStart w:id="32" w:name="_b3gb3ka2qt8i" w:colFirst="0" w:colLast="0"/>
-      <w:bookmarkStart w:id="33" w:name="_Toc512601444"/>
-      <w:bookmarkEnd w:id="32"/>
+      <w:bookmarkStart w:id="33" w:name="_b3gb3ka2qt8i" w:colFirst="0" w:colLast="0"/>
+      <w:bookmarkStart w:id="34" w:name="_Toc514966077"/>
+      <w:bookmarkEnd w:id="33"/>
       <w:r>
         <w:lastRenderedPageBreak/>
         <w:t>Uitwerking</w:t>
@@ -4590,7 +5321,7 @@
       <w:r>
         <w:t xml:space="preserve"> 3D</w:t>
       </w:r>
-      <w:bookmarkEnd w:id="33"/>
+      <w:bookmarkEnd w:id="34"/>
     </w:p>
     <w:p>
       <w:pPr>
@@ -4600,11 +5331,11 @@
           <w:numId w:val="1"/>
         </w:numPr>
       </w:pPr>
-      <w:bookmarkStart w:id="34" w:name="_Toc512601445"/>
+      <w:bookmarkStart w:id="35" w:name="_Toc514966078"/>
       <w:r>
         <w:t>Controls</w:t>
       </w:r>
-      <w:bookmarkEnd w:id="34"/>
+      <w:bookmarkEnd w:id="35"/>
     </w:p>
     <w:p>
       <w:r>
@@ -4618,15 +5349,15 @@
       </w:r>
     </w:p>
     <w:p/>
-    <w:bookmarkStart w:id="35" w:name="_MON_1585072368"/>
-    <w:bookmarkEnd w:id="35"/>
+    <w:bookmarkStart w:id="36" w:name="_MON_1585072368"/>
+    <w:bookmarkEnd w:id="36"/>
     <w:p>
       <w:pPr>
         <w:keepNext/>
         <w:jc w:val="center"/>
       </w:pPr>
       <w:r>
-        <w:object w:dxaOrig="9086" w:dyaOrig="4740">
+        <w:object w:dxaOrig="9086" w:dyaOrig="4740" w14:anchorId="75C39C0C">
           <v:shapetype id="_x0000_t75" coordsize="21600,21600" o:spt="75" o:preferrelative="t" path="m@4@5l@4@11@9@11@9@5xe" filled="f" stroked="f">
             <v:stroke joinstyle="miter"/>
             <v:formulas>
@@ -4649,7 +5380,7 @@
           <v:shape id="_x0000_i1025" type="#_x0000_t75" style="width:454.5pt;height:237pt" o:ole="">
             <v:imagedata r:id="rId14" o:title=""/>
           </v:shape>
-          <o:OLEObject Type="Embed" ProgID="Word.OpenDocumentText.12" ShapeID="_x0000_i1025" DrawAspect="Content" ObjectID="_1587389173" r:id="rId15"/>
+          <o:OLEObject Type="Embed" ProgID="Word.OpenDocumentText.12" ShapeID="_x0000_i1025" DrawAspect="Content" ObjectID="_1588708015" r:id="rId15"/>
         </w:object>
       </w:r>
     </w:p>
@@ -4658,7 +5389,7 @@
         <w:pStyle w:val="Caption"/>
         <w:jc w:val="center"/>
       </w:pPr>
-      <w:bookmarkStart w:id="36" w:name="_Toc512364732"/>
+      <w:bookmarkStart w:id="37" w:name="_Toc514964106"/>
       <w:r>
         <w:t xml:space="preserve">Codefragment </w:t>
       </w:r>
@@ -4682,14 +5413,9 @@
         </w:r>
       </w:fldSimple>
       <w:r>
-        <w:t xml:space="preserve">: UI </w:t>
-      </w:r>
-      <w:proofErr w:type="spellStart"/>
-      <w:r>
-        <w:t>controls</w:t>
-      </w:r>
-      <w:bookmarkEnd w:id="36"/>
-      <w:proofErr w:type="spellEnd"/>
+        <w:t>: UI controls</w:t>
+      </w:r>
+      <w:bookmarkEnd w:id="37"/>
     </w:p>
     <w:p>
       <w:pPr>
@@ -4700,8 +5426,8 @@
           <w:szCs w:val="36"/>
         </w:rPr>
       </w:pPr>
-      <w:bookmarkStart w:id="37" w:name="_6lea7mqcwjdu" w:colFirst="0" w:colLast="0"/>
-      <w:bookmarkEnd w:id="37"/>
+      <w:bookmarkStart w:id="38" w:name="_6lea7mqcwjdu" w:colFirst="0" w:colLast="0"/>
+      <w:bookmarkEnd w:id="38"/>
       <w:r>
         <w:t>Beide sliders krijgen een “ValueChanged” attribuut, als de slider wordt gebruikt zal de bijhorende functie aangeroepen worden. De functie zal dan de code uitvoeren om het bord te kantelen.</w:t>
       </w:r>
@@ -4722,22 +5448,22 @@
           <w:szCs w:val="40"/>
         </w:rPr>
       </w:pPr>
-      <w:bookmarkStart w:id="38" w:name="_Toc512601446"/>
+      <w:bookmarkStart w:id="39" w:name="_Toc514966079"/>
       <w:r>
         <w:lastRenderedPageBreak/>
         <w:t>3D Scene</w:t>
       </w:r>
-      <w:bookmarkEnd w:id="38"/>
+      <w:bookmarkEnd w:id="39"/>
     </w:p>
     <w:p>
       <w:pPr>
         <w:pStyle w:val="Heading3"/>
       </w:pPr>
-      <w:bookmarkStart w:id="39" w:name="_Toc512601447"/>
+      <w:bookmarkStart w:id="40" w:name="_Toc514966080"/>
       <w:r>
         <w:t>Spelbord</w:t>
       </w:r>
-      <w:bookmarkEnd w:id="39"/>
+      <w:bookmarkEnd w:id="40"/>
     </w:p>
     <w:p>
       <w:r>
@@ -4790,7 +5516,7 @@
           <w:noProof/>
         </w:rPr>
         <w:drawing>
-          <wp:inline distT="0" distB="0" distL="0" distR="0" wp14:anchorId="45A85402" wp14:editId="65ABBD72">
+          <wp:inline distT="0" distB="0" distL="0" distR="0" wp14:anchorId="49FCEECB" wp14:editId="0761D045">
             <wp:extent cx="2958628" cy="2320120"/>
             <wp:effectExtent l="0" t="0" r="0" b="4445"/>
             <wp:docPr id="4" name="Picture 4"/>
@@ -4844,8 +5570,8 @@
         <w:pStyle w:val="Caption"/>
         <w:jc w:val="center"/>
       </w:pPr>
-      <w:bookmarkStart w:id="40" w:name="_Ref511342214"/>
-      <w:bookmarkStart w:id="41" w:name="_Toc512364728"/>
+      <w:bookmarkStart w:id="41" w:name="_Ref511342214"/>
+      <w:bookmarkStart w:id="42" w:name="_Toc514964124"/>
       <w:r>
         <w:t xml:space="preserve">Figuur </w:t>
       </w:r>
@@ -4871,8 +5597,8 @@
       <w:r>
         <w:t>: Coördinatensysteem</w:t>
       </w:r>
-      <w:bookmarkEnd w:id="40"/>
       <w:bookmarkEnd w:id="41"/>
+      <w:bookmarkEnd w:id="42"/>
     </w:p>
     <w:p/>
     <w:p/>
@@ -4943,19 +5669,19 @@
       </w:r>
     </w:p>
     <w:p/>
-    <w:bookmarkStart w:id="42" w:name="_MON_1585083819"/>
-    <w:bookmarkEnd w:id="42"/>
+    <w:bookmarkStart w:id="43" w:name="_MON_1585083819"/>
+    <w:bookmarkEnd w:id="43"/>
     <w:p>
       <w:pPr>
         <w:keepNext/>
         <w:jc w:val="center"/>
       </w:pPr>
       <w:r>
-        <w:object w:dxaOrig="9086" w:dyaOrig="4483">
+        <w:object w:dxaOrig="9086" w:dyaOrig="4483" w14:anchorId="3D72E08C">
           <v:shape id="_x0000_i1026" type="#_x0000_t75" style="width:454.5pt;height:224.25pt" o:ole="">
             <v:imagedata r:id="rId17" o:title=""/>
           </v:shape>
-          <o:OLEObject Type="Embed" ProgID="Word.OpenDocumentText.12" ShapeID="_x0000_i1026" DrawAspect="Content" ObjectID="_1587389174" r:id="rId18"/>
+          <o:OLEObject Type="Embed" ProgID="Word.OpenDocumentText.12" ShapeID="_x0000_i1026" DrawAspect="Content" ObjectID="_1588708016" r:id="rId18"/>
         </w:object>
       </w:r>
     </w:p>
@@ -4964,7 +5690,7 @@
         <w:pStyle w:val="Caption"/>
         <w:jc w:val="center"/>
       </w:pPr>
-      <w:bookmarkStart w:id="43" w:name="_Toc512364733"/>
+      <w:bookmarkStart w:id="44" w:name="_Toc514964107"/>
       <w:r>
         <w:t xml:space="preserve">Codefragment </w:t>
       </w:r>
@@ -4990,7 +5716,7 @@
       <w:r>
         <w:t>: spelbord in XAML</w:t>
       </w:r>
-      <w:bookmarkEnd w:id="43"/>
+      <w:bookmarkEnd w:id="44"/>
     </w:p>
     <w:p/>
     <w:p>
@@ -5083,19 +5809,19 @@
       </w:r>
     </w:p>
     <w:p/>
-    <w:bookmarkStart w:id="44" w:name="_MON_1585140850"/>
-    <w:bookmarkEnd w:id="44"/>
+    <w:bookmarkStart w:id="45" w:name="_MON_1585140850"/>
+    <w:bookmarkEnd w:id="45"/>
     <w:p>
       <w:pPr>
         <w:keepNext/>
         <w:jc w:val="center"/>
       </w:pPr>
       <w:r>
-        <w:object w:dxaOrig="9026" w:dyaOrig="1112">
+        <w:object w:dxaOrig="9026" w:dyaOrig="1112" w14:anchorId="7B1D2256">
           <v:shape id="_x0000_i1027" type="#_x0000_t75" style="width:451.5pt;height:55.5pt" o:ole="">
             <v:imagedata r:id="rId19" o:title=""/>
           </v:shape>
-          <o:OLEObject Type="Embed" ProgID="Word.OpenDocumentText.12" ShapeID="_x0000_i1027" DrawAspect="Content" ObjectID="_1587389175" r:id="rId20"/>
+          <o:OLEObject Type="Embed" ProgID="Word.OpenDocumentText.12" ShapeID="_x0000_i1027" DrawAspect="Content" ObjectID="_1588708017" r:id="rId20"/>
         </w:object>
       </w:r>
     </w:p>
@@ -5104,8 +5830,8 @@
         <w:pStyle w:val="Caption"/>
         <w:jc w:val="center"/>
       </w:pPr>
-      <w:bookmarkStart w:id="45" w:name="_Ref511399144"/>
-      <w:bookmarkStart w:id="46" w:name="_Toc512364734"/>
+      <w:bookmarkStart w:id="46" w:name="_Ref511399144"/>
+      <w:bookmarkStart w:id="47" w:name="_Toc514964108"/>
       <w:r>
         <w:t xml:space="preserve">Codefragment </w:t>
       </w:r>
@@ -5131,8 +5857,8 @@
       <w:r>
         <w:t>: Binding</w:t>
       </w:r>
-      <w:bookmarkEnd w:id="45"/>
       <w:bookmarkEnd w:id="46"/>
+      <w:bookmarkEnd w:id="47"/>
       <w:r>
         <w:br w:type="page"/>
       </w:r>
@@ -5141,12 +5867,12 @@
       <w:pPr>
         <w:pStyle w:val="Heading3"/>
       </w:pPr>
-      <w:bookmarkStart w:id="47" w:name="_Toc512601448"/>
+      <w:bookmarkStart w:id="48" w:name="_Toc514966081"/>
       <w:r>
         <w:lastRenderedPageBreak/>
         <w:t>Belichting</w:t>
       </w:r>
-      <w:bookmarkEnd w:id="47"/>
+      <w:bookmarkEnd w:id="48"/>
     </w:p>
     <w:p>
       <w:r>
@@ -5169,18 +5895,18 @@
       </w:r>
     </w:p>
     <w:p/>
-    <w:bookmarkStart w:id="48" w:name="_MON_1585085063"/>
-    <w:bookmarkEnd w:id="48"/>
+    <w:bookmarkStart w:id="49" w:name="_MON_1585085063"/>
+    <w:bookmarkEnd w:id="49"/>
     <w:p>
       <w:pPr>
         <w:keepNext/>
       </w:pPr>
       <w:r>
-        <w:object w:dxaOrig="9086" w:dyaOrig="2036">
+        <w:object w:dxaOrig="9086" w:dyaOrig="2036" w14:anchorId="27BB4863">
           <v:shape id="_x0000_i1028" type="#_x0000_t75" style="width:454.5pt;height:101.25pt" o:ole="">
             <v:imagedata r:id="rId21" o:title=""/>
           </v:shape>
-          <o:OLEObject Type="Embed" ProgID="Word.OpenDocumentText.12" ShapeID="_x0000_i1028" DrawAspect="Content" ObjectID="_1587389176" r:id="rId22"/>
+          <o:OLEObject Type="Embed" ProgID="Word.OpenDocumentText.12" ShapeID="_x0000_i1028" DrawAspect="Content" ObjectID="_1588708018" r:id="rId22"/>
         </w:object>
       </w:r>
     </w:p>
@@ -5189,7 +5915,7 @@
         <w:pStyle w:val="Caption"/>
         <w:jc w:val="center"/>
       </w:pPr>
-      <w:bookmarkStart w:id="49" w:name="_Toc512364735"/>
+      <w:bookmarkStart w:id="50" w:name="_Toc514964109"/>
       <w:r>
         <w:t xml:space="preserve">Codefragment </w:t>
       </w:r>
@@ -5215,17 +5941,17 @@
       <w:r>
         <w:t>: Lichtbronnen</w:t>
       </w:r>
-      <w:bookmarkEnd w:id="49"/>
+      <w:bookmarkEnd w:id="50"/>
     </w:p>
     <w:p>
       <w:pPr>
         <w:pStyle w:val="Heading3"/>
       </w:pPr>
-      <w:bookmarkStart w:id="50" w:name="_Toc512601449"/>
+      <w:bookmarkStart w:id="51" w:name="_Toc514966082"/>
       <w:r>
         <w:t>Camera</w:t>
       </w:r>
-      <w:bookmarkEnd w:id="50"/>
+      <w:bookmarkEnd w:id="51"/>
     </w:p>
     <w:p>
       <w:r>
@@ -5245,19 +5971,19 @@
       </w:r>
     </w:p>
     <w:p/>
-    <w:bookmarkStart w:id="51" w:name="_MON_1585085593"/>
-    <w:bookmarkEnd w:id="51"/>
+    <w:bookmarkStart w:id="52" w:name="_MON_1585085593"/>
+    <w:bookmarkEnd w:id="52"/>
     <w:p>
       <w:pPr>
         <w:keepNext/>
         <w:jc w:val="center"/>
       </w:pPr>
       <w:r>
-        <w:object w:dxaOrig="9026" w:dyaOrig="2225">
+        <w:object w:dxaOrig="9026" w:dyaOrig="2225" w14:anchorId="56D4BD47">
           <v:shape id="_x0000_i1029" type="#_x0000_t75" style="width:451.5pt;height:111pt" o:ole="">
             <v:imagedata r:id="rId23" o:title=""/>
           </v:shape>
-          <o:OLEObject Type="Embed" ProgID="Word.OpenDocumentText.12" ShapeID="_x0000_i1029" DrawAspect="Content" ObjectID="_1587389177" r:id="rId24"/>
+          <o:OLEObject Type="Embed" ProgID="Word.OpenDocumentText.12" ShapeID="_x0000_i1029" DrawAspect="Content" ObjectID="_1588708019" r:id="rId24"/>
         </w:object>
       </w:r>
     </w:p>
@@ -5266,7 +5992,7 @@
         <w:pStyle w:val="Caption"/>
         <w:jc w:val="center"/>
       </w:pPr>
-      <w:bookmarkStart w:id="52" w:name="_Toc512364736"/>
+      <w:bookmarkStart w:id="53" w:name="_Toc514964110"/>
       <w:r>
         <w:t xml:space="preserve">Codefragment </w:t>
       </w:r>
@@ -5292,7 +6018,7 @@
       <w:r>
         <w:t>: Camera</w:t>
       </w:r>
-      <w:bookmarkEnd w:id="52"/>
+      <w:bookmarkEnd w:id="53"/>
     </w:p>
     <w:p>
       <w:pPr>
@@ -5313,12 +6039,12 @@
       <w:pPr>
         <w:pStyle w:val="Heading3"/>
       </w:pPr>
-      <w:bookmarkStart w:id="53" w:name="_Toc512601450"/>
+      <w:bookmarkStart w:id="54" w:name="_Toc514966083"/>
       <w:r>
         <w:lastRenderedPageBreak/>
         <w:t>Muren</w:t>
       </w:r>
-      <w:bookmarkEnd w:id="53"/>
+      <w:bookmarkEnd w:id="54"/>
     </w:p>
     <w:p>
       <w:r>
@@ -5342,11 +6068,9 @@
       <w:r>
         <w:t>“</w:t>
       </w:r>
-      <w:proofErr w:type="gramStart"/>
       <w:r>
         <w:t>x:Name</w:t>
       </w:r>
-      <w:proofErr w:type="gramEnd"/>
       <w:r>
         <w:t>”</w:t>
       </w:r>
@@ -5365,15 +6089,15 @@
         </w:rPr>
       </w:pPr>
     </w:p>
-    <w:bookmarkStart w:id="54" w:name="_MON_1585146825"/>
-    <w:bookmarkEnd w:id="54"/>
-    <w:p>
-      <w:r>
-        <w:object w:dxaOrig="9086" w:dyaOrig="573">
+    <w:bookmarkStart w:id="55" w:name="_MON_1585146825"/>
+    <w:bookmarkEnd w:id="55"/>
+    <w:p>
+      <w:r>
+        <w:object w:dxaOrig="9086" w:dyaOrig="573" w14:anchorId="3A6E394A">
           <v:shape id="_x0000_i1030" type="#_x0000_t75" style="width:454.5pt;height:28.5pt" o:ole="">
             <v:imagedata r:id="rId25" o:title=""/>
           </v:shape>
-          <o:OLEObject Type="Embed" ProgID="Word.OpenDocumentText.12" ShapeID="_x0000_i1030" DrawAspect="Content" ObjectID="_1587389178" r:id="rId26"/>
+          <o:OLEObject Type="Embed" ProgID="Word.OpenDocumentText.12" ShapeID="_x0000_i1030" DrawAspect="Content" ObjectID="_1588708020" r:id="rId26"/>
         </w:object>
       </w:r>
     </w:p>
@@ -5401,18 +6125,18 @@
       </w:r>
     </w:p>
     <w:p/>
-    <w:bookmarkStart w:id="55" w:name="_MON_1585150872"/>
-    <w:bookmarkEnd w:id="55"/>
+    <w:bookmarkStart w:id="56" w:name="_MON_1585150872"/>
+    <w:bookmarkEnd w:id="56"/>
     <w:p>
       <w:pPr>
         <w:keepNext/>
       </w:pPr>
       <w:r>
-        <w:object w:dxaOrig="9026" w:dyaOrig="5067">
+        <w:object w:dxaOrig="9026" w:dyaOrig="5067" w14:anchorId="3198A653">
           <v:shape id="_x0000_i1031" type="#_x0000_t75" style="width:451.5pt;height:253.5pt" o:ole="">
             <v:imagedata r:id="rId27" o:title=""/>
           </v:shape>
-          <o:OLEObject Type="Embed" ProgID="Word.OpenDocumentText.12" ShapeID="_x0000_i1031" DrawAspect="Content" ObjectID="_1587389179" r:id="rId28"/>
+          <o:OLEObject Type="Embed" ProgID="Word.OpenDocumentText.12" ShapeID="_x0000_i1031" DrawAspect="Content" ObjectID="_1588708021" r:id="rId28"/>
         </w:object>
       </w:r>
     </w:p>
@@ -5421,7 +6145,7 @@
         <w:pStyle w:val="Caption"/>
         <w:jc w:val="center"/>
       </w:pPr>
-      <w:bookmarkStart w:id="56" w:name="_Toc512364737"/>
+      <w:bookmarkStart w:id="57" w:name="_Toc514964111"/>
       <w:r>
         <w:t xml:space="preserve">Codefragment </w:t>
       </w:r>
@@ -5447,7 +6171,7 @@
       <w:r>
         <w:t>: Aanmaken Driehoeken</w:t>
       </w:r>
-      <w:bookmarkEnd w:id="56"/>
+      <w:bookmarkEnd w:id="57"/>
     </w:p>
     <w:p/>
     <w:p>
@@ -5538,8 +6262,8 @@
         </w:rPr>
       </w:pPr>
     </w:p>
-    <w:bookmarkStart w:id="57" w:name="_MON_1585231063"/>
-    <w:bookmarkEnd w:id="57"/>
+    <w:bookmarkStart w:id="58" w:name="_MON_1585231063"/>
+    <w:bookmarkEnd w:id="58"/>
     <w:p>
       <w:pPr>
         <w:keepNext/>
@@ -5548,11 +6272,11 @@
         <w:rPr>
           <w:lang w:val="en-GB"/>
         </w:rPr>
-        <w:object w:dxaOrig="10346" w:dyaOrig="8237">
+        <w:object w:dxaOrig="10346" w:dyaOrig="8237" w14:anchorId="48317AD8">
           <v:shape id="_x0000_i1032" type="#_x0000_t75" style="width:517.5pt;height:411.75pt" o:ole="">
             <v:imagedata r:id="rId29" o:title=""/>
           </v:shape>
-          <o:OLEObject Type="Embed" ProgID="Word.OpenDocumentText.12" ShapeID="_x0000_i1032" DrawAspect="Content" ObjectID="_1587389180" r:id="rId30"/>
+          <o:OLEObject Type="Embed" ProgID="Word.OpenDocumentText.12" ShapeID="_x0000_i1032" DrawAspect="Content" ObjectID="_1588708022" r:id="rId30"/>
         </w:object>
       </w:r>
     </w:p>
@@ -5564,7 +6288,7 @@
           <w:lang w:val="en-GB"/>
         </w:rPr>
       </w:pPr>
-      <w:bookmarkStart w:id="58" w:name="_Toc512364738"/>
+      <w:bookmarkStart w:id="59" w:name="_Toc514964112"/>
       <w:r>
         <w:t xml:space="preserve">Codefragment </w:t>
       </w:r>
@@ -5590,7 +6314,7 @@
       <w:r>
         <w:t>: Aanmaken kubus</w:t>
       </w:r>
-      <w:bookmarkEnd w:id="58"/>
+      <w:bookmarkEnd w:id="59"/>
     </w:p>
     <w:p/>
     <w:p/>
@@ -5620,11 +6344,11 @@
       <w:pPr>
         <w:pStyle w:val="Heading2"/>
       </w:pPr>
-      <w:bookmarkStart w:id="59" w:name="_Toc512601451"/>
+      <w:bookmarkStart w:id="60" w:name="_Toc514966084"/>
       <w:r>
         <w:t>Kantelen Spelbord</w:t>
       </w:r>
-      <w:bookmarkEnd w:id="59"/>
+      <w:bookmarkEnd w:id="60"/>
     </w:p>
     <w:p>
       <w:r>
@@ -5650,18 +6374,18 @@
       </w:r>
     </w:p>
     <w:p/>
-    <w:bookmarkStart w:id="60" w:name="_MON_1585236581"/>
-    <w:bookmarkEnd w:id="60"/>
+    <w:bookmarkStart w:id="61" w:name="_MON_1585236581"/>
+    <w:bookmarkEnd w:id="61"/>
     <w:p>
       <w:pPr>
         <w:keepNext/>
       </w:pPr>
       <w:r>
-        <w:object w:dxaOrig="10346" w:dyaOrig="4495">
+        <w:object w:dxaOrig="10346" w:dyaOrig="4495" w14:anchorId="2D428F41">
           <v:shape id="_x0000_i1033" type="#_x0000_t75" style="width:517.5pt;height:224.25pt" o:ole="">
             <v:imagedata r:id="rId31" o:title=""/>
           </v:shape>
-          <o:OLEObject Type="Embed" ProgID="Word.OpenDocumentText.12" ShapeID="_x0000_i1033" DrawAspect="Content" ObjectID="_1587389181" r:id="rId32"/>
+          <o:OLEObject Type="Embed" ProgID="Word.OpenDocumentText.12" ShapeID="_x0000_i1033" DrawAspect="Content" ObjectID="_1588708023" r:id="rId32"/>
         </w:object>
       </w:r>
     </w:p>
@@ -5670,7 +6394,7 @@
         <w:pStyle w:val="Caption"/>
         <w:jc w:val="center"/>
       </w:pPr>
-      <w:bookmarkStart w:id="61" w:name="_Toc512364739"/>
+      <w:bookmarkStart w:id="62" w:name="_Toc514964113"/>
       <w:r>
         <w:t xml:space="preserve">Codefragment </w:t>
       </w:r>
@@ -5699,7 +6423,7 @@
         </w:rPr>
         <w:t>: Bord rotatie</w:t>
       </w:r>
-      <w:bookmarkEnd w:id="61"/>
+      <w:bookmarkEnd w:id="62"/>
     </w:p>
     <w:p>
       <w:pPr>
@@ -5726,12 +6450,12 @@
       <w:pPr>
         <w:pStyle w:val="Heading2"/>
       </w:pPr>
-      <w:bookmarkStart w:id="62" w:name="_Toc512601452"/>
+      <w:bookmarkStart w:id="63" w:name="_Toc514966085"/>
       <w:r>
         <w:lastRenderedPageBreak/>
         <w:t>Simpele animatie van de bal</w:t>
       </w:r>
-      <w:bookmarkEnd w:id="62"/>
+      <w:bookmarkEnd w:id="63"/>
     </w:p>
     <w:p>
       <w:r>
@@ -5747,18 +6471,18 @@
       </w:r>
     </w:p>
     <w:p/>
-    <w:bookmarkStart w:id="63" w:name="_MON_1585240040"/>
-    <w:bookmarkEnd w:id="63"/>
+    <w:bookmarkStart w:id="64" w:name="_MON_1585240040"/>
+    <w:bookmarkEnd w:id="64"/>
     <w:p>
       <w:pPr>
         <w:keepNext/>
       </w:pPr>
       <w:r>
-        <w:object w:dxaOrig="9086" w:dyaOrig="9600">
+        <w:object w:dxaOrig="9086" w:dyaOrig="9600" w14:anchorId="6D7E81D5">
           <v:shape id="_x0000_i1034" type="#_x0000_t75" style="width:454.5pt;height:479.25pt" o:ole="">
             <v:imagedata r:id="rId33" o:title=""/>
           </v:shape>
-          <o:OLEObject Type="Embed" ProgID="Word.OpenDocumentText.12" ShapeID="_x0000_i1034" DrawAspect="Content" ObjectID="_1587389182" r:id="rId34"/>
+          <o:OLEObject Type="Embed" ProgID="Word.OpenDocumentText.12" ShapeID="_x0000_i1034" DrawAspect="Content" ObjectID="_1588708024" r:id="rId34"/>
         </w:object>
       </w:r>
     </w:p>
@@ -5767,7 +6491,7 @@
         <w:pStyle w:val="Caption"/>
         <w:jc w:val="center"/>
       </w:pPr>
-      <w:bookmarkStart w:id="64" w:name="_Toc512364740"/>
+      <w:bookmarkStart w:id="65" w:name="_Toc514964114"/>
       <w:r>
         <w:t xml:space="preserve">Codefragment </w:t>
       </w:r>
@@ -5796,7 +6520,7 @@
       <w:r>
         <w:t xml:space="preserve"> van de bal</w:t>
       </w:r>
-      <w:bookmarkEnd w:id="64"/>
+      <w:bookmarkEnd w:id="65"/>
     </w:p>
     <w:p>
       <w:r>
@@ -5835,22 +6559,22 @@
       <w:pPr>
         <w:pStyle w:val="Heading1"/>
       </w:pPr>
-      <w:bookmarkStart w:id="65" w:name="_Toc512601453"/>
+      <w:bookmarkStart w:id="66" w:name="_Toc514966086"/>
       <w:r>
         <w:lastRenderedPageBreak/>
         <w:t>Onderzoek game fysica</w:t>
       </w:r>
-      <w:bookmarkEnd w:id="65"/>
+      <w:bookmarkEnd w:id="66"/>
     </w:p>
     <w:p>
       <w:pPr>
         <w:pStyle w:val="Heading2"/>
       </w:pPr>
-      <w:bookmarkStart w:id="66" w:name="_Toc512601454"/>
+      <w:bookmarkStart w:id="67" w:name="_Toc514966087"/>
       <w:r>
         <w:t>Game loop</w:t>
       </w:r>
-      <w:bookmarkEnd w:id="66"/>
+      <w:bookmarkEnd w:id="67"/>
     </w:p>
     <w:p>
       <w:r>
@@ -5958,11 +6682,11 @@
       <w:pPr>
         <w:pStyle w:val="Heading2"/>
       </w:pPr>
-      <w:bookmarkStart w:id="67" w:name="_Toc512601455"/>
+      <w:bookmarkStart w:id="68" w:name="_Toc514966088"/>
       <w:r>
         <w:t>Wrijving</w:t>
       </w:r>
-      <w:bookmarkEnd w:id="67"/>
+      <w:bookmarkEnd w:id="68"/>
     </w:p>
     <w:p>
       <w:r>
@@ -6229,7 +6953,7 @@
           <w:noProof/>
         </w:rPr>
         <w:drawing>
-          <wp:inline distT="0" distB="0" distL="0" distR="0">
+          <wp:inline distT="0" distB="0" distL="0" distR="0" wp14:anchorId="71031592" wp14:editId="1E5F83D1">
             <wp:extent cx="2586251" cy="2093271"/>
             <wp:effectExtent l="0" t="0" r="5080" b="2540"/>
             <wp:docPr id="5" name="Picture 5" descr="https://upload.wikimedia.org/wikipedia/commons/1/11/Wrijving.png"/>
@@ -6283,7 +7007,7 @@
         <w:pStyle w:val="Caption"/>
         <w:jc w:val="center"/>
       </w:pPr>
-      <w:bookmarkStart w:id="68" w:name="_Toc512364729"/>
+      <w:bookmarkStart w:id="69" w:name="_Toc514964125"/>
       <w:r>
         <w:t xml:space="preserve">Figuur </w:t>
       </w:r>
@@ -6338,7 +7062,7 @@
           </w:r>
         </w:sdtContent>
       </w:sdt>
-      <w:bookmarkEnd w:id="68"/>
+      <w:bookmarkEnd w:id="69"/>
     </w:p>
     <w:p>
       <w:pPr>
@@ -6349,7 +7073,7 @@
           <w:szCs w:val="40"/>
         </w:rPr>
       </w:pPr>
-      <w:bookmarkStart w:id="69" w:name="_Toc512601456"/>
+      <w:bookmarkStart w:id="70" w:name="_Toc514966089"/>
       <w:r>
         <w:lastRenderedPageBreak/>
         <w:t xml:space="preserve">Snelheid en </w:t>
@@ -6357,7 +7081,7 @@
       <w:r>
         <w:t>Versnelling</w:t>
       </w:r>
-      <w:bookmarkEnd w:id="69"/>
+      <w:bookmarkEnd w:id="70"/>
     </w:p>
     <w:p>
       <w:r>
@@ -6573,11 +7297,11 @@
           <w:szCs w:val="40"/>
         </w:rPr>
       </w:pPr>
-      <w:bookmarkStart w:id="70" w:name="_Toc512601457"/>
+      <w:bookmarkStart w:id="71" w:name="_Toc514966090"/>
       <w:r>
         <w:t>Botsing</w:t>
       </w:r>
-      <w:bookmarkEnd w:id="70"/>
+      <w:bookmarkEnd w:id="71"/>
     </w:p>
     <w:p>
       <w:r>
@@ -6631,7 +7355,7 @@
           <w:r>
             <w:rPr>
               <w:noProof/>
-              <w:lang w:val="en-GB"/>
+              <w:lang w:val="nl-NL"/>
             </w:rPr>
             <w:t>[9]</w:t>
           </w:r>
@@ -6793,22 +7517,22 @@
       <w:pPr>
         <w:pStyle w:val="Heading1"/>
       </w:pPr>
-      <w:bookmarkStart w:id="71" w:name="_Toc512601458"/>
+      <w:bookmarkStart w:id="72" w:name="_Toc514966091"/>
       <w:r>
         <w:lastRenderedPageBreak/>
         <w:t>Uitwerking game fysica</w:t>
       </w:r>
-      <w:bookmarkEnd w:id="71"/>
+      <w:bookmarkEnd w:id="72"/>
     </w:p>
     <w:p>
       <w:pPr>
         <w:pStyle w:val="Heading2"/>
       </w:pPr>
-      <w:bookmarkStart w:id="72" w:name="_Toc512601459"/>
+      <w:bookmarkStart w:id="73" w:name="_Toc514966092"/>
       <w:r>
         <w:t>Game loop</w:t>
       </w:r>
-      <w:bookmarkEnd w:id="72"/>
+      <w:bookmarkEnd w:id="73"/>
     </w:p>
     <w:p>
       <w:r>
@@ -6871,7 +7595,7 @@
           <w:r>
             <w:rPr>
               <w:noProof/>
-              <w:lang w:val="en-GB"/>
+              <w:lang w:val="nl-NL"/>
             </w:rPr>
             <w:t>[10]</w:t>
           </w:r>
@@ -6882,19 +7606,19 @@
       </w:sdt>
     </w:p>
     <w:p/>
-    <w:bookmarkStart w:id="73" w:name="_MON_1586084973"/>
-    <w:bookmarkEnd w:id="73"/>
+    <w:bookmarkStart w:id="74" w:name="_MON_1586084973"/>
+    <w:bookmarkEnd w:id="74"/>
     <w:p>
       <w:pPr>
         <w:keepNext/>
         <w:jc w:val="center"/>
       </w:pPr>
       <w:r>
-        <w:object w:dxaOrig="9086" w:dyaOrig="4260">
+        <w:object w:dxaOrig="9086" w:dyaOrig="4260" w14:anchorId="6827686B">
           <v:shape id="_x0000_i1035" type="#_x0000_t75" style="width:454.5pt;height:212.25pt" o:ole="">
             <v:imagedata r:id="rId36" o:title=""/>
           </v:shape>
-          <o:OLEObject Type="Embed" ProgID="Word.OpenDocumentText.12" ShapeID="_x0000_i1035" DrawAspect="Content" ObjectID="_1587389183" r:id="rId37"/>
+          <o:OLEObject Type="Embed" ProgID="Word.OpenDocumentText.12" ShapeID="_x0000_i1035" DrawAspect="Content" ObjectID="_1588708025" r:id="rId37"/>
         </w:object>
       </w:r>
     </w:p>
@@ -6903,7 +7627,7 @@
         <w:pStyle w:val="Caption"/>
         <w:jc w:val="center"/>
       </w:pPr>
-      <w:bookmarkStart w:id="74" w:name="_Toc512364741"/>
+      <w:bookmarkStart w:id="75" w:name="_Toc514964115"/>
       <w:r>
         <w:t xml:space="preserve">Codefragment </w:t>
       </w:r>
@@ -6929,7 +7653,7 @@
       <w:r>
         <w:t>: Timer voor Game Loop</w:t>
       </w:r>
-      <w:bookmarkEnd w:id="74"/>
+      <w:bookmarkEnd w:id="75"/>
     </w:p>
     <w:p/>
     <w:p>
@@ -6996,8 +7720,8 @@
         <w:spacing w:after="160" w:line="259" w:lineRule="auto"/>
       </w:pPr>
     </w:p>
-    <w:bookmarkStart w:id="75" w:name="_MON_1586108623"/>
-    <w:bookmarkEnd w:id="75"/>
+    <w:bookmarkStart w:id="76" w:name="_MON_1586108623"/>
+    <w:bookmarkEnd w:id="76"/>
     <w:p>
       <w:pPr>
         <w:keepNext/>
@@ -7012,11 +7736,11 @@
         <w:jc w:val="center"/>
       </w:pPr>
       <w:r>
-        <w:object w:dxaOrig="9086" w:dyaOrig="3148">
+        <w:object w:dxaOrig="9086" w:dyaOrig="3148" w14:anchorId="4ADDADDB">
           <v:shape id="_x0000_i1036" type="#_x0000_t75" style="width:454.5pt;height:157.5pt" o:ole="">
             <v:imagedata r:id="rId38" o:title=""/>
           </v:shape>
-          <o:OLEObject Type="Embed" ProgID="Word.OpenDocumentText.12" ShapeID="_x0000_i1036" DrawAspect="Content" ObjectID="_1587389184" r:id="rId39"/>
+          <o:OLEObject Type="Embed" ProgID="Word.OpenDocumentText.12" ShapeID="_x0000_i1036" DrawAspect="Content" ObjectID="_1588708026" r:id="rId39"/>
         </w:object>
       </w:r>
     </w:p>
@@ -7025,6 +7749,7 @@
         <w:pStyle w:val="Caption"/>
         <w:jc w:val="center"/>
       </w:pPr>
+      <w:bookmarkStart w:id="77" w:name="_Toc514964116"/>
       <w:r>
         <w:t xml:space="preserve">Codefragment </w:t>
       </w:r>
@@ -7050,6 +7775,7 @@
       <w:r>
         <w:t>: frame</w:t>
       </w:r>
+      <w:bookmarkEnd w:id="77"/>
     </w:p>
     <w:p>
       <w:pPr>
@@ -7100,12 +7826,12 @@
       <w:pPr>
         <w:pStyle w:val="Heading2"/>
       </w:pPr>
-      <w:bookmarkStart w:id="76" w:name="_Toc512601460"/>
+      <w:bookmarkStart w:id="78" w:name="_Toc514966093"/>
       <w:r>
         <w:lastRenderedPageBreak/>
         <w:t>Wrijving</w:t>
       </w:r>
-      <w:bookmarkEnd w:id="76"/>
+      <w:bookmarkEnd w:id="78"/>
     </w:p>
     <w:p>
       <w:r>
@@ -7231,7 +7957,7 @@
           <w:noProof/>
         </w:rPr>
         <w:drawing>
-          <wp:inline distT="0" distB="0" distL="0" distR="0">
+          <wp:inline distT="0" distB="0" distL="0" distR="0" wp14:anchorId="1227CB13" wp14:editId="1BA64011">
             <wp:extent cx="3105150" cy="2180784"/>
             <wp:effectExtent l="0" t="0" r="0" b="0"/>
             <wp:docPr id="7" name="Picture 7" descr="https://wetenschapsschool.nl/chapter/kracht/hellend_vlak7.png"/>
@@ -7285,7 +8011,7 @@
         <w:pStyle w:val="Caption"/>
         <w:jc w:val="center"/>
       </w:pPr>
-      <w:bookmarkStart w:id="77" w:name="_Toc512364730"/>
+      <w:bookmarkStart w:id="79" w:name="_Toc514964126"/>
       <w:r>
         <w:t xml:space="preserve">Figuur </w:t>
       </w:r>
@@ -7337,14 +8063,21 @@
               <w:noProof/>
               <w:lang w:val="nl-NL"/>
             </w:rPr>
-            <w:t xml:space="preserve"> [11]</w:t>
+            <w:t xml:space="preserve"> </w:t>
+          </w:r>
+          <w:r>
+            <w:rPr>
+              <w:noProof/>
+              <w:lang w:val="nl-NL"/>
+            </w:rPr>
+            <w:t>[11]</w:t>
           </w:r>
           <w:r>
             <w:fldChar w:fldCharType="end"/>
           </w:r>
         </w:sdtContent>
       </w:sdt>
-      <w:bookmarkEnd w:id="77"/>
+      <w:bookmarkEnd w:id="79"/>
     </w:p>
     <w:p/>
     <w:p>
@@ -7574,19 +8307,19 @@
       </m:oMath>
     </w:p>
     <w:p/>
-    <w:bookmarkStart w:id="78" w:name="_MON_1586086119"/>
-    <w:bookmarkEnd w:id="78"/>
+    <w:bookmarkStart w:id="80" w:name="_MON_1586086119"/>
+    <w:bookmarkEnd w:id="80"/>
     <w:p>
       <w:pPr>
         <w:keepNext/>
         <w:jc w:val="center"/>
       </w:pPr>
       <w:r>
-        <w:object w:dxaOrig="9026" w:dyaOrig="1557">
+        <w:object w:dxaOrig="9026" w:dyaOrig="1557" w14:anchorId="4066E9AC">
           <v:shape id="_x0000_i1037" type="#_x0000_t75" style="width:451.5pt;height:78pt" o:ole="">
             <v:imagedata r:id="rId41" o:title=""/>
           </v:shape>
-          <o:OLEObject Type="Embed" ProgID="Word.OpenDocumentText.12" ShapeID="_x0000_i1037" DrawAspect="Content" ObjectID="_1587389185" r:id="rId42"/>
+          <o:OLEObject Type="Embed" ProgID="Word.OpenDocumentText.12" ShapeID="_x0000_i1037" DrawAspect="Content" ObjectID="_1588708027" r:id="rId42"/>
         </w:object>
       </w:r>
     </w:p>
@@ -7595,7 +8328,7 @@
         <w:pStyle w:val="Caption"/>
         <w:jc w:val="center"/>
       </w:pPr>
-      <w:bookmarkStart w:id="79" w:name="_Toc512364742"/>
+      <w:bookmarkStart w:id="81" w:name="_Toc514964117"/>
       <w:r>
         <w:t xml:space="preserve">Codefragment </w:t>
       </w:r>
@@ -7621,7 +8354,7 @@
       <w:r>
         <w:t>: implementatie wrijving</w:t>
       </w:r>
-      <w:bookmarkEnd w:id="79"/>
+      <w:bookmarkEnd w:id="81"/>
     </w:p>
     <w:p>
       <w:pPr>
@@ -7648,7 +8381,7 @@
       <w:pPr>
         <w:pStyle w:val="Heading2"/>
       </w:pPr>
-      <w:bookmarkStart w:id="80" w:name="_Toc512601461"/>
+      <w:bookmarkStart w:id="82" w:name="_Toc514966094"/>
       <w:r>
         <w:lastRenderedPageBreak/>
         <w:t>Versnelling</w:t>
@@ -7656,7 +8389,7 @@
       <w:r>
         <w:t xml:space="preserve"> en snelheid</w:t>
       </w:r>
-      <w:bookmarkEnd w:id="80"/>
+      <w:bookmarkEnd w:id="82"/>
     </w:p>
     <w:p>
       <w:r>
@@ -7678,19 +8411,19 @@
       </w:r>
     </w:p>
     <w:p/>
-    <w:bookmarkStart w:id="81" w:name="_MON_1586088514"/>
-    <w:bookmarkEnd w:id="81"/>
+    <w:bookmarkStart w:id="83" w:name="_MON_1586088514"/>
+    <w:bookmarkEnd w:id="83"/>
     <w:p>
       <w:pPr>
         <w:keepNext/>
         <w:jc w:val="center"/>
       </w:pPr>
       <w:r>
-        <w:object w:dxaOrig="9026" w:dyaOrig="890">
+        <w:object w:dxaOrig="9026" w:dyaOrig="890" w14:anchorId="471F3CC8">
           <v:shape id="_x0000_i1038" type="#_x0000_t75" style="width:451.5pt;height:44.25pt" o:ole="">
             <v:imagedata r:id="rId43" o:title=""/>
           </v:shape>
-          <o:OLEObject Type="Embed" ProgID="Word.OpenDocumentText.12" ShapeID="_x0000_i1038" DrawAspect="Content" ObjectID="_1587389186" r:id="rId44"/>
+          <o:OLEObject Type="Embed" ProgID="Word.OpenDocumentText.12" ShapeID="_x0000_i1038" DrawAspect="Content" ObjectID="_1588708028" r:id="rId44"/>
         </w:object>
       </w:r>
     </w:p>
@@ -7699,7 +8432,7 @@
         <w:pStyle w:val="Caption"/>
         <w:jc w:val="center"/>
       </w:pPr>
-      <w:bookmarkStart w:id="82" w:name="_Toc512364743"/>
+      <w:bookmarkStart w:id="84" w:name="_Toc514964118"/>
       <w:r>
         <w:t xml:space="preserve">Codefragment </w:t>
       </w:r>
@@ -7725,7 +8458,7 @@
       <w:r>
         <w:t>: Berekening versnelling</w:t>
       </w:r>
-      <w:bookmarkEnd w:id="82"/>
+      <w:bookmarkEnd w:id="84"/>
       <w:r>
         <w:t xml:space="preserve"> </w:t>
       </w:r>
@@ -7754,19 +8487,19 @@
       </w:r>
     </w:p>
     <w:p/>
-    <w:bookmarkStart w:id="83" w:name="_MON_1586089057"/>
-    <w:bookmarkEnd w:id="83"/>
+    <w:bookmarkStart w:id="85" w:name="_MON_1586089057"/>
+    <w:bookmarkEnd w:id="85"/>
     <w:p>
       <w:pPr>
         <w:keepNext/>
         <w:jc w:val="center"/>
       </w:pPr>
       <w:r>
-        <w:object w:dxaOrig="9026" w:dyaOrig="890">
+        <w:object w:dxaOrig="9026" w:dyaOrig="890" w14:anchorId="146BA192">
           <v:shape id="_x0000_i1039" type="#_x0000_t75" style="width:451.5pt;height:44.25pt" o:ole="">
             <v:imagedata r:id="rId45" o:title=""/>
           </v:shape>
-          <o:OLEObject Type="Embed" ProgID="Word.OpenDocumentText.12" ShapeID="_x0000_i1039" DrawAspect="Content" ObjectID="_1587389187" r:id="rId46"/>
+          <o:OLEObject Type="Embed" ProgID="Word.OpenDocumentText.12" ShapeID="_x0000_i1039" DrawAspect="Content" ObjectID="_1588708029" r:id="rId46"/>
         </w:object>
       </w:r>
     </w:p>
@@ -7775,7 +8508,7 @@
         <w:pStyle w:val="Caption"/>
         <w:jc w:val="center"/>
       </w:pPr>
-      <w:bookmarkStart w:id="84" w:name="_Toc512364744"/>
+      <w:bookmarkStart w:id="86" w:name="_Toc514964119"/>
       <w:r>
         <w:t xml:space="preserve">Codefragment </w:t>
       </w:r>
@@ -7801,7 +8534,7 @@
       <w:r>
         <w:t>: Berekening snelheid</w:t>
       </w:r>
-      <w:bookmarkEnd w:id="84"/>
+      <w:bookmarkEnd w:id="86"/>
     </w:p>
     <w:p/>
     <w:p>
@@ -7828,19 +8561,19 @@
       </w:r>
     </w:p>
     <w:p/>
-    <w:bookmarkStart w:id="85" w:name="_MON_1586089256"/>
-    <w:bookmarkEnd w:id="85"/>
+    <w:bookmarkStart w:id="87" w:name="_MON_1586089256"/>
+    <w:bookmarkEnd w:id="87"/>
     <w:p>
       <w:pPr>
         <w:keepNext/>
         <w:jc w:val="center"/>
       </w:pPr>
       <w:r>
-        <w:object w:dxaOrig="9026" w:dyaOrig="890">
+        <w:object w:dxaOrig="9026" w:dyaOrig="890" w14:anchorId="00221A83">
           <v:shape id="_x0000_i1040" type="#_x0000_t75" style="width:451.5pt;height:44.25pt" o:ole="">
             <v:imagedata r:id="rId47" o:title=""/>
           </v:shape>
-          <o:OLEObject Type="Embed" ProgID="Word.OpenDocumentText.12" ShapeID="_x0000_i1040" DrawAspect="Content" ObjectID="_1587389188" r:id="rId48"/>
+          <o:OLEObject Type="Embed" ProgID="Word.OpenDocumentText.12" ShapeID="_x0000_i1040" DrawAspect="Content" ObjectID="_1588708030" r:id="rId48"/>
         </w:object>
       </w:r>
     </w:p>
@@ -7849,7 +8582,7 @@
         <w:pStyle w:val="Caption"/>
         <w:jc w:val="center"/>
       </w:pPr>
-      <w:bookmarkStart w:id="86" w:name="_Toc512364745"/>
+      <w:bookmarkStart w:id="88" w:name="_Toc514964120"/>
       <w:r>
         <w:t xml:space="preserve">Codefragment </w:t>
       </w:r>
@@ -7875,7 +8608,7 @@
       <w:r>
         <w:t>: Berekening afstand</w:t>
       </w:r>
-      <w:bookmarkEnd w:id="86"/>
+      <w:bookmarkEnd w:id="88"/>
     </w:p>
     <w:p>
       <w:pPr>
@@ -7902,12 +8635,12 @@
       <w:pPr>
         <w:pStyle w:val="Heading2"/>
       </w:pPr>
-      <w:bookmarkStart w:id="87" w:name="_Toc512601462"/>
+      <w:bookmarkStart w:id="89" w:name="_Toc514966095"/>
       <w:r>
         <w:lastRenderedPageBreak/>
         <w:t>Botsing</w:t>
       </w:r>
-      <w:bookmarkEnd w:id="87"/>
+      <w:bookmarkEnd w:id="89"/>
     </w:p>
     <w:p>
       <w:r>
@@ -7957,19 +8690,19 @@
       </w:r>
     </w:p>
     <w:p/>
-    <w:bookmarkStart w:id="88" w:name="_MON_1586120695"/>
-    <w:bookmarkEnd w:id="88"/>
+    <w:bookmarkStart w:id="90" w:name="_MON_1586120695"/>
+    <w:bookmarkEnd w:id="90"/>
     <w:p>
       <w:pPr>
         <w:keepNext/>
         <w:jc w:val="center"/>
       </w:pPr>
       <w:r>
-        <w:object w:dxaOrig="9086" w:dyaOrig="2480">
+        <w:object w:dxaOrig="9086" w:dyaOrig="2480" w14:anchorId="375FB71B">
           <v:shape id="_x0000_i1041" type="#_x0000_t75" style="width:454.5pt;height:123.75pt" o:ole="">
             <v:imagedata r:id="rId49" o:title=""/>
           </v:shape>
-          <o:OLEObject Type="Embed" ProgID="Word.OpenDocumentText.12" ShapeID="_x0000_i1041" DrawAspect="Content" ObjectID="_1587389189" r:id="rId50"/>
+          <o:OLEObject Type="Embed" ProgID="Word.OpenDocumentText.12" ShapeID="_x0000_i1041" DrawAspect="Content" ObjectID="_1588708031" r:id="rId50"/>
         </w:object>
       </w:r>
     </w:p>
@@ -7978,6 +8711,7 @@
         <w:pStyle w:val="Caption"/>
         <w:jc w:val="center"/>
       </w:pPr>
+      <w:bookmarkStart w:id="91" w:name="_Toc514964121"/>
       <w:r>
         <w:t xml:space="preserve">Codefragment </w:t>
       </w:r>
@@ -8006,6 +8740,7 @@
       <w:r>
         <w:t>richting</w:t>
       </w:r>
+      <w:bookmarkEnd w:id="91"/>
     </w:p>
     <w:p>
       <w:r>
@@ -8016,19 +8751,22 @@
       <w:pPr>
         <w:pStyle w:val="Heading1"/>
       </w:pPr>
-      <w:bookmarkStart w:id="89" w:name="_Toc512601463"/>
+      <w:bookmarkStart w:id="92" w:name="_Toc514966096"/>
       <w:r>
         <w:lastRenderedPageBreak/>
         <w:t>Onderzoek doolhof generatie</w:t>
       </w:r>
+      <w:bookmarkEnd w:id="92"/>
     </w:p>
     <w:p>
       <w:pPr>
         <w:pStyle w:val="Heading2"/>
       </w:pPr>
+      <w:bookmarkStart w:id="93" w:name="_Toc514966097"/>
       <w:r>
         <w:t>Recursieve Backtracking</w:t>
       </w:r>
+      <w:bookmarkEnd w:id="93"/>
     </w:p>
     <w:p>
       <w:r>
@@ -8053,15 +8791,7 @@
         <w:t xml:space="preserve"> Dit algor</w:t>
       </w:r>
       <w:r>
-        <w:t xml:space="preserve">itme maakt gebruik van </w:t>
-      </w:r>
-      <w:proofErr w:type="spellStart"/>
-      <w:r>
-        <w:t>depth</w:t>
-      </w:r>
-      <w:proofErr w:type="spellEnd"/>
-      <w:r>
-        <w:t>-first. Hierdoor zal zo ver mogelijke g</w:t>
+        <w:t>itme maakt gebruik van depth-first. Hierdoor zal zo ver mogelijke g</w:t>
       </w:r>
       <w:r>
         <w:t>ezocht</w:t>
@@ -8114,7 +8844,7 @@
           <w:r>
             <w:rPr>
               <w:noProof/>
-              <w:lang w:val="en-GB"/>
+              <w:lang w:val="nl-NL"/>
             </w:rPr>
             <w:t>[12]</w:t>
           </w:r>
@@ -8251,9 +8981,11 @@
       <w:pPr>
         <w:pStyle w:val="Heading2"/>
       </w:pPr>
+      <w:bookmarkStart w:id="94" w:name="_Toc514966098"/>
       <w:r>
         <w:t>Recursieve Deling</w:t>
       </w:r>
+      <w:bookmarkEnd w:id="94"/>
     </w:p>
     <w:p>
       <w:r>
@@ -8301,7 +9033,7 @@
           <w:r>
             <w:rPr>
               <w:noProof/>
-              <w:lang w:val="en-GB"/>
+              <w:lang w:val="nl-NL"/>
             </w:rPr>
             <w:t>[12]</w:t>
           </w:r>
@@ -8330,23 +9062,12 @@
       <w:pPr>
         <w:pStyle w:val="Heading2"/>
       </w:pPr>
+      <w:bookmarkStart w:id="95" w:name="_Toc514966099"/>
       <w:r>
         <w:lastRenderedPageBreak/>
-        <w:t xml:space="preserve">Hunt </w:t>
-      </w:r>
-      <w:proofErr w:type="spellStart"/>
-      <w:r>
-        <w:t>and</w:t>
-      </w:r>
-      <w:proofErr w:type="spellEnd"/>
-      <w:r>
-        <w:t xml:space="preserve"> </w:t>
-      </w:r>
-      <w:proofErr w:type="spellStart"/>
-      <w:r>
-        <w:t>Kill</w:t>
-      </w:r>
-      <w:proofErr w:type="spellEnd"/>
+        <w:t>Hunt and Kill</w:t>
+      </w:r>
+      <w:bookmarkEnd w:id="95"/>
     </w:p>
     <w:p>
       <w:r>
@@ -8376,7 +9097,7 @@
           <w:r>
             <w:rPr>
               <w:noProof/>
-              <w:lang w:val="en-GB"/>
+              <w:lang w:val="nl-NL"/>
             </w:rPr>
             <w:t>[13]</w:t>
           </w:r>
@@ -8391,17 +9112,14 @@
       <w:pPr>
         <w:pStyle w:val="Heading2"/>
       </w:pPr>
-      <w:proofErr w:type="spellStart"/>
-      <w:r>
-        <w:t>Eller's</w:t>
-      </w:r>
-      <w:proofErr w:type="spellEnd"/>
-      <w:r>
-        <w:t xml:space="preserve"> Algoritm</w:t>
+      <w:bookmarkStart w:id="96" w:name="_Toc514966100"/>
+      <w:r>
+        <w:t>Eller's Algoritm</w:t>
       </w:r>
       <w:r>
         <w:t>e</w:t>
       </w:r>
+      <w:bookmarkEnd w:id="96"/>
     </w:p>
     <w:p>
       <w:r>
@@ -8545,18 +9263,22 @@
       <w:pPr>
         <w:pStyle w:val="Heading1"/>
       </w:pPr>
+      <w:bookmarkStart w:id="97" w:name="_Toc514966101"/>
       <w:r>
         <w:lastRenderedPageBreak/>
         <w:t>Uitwerking doolhof generatie</w:t>
       </w:r>
+      <w:bookmarkEnd w:id="97"/>
     </w:p>
     <w:p>
       <w:pPr>
         <w:pStyle w:val="Heading2"/>
       </w:pPr>
+      <w:bookmarkStart w:id="98" w:name="_Toc514966102"/>
       <w:r>
         <w:t>Recursieve Backtracking</w:t>
       </w:r>
+      <w:bookmarkEnd w:id="98"/>
     </w:p>
     <w:p>
       <w:r>
@@ -8625,7 +9347,7 @@
           <w:noProof/>
         </w:rPr>
         <w:drawing>
-          <wp:inline distT="0" distB="0" distL="0" distR="0" wp14:anchorId="2A5AA97E" wp14:editId="6757B7E2">
+          <wp:inline distT="0" distB="0" distL="0" distR="0" wp14:anchorId="5876DD65" wp14:editId="63184BF9">
             <wp:extent cx="4705350" cy="2984579"/>
             <wp:effectExtent l="0" t="0" r="0" b="6350"/>
             <wp:docPr id="6" name="Picture 6"/>
@@ -8666,7 +9388,8 @@
         <w:pStyle w:val="Caption"/>
         <w:jc w:val="center"/>
       </w:pPr>
-      <w:bookmarkStart w:id="90" w:name="_Ref513480499"/>
+      <w:bookmarkStart w:id="99" w:name="_Ref513480499"/>
+      <w:bookmarkStart w:id="100" w:name="_Toc514964127"/>
       <w:r>
         <w:t xml:space="preserve">Figuur </w:t>
       </w:r>
@@ -8689,10 +9412,11 @@
           <w:t>1</w:t>
         </w:r>
       </w:fldSimple>
-      <w:bookmarkEnd w:id="90"/>
+      <w:bookmarkEnd w:id="99"/>
       <w:r>
         <w:t>: Cellen voor het doolhof</w:t>
       </w:r>
+      <w:bookmarkEnd w:id="100"/>
     </w:p>
     <w:p/>
     <w:p>
@@ -8708,8 +9432,6 @@
       <w:r>
         <w:t>aan de hand van de cel-coördinaten en de richting naar waar het algoritme wilt verder gaan.</w:t>
       </w:r>
-      <w:bookmarkStart w:id="91" w:name="_GoBack"/>
-      <w:bookmarkEnd w:id="91"/>
     </w:p>
     <w:p>
       <w:pPr>
@@ -8732,40 +9454,24 @@
         <w:t xml:space="preserve">Het algoritme is </w:t>
       </w:r>
       <w:r>
-        <w:t xml:space="preserve">geïmplementeerd in C#(codefragment). De </w:t>
-      </w:r>
-      <w:proofErr w:type="spellStart"/>
-      <w:r>
-        <w:t>GetRandomDirection</w:t>
-      </w:r>
-      <w:proofErr w:type="spellEnd"/>
-      <w:r>
-        <w:t xml:space="preserve"> zal nagaan of de currentCell nog onbezochte aanliggende cellen heeft en een random directie meegeven.</w:t>
-      </w:r>
-    </w:p>
-    <w:p>
-      <w:r>
-        <w:t xml:space="preserve">De cases voor de andere richtingen zijn ook geïmplanteerd volgens hun </w:t>
-      </w:r>
-      <w:proofErr w:type="spellStart"/>
-      <w:r>
-        <w:t>DirectionType</w:t>
-      </w:r>
-      <w:proofErr w:type="spellEnd"/>
-      <w:r>
-        <w:t>.</w:t>
+        <w:t>geïmplementeerd in C#(codefragment). De GetRandomDirection zal nagaan of de currentCell nog onbezochte aanliggende cellen heeft en een random directie meegeven.</w:t>
+      </w:r>
+    </w:p>
+    <w:p>
+      <w:r>
+        <w:t>De cases voor de andere richtingen zijn ook geïmplanteerd volgens hun DirectionType.</w:t>
       </w:r>
     </w:p>
     <w:p/>
-    <w:bookmarkStart w:id="92" w:name="_MON_1587223009"/>
-    <w:bookmarkEnd w:id="92"/>
-    <w:p>
-      <w:r>
-        <w:object w:dxaOrig="9026" w:dyaOrig="5086">
+    <w:bookmarkStart w:id="101" w:name="_MON_1587223009"/>
+    <w:bookmarkEnd w:id="101"/>
+    <w:p>
+      <w:r>
+        <w:object w:dxaOrig="9026" w:dyaOrig="5086" w14:anchorId="613D92E9">
           <v:shape id="_x0000_i1042" type="#_x0000_t75" style="width:451.5pt;height:254.25pt" o:ole="">
             <v:imagedata r:id="rId52" o:title=""/>
           </v:shape>
-          <o:OLEObject Type="Embed" ProgID="Word.OpenDocumentText.12" ShapeID="_x0000_i1042" DrawAspect="Content" ObjectID="_1587389190" r:id="rId53"/>
+          <o:OLEObject Type="Embed" ProgID="Word.OpenDocumentText.12" ShapeID="_x0000_i1042" DrawAspect="Content" ObjectID="_1588708032" r:id="rId53"/>
         </w:object>
       </w:r>
     </w:p>
@@ -8809,23 +9515,42 @@
         <w:pStyle w:val="Heading1"/>
         <w:numPr>
           <w:ilvl w:val="0"/>
-          <w:numId w:val="1"/>
+          <w:numId w:val="0"/>
         </w:numPr>
       </w:pPr>
+      <w:bookmarkStart w:id="102" w:name="_Toc514966103"/>
       <w:r>
         <w:lastRenderedPageBreak/>
         <w:t>Besluit</w:t>
       </w:r>
-      <w:bookmarkStart w:id="93" w:name="_a02u70s5le2h" w:colFirst="0" w:colLast="0"/>
-      <w:bookmarkEnd w:id="89"/>
-      <w:bookmarkEnd w:id="93"/>
-    </w:p>
-    <w:p>
+      <w:bookmarkStart w:id="103" w:name="_a02u70s5le2h" w:colFirst="0" w:colLast="0"/>
+      <w:bookmarkEnd w:id="102"/>
+      <w:bookmarkEnd w:id="103"/>
+    </w:p>
+    <w:p>
+      <w:r>
+        <w:t xml:space="preserve">Uit het onderzoek is gebleken dat WPF veel functionaliteiten heeft, voor zowel 2D als 3D toepassingen. Helaas is er geen vooraf gedefinieerde code voor werkelijke 3D games te ontwerpen. Het is dus noodzakelijk om gameloops en fysica zelf toe te passen. Dit heeft natuurlijk een voordeel doordat er geen onnodige code moet draaien en de fysica specifiek ontworpen is voor de toepassing. Dit maakt de applicatie kleiner en met minder overhead. De code van WPF geeft een goed inzicht op de basis onderdelen die nodig zijn om een volledig werkende 3D applicatie te verkrijgen. Dit vooral doordat gewerkt wordt met driehoeken om een Mesh te creëren. </w:t>
+      </w:r>
+      <w:r>
+        <w:t>Recursieve</w:t>
+      </w:r>
+      <w:r>
+        <w:t xml:space="preserve"> backtracking is ee</w:t>
+      </w:r>
+      <w:r>
+        <w:t>n</w:t>
+      </w:r>
+      <w:r>
+        <w:t xml:space="preserve"> veel gebruikt</w:t>
+      </w:r>
+      <w:r>
+        <w:t xml:space="preserve"> algoritme om doolhoven te genereren. Dit algoritme kan zeer snel een random doolhof generen en het uiteindelijk resultaat hangt af van de gekozen richtingen tijdens het uitvoeren. Het is een zeer eenvoudig proces, om te verstaan maar ook om te implementeren. Het enige nadeel is dat er vele geheugen gebruikt wordt indien er veel aantal cellen in de queue terecht komen.</w:t>
+      </w:r>
       <w:r>
         <w:br w:type="page"/>
       </w:r>
     </w:p>
-    <w:bookmarkStart w:id="94" w:name="_Toc512601464" w:displacedByCustomXml="next"/>
+    <w:bookmarkStart w:id="104" w:name="_Toc514966104" w:displacedByCustomXml="next"/>
     <w:sdt>
       <w:sdtPr>
         <w:rPr>
@@ -8852,7 +9577,7 @@
           <w:r>
             <w:t>Literatuurlijst</w:t>
           </w:r>
-          <w:bookmarkEnd w:id="94"/>
+          <w:bookmarkEnd w:id="104"/>
         </w:p>
         <w:sdt>
           <w:sdtPr>
@@ -8885,7 +9610,6 @@
               <w:tblPr>
                 <w:tblW w:w="5000" w:type="pct"/>
                 <w:tblCellSpacing w:w="15" w:type="dxa"/>
-                <w:tblLayout w:type="fixed"/>
                 <w:tblCellMar>
                   <w:top w:w="15" w:type="dxa"/>
                   <w:left w:w="15" w:type="dxa"/>
@@ -8895,17 +9619,17 @@
                 <w:tblLook w:val="04A0" w:firstRow="1" w:lastRow="0" w:firstColumn="1" w:lastColumn="0" w:noHBand="0" w:noVBand="1"/>
               </w:tblPr>
               <w:tblGrid>
-                <w:gridCol w:w="568"/>
-                <w:gridCol w:w="8792"/>
+                <w:gridCol w:w="460"/>
+                <w:gridCol w:w="8900"/>
               </w:tblGrid>
               <w:tr>
                 <w:trPr>
-                  <w:divId w:val="1250118781"/>
+                  <w:divId w:val="304897347"/>
                   <w:tblCellSpacing w:w="15" w:type="dxa"/>
                 </w:trPr>
                 <w:tc>
                   <w:tcPr>
-                    <w:tcW w:w="279" w:type="pct"/>
+                    <w:tcW w:w="50" w:type="pct"/>
                     <w:hideMark/>
                   </w:tcPr>
                   <w:p>
@@ -8925,7 +9649,7 @@
                 </w:tc>
                 <w:tc>
                   <w:tcPr>
-                    <w:tcW w:w="4673" w:type="pct"/>
+                    <w:tcW w:w="0" w:type="auto"/>
                     <w:hideMark/>
                   </w:tcPr>
                   <w:p>
@@ -8938,27 +9662,20 @@
                     <w:r>
                       <w:rPr>
                         <w:noProof/>
-                        <w:lang w:val="en-GB"/>
                       </w:rPr>
-                      <w:t xml:space="preserve">Wikipedia, „Windows Presentation Foundation,” 31 3 2018. [Online]. </w:t>
-                    </w:r>
-                    <w:r>
-                      <w:rPr>
-                        <w:noProof/>
-                      </w:rPr>
-                      <w:t>Available: https://en.wikipedia.org/wiki/Windows_Presentation_Foundation.</w:t>
+                      <w:t>Wikipedia, „Windows Presentation Foundation,” 31 3 2018. [Online]. Available: https://en.wikipedia.org/wiki/Windows_Presentation_Foundation.</w:t>
                     </w:r>
                   </w:p>
                 </w:tc>
               </w:tr>
               <w:tr>
                 <w:trPr>
-                  <w:divId w:val="1250118781"/>
+                  <w:divId w:val="304897347"/>
                   <w:tblCellSpacing w:w="15" w:type="dxa"/>
                 </w:trPr>
                 <w:tc>
                   <w:tcPr>
-                    <w:tcW w:w="279" w:type="pct"/>
+                    <w:tcW w:w="50" w:type="pct"/>
                     <w:hideMark/>
                   </w:tcPr>
                   <w:p>
@@ -8978,7 +9695,7 @@
                 </w:tc>
                 <w:tc>
                   <w:tcPr>
-                    <w:tcW w:w="4673" w:type="pct"/>
+                    <w:tcW w:w="0" w:type="auto"/>
                     <w:hideMark/>
                   </w:tcPr>
                   <w:p>
@@ -8999,12 +9716,12 @@
               </w:tr>
               <w:tr>
                 <w:trPr>
-                  <w:divId w:val="1250118781"/>
+                  <w:divId w:val="304897347"/>
                   <w:tblCellSpacing w:w="15" w:type="dxa"/>
                 </w:trPr>
                 <w:tc>
                   <w:tcPr>
-                    <w:tcW w:w="279" w:type="pct"/>
+                    <w:tcW w:w="50" w:type="pct"/>
                     <w:hideMark/>
                   </w:tcPr>
                   <w:p>
@@ -9024,7 +9741,7 @@
                 </w:tc>
                 <w:tc>
                   <w:tcPr>
-                    <w:tcW w:w="4673" w:type="pct"/>
+                    <w:tcW w:w="0" w:type="auto"/>
                     <w:hideMark/>
                   </w:tcPr>
                   <w:p>
@@ -9032,34 +9749,25 @@
                       <w:pStyle w:val="Bibliography"/>
                       <w:rPr>
                         <w:noProof/>
-                        <w:lang w:val="fr-BE"/>
                       </w:rPr>
                     </w:pPr>
                     <w:r>
                       <w:rPr>
                         <w:noProof/>
-                        <w:lang w:val="en-GB"/>
                       </w:rPr>
-                      <w:t xml:space="preserve">M. James, „WPF The Easy 3D Way,” 10 6 2015. </w:t>
-                    </w:r>
-                    <w:r>
-                      <w:rPr>
-                        <w:noProof/>
-                        <w:lang w:val="fr-BE"/>
-                      </w:rPr>
-                      <w:t>[Online]. Available: http://www.i-programmer.info/projects/38-windows/273-easy-3d.html?start=1.</w:t>
+                      <w:t>M. James, „WPF The Easy 3D Way,” 10 6 2015. [Online]. Available: http://www.i-programmer.info/projects/38-windows/273-easy-3d.html?start=1.</w:t>
                     </w:r>
                   </w:p>
                 </w:tc>
               </w:tr>
               <w:tr>
                 <w:trPr>
-                  <w:divId w:val="1250118781"/>
+                  <w:divId w:val="304897347"/>
                   <w:tblCellSpacing w:w="15" w:type="dxa"/>
                 </w:trPr>
                 <w:tc>
                   <w:tcPr>
-                    <w:tcW w:w="279" w:type="pct"/>
+                    <w:tcW w:w="50" w:type="pct"/>
                     <w:hideMark/>
                   </w:tcPr>
                   <w:p>
@@ -9079,7 +9787,7 @@
                 </w:tc>
                 <w:tc>
                   <w:tcPr>
-                    <w:tcW w:w="4673" w:type="pct"/>
+                    <w:tcW w:w="0" w:type="auto"/>
                     <w:hideMark/>
                   </w:tcPr>
                   <w:p>
@@ -9087,34 +9795,25 @@
                       <w:pStyle w:val="Bibliography"/>
                       <w:rPr>
                         <w:noProof/>
-                        <w:lang w:val="fr-BE"/>
                       </w:rPr>
                     </w:pPr>
                     <w:r>
                       <w:rPr>
                         <w:noProof/>
-                        <w:lang w:val="en-GB"/>
                       </w:rPr>
-                      <w:t xml:space="preserve">C. Moser, „Introduction to WPF 3D,” 4 7 209. </w:t>
-                    </w:r>
-                    <w:r>
-                      <w:rPr>
-                        <w:noProof/>
-                        <w:lang w:val="fr-BE"/>
-                      </w:rPr>
-                      <w:t>[Online]. Available: http://wpftutorial.net/IntroductionTo3D.html.</w:t>
+                      <w:t>C. Moser, „Introduction to WPF 3D,” 4 7 209. [Online]. Available: http://wpftutorial.net/IntroductionTo3D.html.</w:t>
                     </w:r>
                   </w:p>
                 </w:tc>
               </w:tr>
               <w:tr>
                 <w:trPr>
-                  <w:divId w:val="1250118781"/>
+                  <w:divId w:val="304897347"/>
                   <w:tblCellSpacing w:w="15" w:type="dxa"/>
                 </w:trPr>
                 <w:tc>
                   <w:tcPr>
-                    <w:tcW w:w="279" w:type="pct"/>
+                    <w:tcW w:w="50" w:type="pct"/>
                     <w:hideMark/>
                   </w:tcPr>
                   <w:p>
@@ -9134,7 +9833,7 @@
                 </w:tc>
                 <w:tc>
                   <w:tcPr>
-                    <w:tcW w:w="4673" w:type="pct"/>
+                    <w:tcW w:w="0" w:type="auto"/>
                     <w:hideMark/>
                   </w:tcPr>
                   <w:p>
@@ -9155,12 +9854,12 @@
               </w:tr>
               <w:tr>
                 <w:trPr>
-                  <w:divId w:val="1250118781"/>
+                  <w:divId w:val="304897347"/>
                   <w:tblCellSpacing w:w="15" w:type="dxa"/>
                 </w:trPr>
                 <w:tc>
                   <w:tcPr>
-                    <w:tcW w:w="279" w:type="pct"/>
+                    <w:tcW w:w="50" w:type="pct"/>
                     <w:hideMark/>
                   </w:tcPr>
                   <w:p>
@@ -9180,7 +9879,7 @@
                 </w:tc>
                 <w:tc>
                   <w:tcPr>
-                    <w:tcW w:w="4673" w:type="pct"/>
+                    <w:tcW w:w="0" w:type="auto"/>
                     <w:hideMark/>
                   </w:tcPr>
                   <w:p>
@@ -9188,34 +9887,25 @@
                       <w:pStyle w:val="Bibliography"/>
                       <w:rPr>
                         <w:noProof/>
-                        <w:lang w:val="fr-BE"/>
                       </w:rPr>
                     </w:pPr>
                     <w:r>
                       <w:rPr>
                         <w:noProof/>
-                        <w:lang w:val="en-GB"/>
                       </w:rPr>
-                      <w:t xml:space="preserve">S. V. Impe, „Game Loops,” 24 11 2015. </w:t>
-                    </w:r>
-                    <w:r>
-                      <w:rPr>
-                        <w:noProof/>
-                        <w:lang w:val="fr-BE"/>
-                      </w:rPr>
-                      <w:t>[Online]. Available: http://svanimpe.be/blog/game-loops-fx.</w:t>
+                      <w:t>S. V. Impe, „Game Loops,” 24 11 2015. [Online]. Available: http://svanimpe.be/blog/game-loops-fx.</w:t>
                     </w:r>
                   </w:p>
                 </w:tc>
               </w:tr>
               <w:tr>
                 <w:trPr>
-                  <w:divId w:val="1250118781"/>
+                  <w:divId w:val="304897347"/>
                   <w:tblCellSpacing w:w="15" w:type="dxa"/>
                 </w:trPr>
                 <w:tc>
                   <w:tcPr>
-                    <w:tcW w:w="279" w:type="pct"/>
+                    <w:tcW w:w="50" w:type="pct"/>
                     <w:hideMark/>
                   </w:tcPr>
                   <w:p>
@@ -9235,7 +9925,7 @@
                 </w:tc>
                 <w:tc>
                   <w:tcPr>
-                    <w:tcW w:w="4673" w:type="pct"/>
+                    <w:tcW w:w="0" w:type="auto"/>
                     <w:hideMark/>
                   </w:tcPr>
                   <w:p>
@@ -9243,34 +9933,25 @@
                       <w:pStyle w:val="Bibliography"/>
                       <w:rPr>
                         <w:noProof/>
-                        <w:lang w:val="fr-BE"/>
                       </w:rPr>
                     </w:pPr>
                     <w:r>
                       <w:rPr>
                         <w:noProof/>
-                        <w:lang w:val="en-GB"/>
                       </w:rPr>
-                      <w:t xml:space="preserve">AmazingThew, „Fixed time step vs. variable time step,” Reddit, 2014. </w:t>
-                    </w:r>
-                    <w:r>
-                      <w:rPr>
-                        <w:noProof/>
-                        <w:lang w:val="fr-BE"/>
-                      </w:rPr>
-                      <w:t>[Online]. Available: https://www.reddit.com/r/gamedev/comments/22k6pl/fixed_time_step_vs_variable_time_step/.</w:t>
+                      <w:t>AmazingThew, „Fixed time step vs. variable time step,” Reddit, 2014. [Online]. Available: https://www.reddit.com/r/gamedev/comments/22k6pl/fixed_time_step_vs_variable_time_step/.</w:t>
                     </w:r>
                   </w:p>
                 </w:tc>
               </w:tr>
               <w:tr>
                 <w:trPr>
-                  <w:divId w:val="1250118781"/>
+                  <w:divId w:val="304897347"/>
                   <w:tblCellSpacing w:w="15" w:type="dxa"/>
                 </w:trPr>
                 <w:tc>
                   <w:tcPr>
-                    <w:tcW w:w="279" w:type="pct"/>
+                    <w:tcW w:w="50" w:type="pct"/>
                     <w:hideMark/>
                   </w:tcPr>
                   <w:p>
@@ -9290,7 +9971,7 @@
                 </w:tc>
                 <w:tc>
                   <w:tcPr>
-                    <w:tcW w:w="4673" w:type="pct"/>
+                    <w:tcW w:w="0" w:type="auto"/>
                     <w:hideMark/>
                   </w:tcPr>
                   <w:p>
@@ -9298,13 +9979,11 @@
                       <w:pStyle w:val="Bibliography"/>
                       <w:rPr>
                         <w:noProof/>
-                        <w:lang w:val="en-GB"/>
                       </w:rPr>
                     </w:pPr>
                     <w:r>
                       <w:rPr>
                         <w:noProof/>
-                        <w:lang w:val="en-GB"/>
                       </w:rPr>
                       <w:t>Wikipedia, „Wrijving,” 2017 10 31. [Online]. Available: https://nl.wikipedia.org/wiki/Wrijving.</w:t>
                     </w:r>
@@ -9313,12 +9992,12 @@
               </w:tr>
               <w:tr>
                 <w:trPr>
-                  <w:divId w:val="1250118781"/>
+                  <w:divId w:val="304897347"/>
                   <w:tblCellSpacing w:w="15" w:type="dxa"/>
                 </w:trPr>
                 <w:tc>
                   <w:tcPr>
-                    <w:tcW w:w="279" w:type="pct"/>
+                    <w:tcW w:w="50" w:type="pct"/>
                     <w:hideMark/>
                   </w:tcPr>
                   <w:p>
@@ -9338,7 +10017,7 @@
                 </w:tc>
                 <w:tc>
                   <w:tcPr>
-                    <w:tcW w:w="4673" w:type="pct"/>
+                    <w:tcW w:w="0" w:type="auto"/>
                     <w:hideMark/>
                   </w:tcPr>
                   <w:p>
@@ -9346,13 +10025,11 @@
                       <w:pStyle w:val="Bibliography"/>
                       <w:rPr>
                         <w:noProof/>
-                        <w:lang w:val="en-GB"/>
                       </w:rPr>
                     </w:pPr>
                     <w:r>
                       <w:rPr>
                         <w:noProof/>
-                        <w:lang w:val="en-GB"/>
                       </w:rPr>
                       <w:t>Wikipedia, „Botsing,” 24 1 2018. [Online]. Available: https://nl.wikipedia.org/wiki/Botsing_(natuurkunde).</w:t>
                     </w:r>
@@ -9361,12 +10038,12 @@
               </w:tr>
               <w:tr>
                 <w:trPr>
-                  <w:divId w:val="1250118781"/>
+                  <w:divId w:val="304897347"/>
                   <w:tblCellSpacing w:w="15" w:type="dxa"/>
                 </w:trPr>
                 <w:tc>
                   <w:tcPr>
-                    <w:tcW w:w="279" w:type="pct"/>
+                    <w:tcW w:w="50" w:type="pct"/>
                     <w:hideMark/>
                   </w:tcPr>
                   <w:p>
@@ -9386,7 +10063,7 @@
                 </w:tc>
                 <w:tc>
                   <w:tcPr>
-                    <w:tcW w:w="4673" w:type="pct"/>
+                    <w:tcW w:w="0" w:type="auto"/>
                     <w:hideMark/>
                   </w:tcPr>
                   <w:p>
@@ -9394,34 +10071,25 @@
                       <w:pStyle w:val="Bibliography"/>
                       <w:rPr>
                         <w:noProof/>
-                        <w:lang w:val="fr-BE"/>
                       </w:rPr>
                     </w:pPr>
                     <w:r>
                       <w:rPr>
                         <w:noProof/>
-                        <w:lang w:val="en-GB"/>
                       </w:rPr>
-                      <w:t xml:space="preserve">B. Gideon, „Do C# Timers elapse on a separate thread?,” 20 11 2010. </w:t>
-                    </w:r>
-                    <w:r>
-                      <w:rPr>
-                        <w:noProof/>
-                        <w:lang w:val="fr-BE"/>
-                      </w:rPr>
-                      <w:t>[Online]. Available: https://stackoverflow.com/questions/1435876/do-c-sharp-timers-elapse-on-a-separate-thread/1436331#1436331.</w:t>
+                      <w:t>B. Gideon, „Do C# Timers elapse on a separate thread?,” 20 11 2010. [Online]. Available: https://stackoverflow.com/questions/1435876/do-c-sharp-timers-elapse-on-a-separate-thread/1436331#1436331.</w:t>
                     </w:r>
                   </w:p>
                 </w:tc>
               </w:tr>
               <w:tr>
                 <w:trPr>
-                  <w:divId w:val="1250118781"/>
+                  <w:divId w:val="304897347"/>
                   <w:tblCellSpacing w:w="15" w:type="dxa"/>
                 </w:trPr>
                 <w:tc>
                   <w:tcPr>
-                    <w:tcW w:w="279" w:type="pct"/>
+                    <w:tcW w:w="50" w:type="pct"/>
                     <w:hideMark/>
                   </w:tcPr>
                   <w:p>
@@ -9441,7 +10109,7 @@
                 </w:tc>
                 <w:tc>
                   <w:tcPr>
-                    <w:tcW w:w="4673" w:type="pct"/>
+                    <w:tcW w:w="0" w:type="auto"/>
                     <w:hideMark/>
                   </w:tcPr>
                   <w:p>
@@ -9449,33 +10117,25 @@
                       <w:pStyle w:val="Bibliography"/>
                       <w:rPr>
                         <w:noProof/>
-                        <w:lang w:val="fr-BE"/>
                       </w:rPr>
                     </w:pPr>
                     <w:r>
                       <w:rPr>
                         <w:noProof/>
                       </w:rPr>
-                      <w:t xml:space="preserve">S. P. Dinkgreve, „Ontbinden van krachten,” 2018. </w:t>
-                    </w:r>
-                    <w:r>
-                      <w:rPr>
-                        <w:noProof/>
-                        <w:lang w:val="fr-BE"/>
-                      </w:rPr>
-                      <w:t>[Online]. Available: https://wetenschapsschool.nl/chapter/Kracht_5_Ontbinden+van+krachten.html.</w:t>
+                      <w:t>S. P. Dinkgreve, „Ontbinden van krachten,” 2018. [Online]. Available: https://wetenschapsschool.nl/chapter/Kracht_5_Ontbinden+van+krachten.html.</w:t>
                     </w:r>
                   </w:p>
                 </w:tc>
               </w:tr>
               <w:tr>
                 <w:trPr>
-                  <w:divId w:val="1250118781"/>
+                  <w:divId w:val="304897347"/>
                   <w:tblCellSpacing w:w="15" w:type="dxa"/>
                 </w:trPr>
                 <w:tc>
                   <w:tcPr>
-                    <w:tcW w:w="279" w:type="pct"/>
+                    <w:tcW w:w="50" w:type="pct"/>
                     <w:hideMark/>
                   </w:tcPr>
                   <w:p>
@@ -9495,7 +10155,7 @@
                 </w:tc>
                 <w:tc>
                   <w:tcPr>
-                    <w:tcW w:w="4673" w:type="pct"/>
+                    <w:tcW w:w="0" w:type="auto"/>
                     <w:hideMark/>
                   </w:tcPr>
                   <w:p>
@@ -9508,27 +10168,20 @@
                     <w:r>
                       <w:rPr>
                         <w:noProof/>
-                        <w:lang w:val="en-GB"/>
                       </w:rPr>
-                      <w:t xml:space="preserve">Wikipedia, „Maze Generation Algorithm,” 27 4 2018. [Online]. Available: https://en.wikipedia.org/wiki/Maze_generation_algorithm. </w:t>
-                    </w:r>
-                    <w:r>
-                      <w:rPr>
-                        <w:noProof/>
-                      </w:rPr>
-                      <w:t>[Geopend 7 5 2018].</w:t>
+                      <w:t>Wikipedia, „Maze Generation Algorithm,” 27 4 2018. [Online]. Available: https://en.wikipedia.org/wiki/Maze_generation_algorithm. [Geopend 7 5 2018].</w:t>
                     </w:r>
                   </w:p>
                 </w:tc>
               </w:tr>
               <w:tr>
                 <w:trPr>
-                  <w:divId w:val="1250118781"/>
+                  <w:divId w:val="304897347"/>
                   <w:tblCellSpacing w:w="15" w:type="dxa"/>
                 </w:trPr>
                 <w:tc>
                   <w:tcPr>
-                    <w:tcW w:w="279" w:type="pct"/>
+                    <w:tcW w:w="50" w:type="pct"/>
                     <w:hideMark/>
                   </w:tcPr>
                   <w:p>
@@ -9548,7 +10201,7 @@
                 </w:tc>
                 <w:tc>
                   <w:tcPr>
-                    <w:tcW w:w="4673" w:type="pct"/>
+                    <w:tcW w:w="0" w:type="auto"/>
                     <w:hideMark/>
                   </w:tcPr>
                   <w:p>
@@ -9561,34 +10214,20 @@
                     <w:r>
                       <w:rPr>
                         <w:noProof/>
-                        <w:lang w:val="en-GB"/>
                       </w:rPr>
-                      <w:t xml:space="preserve">J. Buck, „Maze Generation: Hunt-and-Kill algorithm,” 24 1 20111. </w:t>
-                    </w:r>
-                    <w:r>
-                      <w:rPr>
-                        <w:noProof/>
-                        <w:lang w:val="fr-BE"/>
-                      </w:rPr>
-                      <w:t xml:space="preserve">[Online]. Available: http://weblog.jamisbuck.org/2011/1/24/maze-generation-hunt-and-kill-algorithm. </w:t>
-                    </w:r>
-                    <w:r>
-                      <w:rPr>
-                        <w:noProof/>
-                      </w:rPr>
-                      <w:t>[Geopend 7 5 2018].</w:t>
+                      <w:t>J. Buck, „Maze Generation: Hunt-and-Kill algorithm,” 24 1 20111. [Online]. Available: http://weblog.jamisbuck.org/2011/1/24/maze-generation-hunt-and-kill-algorithm. [Geopend 7 5 2018].</w:t>
                     </w:r>
                   </w:p>
                 </w:tc>
               </w:tr>
               <w:tr>
                 <w:trPr>
-                  <w:divId w:val="1250118781"/>
+                  <w:divId w:val="304897347"/>
                   <w:tblCellSpacing w:w="15" w:type="dxa"/>
                 </w:trPr>
                 <w:tc>
                   <w:tcPr>
-                    <w:tcW w:w="279" w:type="pct"/>
+                    <w:tcW w:w="50" w:type="pct"/>
                     <w:hideMark/>
                   </w:tcPr>
                   <w:p>
@@ -9608,7 +10247,7 @@
                 </w:tc>
                 <w:tc>
                   <w:tcPr>
-                    <w:tcW w:w="4673" w:type="pct"/>
+                    <w:tcW w:w="0" w:type="auto"/>
                     <w:hideMark/>
                   </w:tcPr>
                   <w:p>
@@ -9621,22 +10260,8 @@
                     <w:r>
                       <w:rPr>
                         <w:noProof/>
-                        <w:lang w:val="en-GB"/>
                       </w:rPr>
-                      <w:t xml:space="preserve">J. Buck, „Maze Generation: Eller's Algorithm,” 29 12 2010. </w:t>
-                    </w:r>
-                    <w:r>
-                      <w:rPr>
-                        <w:noProof/>
-                        <w:lang w:val="fr-BE"/>
-                      </w:rPr>
-                      <w:t xml:space="preserve">[Online]. Available: http://weblog.jamisbuck.org/2010/12/29/maze-generation-eller-s-algorithm. </w:t>
-                    </w:r>
-                    <w:r>
-                      <w:rPr>
-                        <w:noProof/>
-                      </w:rPr>
-                      <w:t>[Geopend 7 5 2018].</w:t>
+                      <w:t>J. Buck, „Maze Generation: Eller's Algorithm,” 29 12 2010. [Online]. Available: http://weblog.jamisbuck.org/2010/12/29/maze-generation-eller-s-algorithm. [Geopend 7 5 2018].</w:t>
                     </w:r>
                   </w:p>
                 </w:tc>
@@ -9644,7 +10269,7 @@
             </w:tbl>
             <w:p>
               <w:pPr>
-                <w:divId w:val="1250118781"/>
+                <w:divId w:val="304897347"/>
                 <w:rPr>
                   <w:noProof/>
                 </w:rPr>
@@ -9657,7 +10282,6 @@
                   <w:bCs/>
                   <w:noProof/>
                 </w:rPr>
-                <w:lastRenderedPageBreak/>
                 <w:fldChar w:fldCharType="end"/>
               </w:r>
             </w:p>
@@ -11924,7 +12548,7 @@
 </file>
 
 <file path=customXml/itemProps1.xml><?xml version="1.0" encoding="utf-8"?>
-<ds:datastoreItem xmlns:ds="http://schemas.openxmlformats.org/officeDocument/2006/customXml" ds:itemID="{A7DE8C6B-168E-46EE-B8E3-3D235ECBB2E0}">
+<ds:datastoreItem xmlns:ds="http://schemas.openxmlformats.org/officeDocument/2006/customXml" ds:itemID="{9CD96475-0997-4F8D-8D92-7FA223AC7424}">
   <ds:schemaRefs>
     <ds:schemaRef ds:uri="http://schemas.openxmlformats.org/officeDocument/2006/bibliography"/>
   </ds:schemaRefs>

</xml_diff>